<commit_message>
MessageManager.Subscribe() and Unsubscribe() overloads done.
Former-commit-id: 905ef7f14f3183d611d1b91a436c75296b8791c1
</commit_message>
<xml_diff>
--- a/19 - Spike (ext) - Messaging Comparison/Task 19 - Extension Report - Messaging Extended.docx
+++ b/19 - Spike (ext) - Messaging Comparison/Task 19 - Extension Report - Messaging Extended.docx
@@ -402,8 +402,6 @@
       <w:r>
         <w:t>, and planned what order I would tackle required changes in</w:t>
       </w:r>
-      <w:bookmarkStart w:id="0" w:name="_GoBack"/>
-      <w:bookmarkEnd w:id="0"/>
       <w:r>
         <w:t>.</w:t>
       </w:r>
@@ -425,6 +423,15 @@
       <w:r>
         <w:t>TODO: update MessageManager</w:t>
       </w:r>
+      <w:r>
+        <w:t xml:space="preserve"> fields, Subscribe() and Unsubscribe()</w:t>
+      </w:r>
+      <w:r>
+        <w:tab/>
+        <w:t>DONE</w:t>
+      </w:r>
+      <w:bookmarkStart w:id="0" w:name="_GoBack"/>
+      <w:bookmarkEnd w:id="0"/>
     </w:p>
     <w:p>
       <w:pPr>
@@ -436,7 +443,7 @@
         <w:jc w:val="both"/>
       </w:pPr>
       <w:r>
-        <w:t>TODO: update calls to MessageManager as necessary</w:t>
+        <w:t>TODO: update MessageManager.SendMessage()</w:t>
       </w:r>
     </w:p>
     <w:p>
@@ -449,7 +456,7 @@
         <w:jc w:val="both"/>
       </w:pPr>
       <w:r>
-        <w:t>TODO: assess CommandOpen to see if it can go hand in hand with filtering changes to remove needing fields of a particular object.</w:t>
+        <w:t>TODO: update calls to MessageManager as necessary</w:t>
       </w:r>
     </w:p>
     <w:p>
@@ -462,6 +469,19 @@
         <w:jc w:val="both"/>
       </w:pPr>
       <w:r>
+        <w:t>TODO: assess CommandOpen to see if it can go hand in hand with filtering changes to remove needing fields of a particular object.</w:t>
+      </w:r>
+    </w:p>
+    <w:p>
+      <w:pPr>
+        <w:pStyle w:val="ListParagraph"/>
+        <w:numPr>
+          <w:ilvl w:val="0"/>
+          <w:numId w:val="12"/>
+        </w:numPr>
+        <w:jc w:val="both"/>
+      </w:pPr>
+      <w:r>
         <w:t>TODO: add Button, Landmine and Flammable Component classes</w:t>
       </w:r>
     </w:p>
@@ -558,6 +578,7 @@
         <w:jc w:val="both"/>
       </w:pPr>
       <w:r>
+        <w:lastRenderedPageBreak/>
         <w:t>Filtered broadcasting is good for triggering behaviours of all game entities of a particular type at a particular Location.</w:t>
       </w:r>
       <w:r>

</xml_diff>

<commit_message>
Progress on Task 19. Sorted out the TODOs I set myself at the last commit. Still more work to do.
Former-commit-id: 16b51ed87c5a115fac2f3923bdcc7dc93230cf38
</commit_message>
<xml_diff>
--- a/19 - Spike (ext) - Messaging Comparison/Task 19 - Extension Report - Messaging Extended.docx
+++ b/19 - Spike (ext) - Messaging Comparison/Task 19 - Extension Report - Messaging Extended.docx
@@ -274,6 +274,75 @@
       </w:pPr>
       <w:r>
         <w:rPr>
+          <w:noProof/>
+        </w:rPr>
+        <w:drawing>
+          <wp:anchor distT="0" distB="0" distL="114300" distR="114300" simplePos="0" relativeHeight="251661312" behindDoc="0" locked="0" layoutInCell="1" allowOverlap="1" wp14:anchorId="5AF1BFEB" wp14:editId="1FD2EDAB">
+            <wp:simplePos x="0" y="0"/>
+            <wp:positionH relativeFrom="margin">
+              <wp:posOffset>2486025</wp:posOffset>
+            </wp:positionH>
+            <wp:positionV relativeFrom="paragraph">
+              <wp:posOffset>136525</wp:posOffset>
+            </wp:positionV>
+            <wp:extent cx="3967480" cy="4381500"/>
+            <wp:effectExtent l="0" t="0" r="0" b="0"/>
+            <wp:wrapTight wrapText="bothSides">
+              <wp:wrapPolygon edited="0">
+                <wp:start x="0" y="0"/>
+                <wp:lineTo x="0" y="21506"/>
+                <wp:lineTo x="21469" y="21506"/>
+                <wp:lineTo x="21469" y="0"/>
+                <wp:lineTo x="0" y="0"/>
+              </wp:wrapPolygon>
+            </wp:wrapTight>
+            <wp:docPr id="2" name="Picture 2"/>
+            <wp:cNvGraphicFramePr>
+              <a:graphicFrameLocks xmlns:a="http://schemas.openxmlformats.org/drawingml/2006/main" noChangeAspect="1"/>
+            </wp:cNvGraphicFramePr>
+            <a:graphic xmlns:a="http://schemas.openxmlformats.org/drawingml/2006/main">
+              <a:graphicData uri="http://schemas.openxmlformats.org/drawingml/2006/picture">
+                <pic:pic xmlns:pic="http://schemas.openxmlformats.org/drawingml/2006/picture">
+                  <pic:nvPicPr>
+                    <pic:cNvPr id="1" name=""/>
+                    <pic:cNvPicPr/>
+                  </pic:nvPicPr>
+                  <pic:blipFill rotWithShape="1">
+                    <a:blip r:embed="rId7"/>
+                    <a:srcRect r="13087"/>
+                    <a:stretch/>
+                  </pic:blipFill>
+                  <pic:spPr bwMode="auto">
+                    <a:xfrm>
+                      <a:off x="0" y="0"/>
+                      <a:ext cx="3967480" cy="4381500"/>
+                    </a:xfrm>
+                    <a:prstGeom prst="rect">
+                      <a:avLst/>
+                    </a:prstGeom>
+                    <a:ln>
+                      <a:noFill/>
+                    </a:ln>
+                    <a:extLst>
+                      <a:ext uri="{53640926-AAD7-44D8-BBD7-CCE9431645EC}">
+                        <a14:shadowObscured xmlns:a14="http://schemas.microsoft.com/office/drawing/2010/main"/>
+                      </a:ext>
+                    </a:extLst>
+                  </pic:spPr>
+                </pic:pic>
+              </a:graphicData>
+            </a:graphic>
+            <wp14:sizeRelH relativeFrom="margin">
+              <wp14:pctWidth>0</wp14:pctWidth>
+            </wp14:sizeRelH>
+            <wp14:sizeRelV relativeFrom="margin">
+              <wp14:pctHeight>0</wp14:pctHeight>
+            </wp14:sizeRelV>
+          </wp:anchor>
+        </w:drawing>
+      </w:r>
+      <w:r>
+        <w:rPr>
           <w:rStyle w:val="SubtleReference"/>
           <w:color w:val="auto"/>
           <w:sz w:val="22"/>
@@ -416,10 +485,332 @@
         <w:jc w:val="both"/>
       </w:pPr>
       <w:r>
-        <w:t>I removed MessageManager’s existing one-size-fits-all Subscribe(), Unsubscribe() and subscribers members, and replaced them with members suited for storing and handling Players, Worlds, Commands, Locations, Paths and Items separately (IMAGE). I then updated SendMessage() to distinguish between types of Message recipients through an enum-using switch statement, and pass the message to objects in the appropriate list</w:t>
-      </w:r>
-      <w:r>
-        <w:t xml:space="preserve"> (IMAGE)</w:t>
+        <w:rPr>
+          <w:noProof/>
+        </w:rPr>
+        <mc:AlternateContent>
+          <mc:Choice Requires="wps">
+            <w:drawing>
+              <wp:anchor distT="0" distB="0" distL="114300" distR="114300" simplePos="0" relativeHeight="251663360" behindDoc="1" locked="0" layoutInCell="1" allowOverlap="1" wp14:anchorId="73C9CE97" wp14:editId="39B33666">
+                <wp:simplePos x="0" y="0"/>
+                <wp:positionH relativeFrom="column">
+                  <wp:posOffset>2499360</wp:posOffset>
+                </wp:positionH>
+                <wp:positionV relativeFrom="paragraph">
+                  <wp:posOffset>849630</wp:posOffset>
+                </wp:positionV>
+                <wp:extent cx="3967480" cy="440690"/>
+                <wp:effectExtent l="0" t="0" r="0" b="0"/>
+                <wp:wrapTight wrapText="bothSides">
+                  <wp:wrapPolygon edited="0">
+                    <wp:start x="0" y="0"/>
+                    <wp:lineTo x="0" y="20542"/>
+                    <wp:lineTo x="21469" y="20542"/>
+                    <wp:lineTo x="21469" y="0"/>
+                    <wp:lineTo x="0" y="0"/>
+                  </wp:wrapPolygon>
+                </wp:wrapTight>
+                <wp:docPr id="3" name="Text Box 3"/>
+                <wp:cNvGraphicFramePr/>
+                <a:graphic xmlns:a="http://schemas.openxmlformats.org/drawingml/2006/main">
+                  <a:graphicData uri="http://schemas.microsoft.com/office/word/2010/wordprocessingShape">
+                    <wps:wsp>
+                      <wps:cNvSpPr txBox="1"/>
+                      <wps:spPr>
+                        <a:xfrm>
+                          <a:off x="0" y="0"/>
+                          <a:ext cx="3967480" cy="440690"/>
+                        </a:xfrm>
+                        <a:prstGeom prst="rect">
+                          <a:avLst/>
+                        </a:prstGeom>
+                        <a:solidFill>
+                          <a:prstClr val="white"/>
+                        </a:solidFill>
+                        <a:ln>
+                          <a:noFill/>
+                        </a:ln>
+                      </wps:spPr>
+                      <wps:txbx>
+                        <w:txbxContent>
+                          <w:p>
+                            <w:pPr>
+                              <w:pStyle w:val="Caption"/>
+                              <w:rPr>
+                                <w:noProof/>
+                              </w:rPr>
+                            </w:pPr>
+                            <w:r>
+                              <w:t xml:space="preserve">Figure </w:t>
+                            </w:r>
+                            <w:fldSimple w:instr=" SEQ Figure \* ARABIC ">
+                              <w:r>
+                                <w:rPr>
+                                  <w:noProof/>
+                                </w:rPr>
+                                <w:t>1</w:t>
+                              </w:r>
+                            </w:fldSimple>
+                            <w:r>
+                              <w:t>: MessageManager’s Subscribe() and Unsubscribe() methods, with some open to convey how those ones specifically work, and give a general sense of how different GameObject types are handled.</w:t>
+                            </w:r>
+                          </w:p>
+                        </w:txbxContent>
+                      </wps:txbx>
+                      <wps:bodyPr rot="0" spcFirstLastPara="0" vertOverflow="overflow" horzOverflow="overflow" vert="horz" wrap="square" lIns="0" tIns="0" rIns="0" bIns="0" numCol="1" spcCol="0" rtlCol="0" fromWordArt="0" anchor="t" anchorCtr="0" forceAA="0" compatLnSpc="1">
+                        <a:prstTxWarp prst="textNoShape">
+                          <a:avLst/>
+                        </a:prstTxWarp>
+                        <a:noAutofit/>
+                      </wps:bodyPr>
+                    </wps:wsp>
+                  </a:graphicData>
+                </a:graphic>
+                <wp14:sizeRelV relativeFrom="margin">
+                  <wp14:pctHeight>0</wp14:pctHeight>
+                </wp14:sizeRelV>
+              </wp:anchor>
+            </w:drawing>
+          </mc:Choice>
+          <mc:Fallback>
+            <w:pict>
+              <v:shapetype w14:anchorId="73C9CE97" id="_x0000_t202" coordsize="21600,21600" o:spt="202" path="m,l,21600r21600,l21600,xe">
+                <v:stroke joinstyle="miter"/>
+                <v:path gradientshapeok="t" o:connecttype="rect"/>
+              </v:shapetype>
+              <v:shape id="Text Box 3" o:spid="_x0000_s1026" type="#_x0000_t202" style="position:absolute;left:0;text-align:left;margin-left:196.8pt;margin-top:66.9pt;width:312.4pt;height:34.7pt;z-index:-251653120;visibility:visible;mso-wrap-style:square;mso-height-percent:0;mso-wrap-distance-left:9pt;mso-wrap-distance-top:0;mso-wrap-distance-right:9pt;mso-wrap-distance-bottom:0;mso-position-horizontal:absolute;mso-position-horizontal-relative:text;mso-position-vertical:absolute;mso-position-vertical-relative:text;mso-height-percent:0;mso-height-relative:margin;v-text-anchor:top" o:gfxdata="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" stroked="f">
+                <v:textbox inset="0,0,0,0">
+                  <w:txbxContent>
+                    <w:p>
+                      <w:pPr>
+                        <w:pStyle w:val="Caption"/>
+                        <w:rPr>
+                          <w:noProof/>
+                        </w:rPr>
+                      </w:pPr>
+                      <w:r>
+                        <w:t xml:space="preserve">Figure </w:t>
+                      </w:r>
+                      <w:fldSimple w:instr=" SEQ Figure \* ARABIC ">
+                        <w:r>
+                          <w:rPr>
+                            <w:noProof/>
+                          </w:rPr>
+                          <w:t>1</w:t>
+                        </w:r>
+                      </w:fldSimple>
+                      <w:r>
+                        <w:t>: MessageManager’s Subscribe() and Unsubscribe() methods, with some open to convey how those ones specifically work, and give a general sense of how different GameObject types are handled.</w:t>
+                      </w:r>
+                    </w:p>
+                  </w:txbxContent>
+                </v:textbox>
+                <w10:wrap type="tight"/>
+              </v:shape>
+            </w:pict>
+          </mc:Fallback>
+        </mc:AlternateContent>
+      </w:r>
+      <w:r>
+        <w:t xml:space="preserve">I removed MessageManager’s existing one-size-fits-all Subscribe(), Unsubscribe() and subscribers members, and replaced them with members suited for storing and handling </w:t>
+      </w:r>
+      <w:r>
+        <w:rPr>
+          <w:noProof/>
+        </w:rPr>
+        <w:lastRenderedPageBreak/>
+        <mc:AlternateContent>
+          <mc:Choice Requires="wps">
+            <w:drawing>
+              <wp:anchor distT="0" distB="0" distL="114300" distR="114300" simplePos="0" relativeHeight="251665408" behindDoc="1" locked="0" layoutInCell="1" allowOverlap="1" wp14:anchorId="23D4D672" wp14:editId="0E50C5DE">
+                <wp:simplePos x="0" y="0"/>
+                <wp:positionH relativeFrom="margin">
+                  <wp:align>right</wp:align>
+                </wp:positionH>
+                <wp:positionV relativeFrom="paragraph">
+                  <wp:posOffset>5969000</wp:posOffset>
+                </wp:positionV>
+                <wp:extent cx="6116320" cy="171450"/>
+                <wp:effectExtent l="0" t="0" r="0" b="0"/>
+                <wp:wrapTight wrapText="bothSides">
+                  <wp:wrapPolygon edited="0">
+                    <wp:start x="0" y="0"/>
+                    <wp:lineTo x="0" y="19200"/>
+                    <wp:lineTo x="21528" y="19200"/>
+                    <wp:lineTo x="21528" y="0"/>
+                    <wp:lineTo x="0" y="0"/>
+                  </wp:wrapPolygon>
+                </wp:wrapTight>
+                <wp:docPr id="4" name="Text Box 4"/>
+                <wp:cNvGraphicFramePr/>
+                <a:graphic xmlns:a="http://schemas.openxmlformats.org/drawingml/2006/main">
+                  <a:graphicData uri="http://schemas.microsoft.com/office/word/2010/wordprocessingShape">
+                    <wps:wsp>
+                      <wps:cNvSpPr txBox="1"/>
+                      <wps:spPr>
+                        <a:xfrm>
+                          <a:off x="0" y="0"/>
+                          <a:ext cx="6116320" cy="171450"/>
+                        </a:xfrm>
+                        <a:prstGeom prst="rect">
+                          <a:avLst/>
+                        </a:prstGeom>
+                        <a:solidFill>
+                          <a:prstClr val="white"/>
+                        </a:solidFill>
+                        <a:ln>
+                          <a:noFill/>
+                        </a:ln>
+                      </wps:spPr>
+                      <wps:txbx>
+                        <w:txbxContent>
+                          <w:p>
+                            <w:pPr>
+                              <w:pStyle w:val="Caption"/>
+                              <w:rPr>
+                                <w:noProof/>
+                              </w:rPr>
+                            </w:pPr>
+                            <w:r>
+                              <w:t xml:space="preserve">Figure </w:t>
+                            </w:r>
+                            <w:fldSimple w:instr=" SEQ Figure \* ARABIC ">
+                              <w:r>
+                                <w:rPr>
+                                  <w:noProof/>
+                                </w:rPr>
+                                <w:t>2</w:t>
+                              </w:r>
+                            </w:fldSimple>
+                            <w:r>
+                              <w:t>: MessageManager.SendMessage()’s overloads and how they handle their respective GameObject types.</w:t>
+                            </w:r>
+                          </w:p>
+                        </w:txbxContent>
+                      </wps:txbx>
+                      <wps:bodyPr rot="0" spcFirstLastPara="0" vertOverflow="overflow" horzOverflow="overflow" vert="horz" wrap="square" lIns="0" tIns="0" rIns="0" bIns="0" numCol="1" spcCol="0" rtlCol="0" fromWordArt="0" anchor="t" anchorCtr="0" forceAA="0" compatLnSpc="1">
+                        <a:prstTxWarp prst="textNoShape">
+                          <a:avLst/>
+                        </a:prstTxWarp>
+                        <a:noAutofit/>
+                      </wps:bodyPr>
+                    </wps:wsp>
+                  </a:graphicData>
+                </a:graphic>
+                <wp14:sizeRelV relativeFrom="margin">
+                  <wp14:pctHeight>0</wp14:pctHeight>
+                </wp14:sizeRelV>
+              </wp:anchor>
+            </w:drawing>
+          </mc:Choice>
+          <mc:Fallback>
+            <w:pict>
+              <v:shape w14:anchorId="23D4D672" id="Text Box 4" o:spid="_x0000_s1027" type="#_x0000_t202" style="position:absolute;left:0;text-align:left;margin-left:430.4pt;margin-top:470pt;width:481.6pt;height:13.5pt;z-index:-251651072;visibility:visible;mso-wrap-style:square;mso-height-percent:0;mso-wrap-distance-left:9pt;mso-wrap-distance-top:0;mso-wrap-distance-right:9pt;mso-wrap-distance-bottom:0;mso-position-horizontal:right;mso-position-horizontal-relative:margin;mso-position-vertical:absolute;mso-position-vertical-relative:text;mso-height-percent:0;mso-height-relative:margin;v-text-anchor:top" o:gfxdata="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" stroked="f">
+                <v:textbox inset="0,0,0,0">
+                  <w:txbxContent>
+                    <w:p>
+                      <w:pPr>
+                        <w:pStyle w:val="Caption"/>
+                        <w:rPr>
+                          <w:noProof/>
+                        </w:rPr>
+                      </w:pPr>
+                      <w:r>
+                        <w:t xml:space="preserve">Figure </w:t>
+                      </w:r>
+                      <w:fldSimple w:instr=" SEQ Figure \* ARABIC ">
+                        <w:r>
+                          <w:rPr>
+                            <w:noProof/>
+                          </w:rPr>
+                          <w:t>2</w:t>
+                        </w:r>
+                      </w:fldSimple>
+                      <w:r>
+                        <w:t>: MessageManager.SendMessage()’s overloads and how they handle their respective GameObject types.</w:t>
+                      </w:r>
+                    </w:p>
+                  </w:txbxContent>
+                </v:textbox>
+                <w10:wrap type="tight" anchorx="margin"/>
+              </v:shape>
+            </w:pict>
+          </mc:Fallback>
+        </mc:AlternateContent>
+      </w:r>
+      <w:r>
+        <w:rPr>
+          <w:noProof/>
+        </w:rPr>
+        <w:drawing>
+          <wp:anchor distT="0" distB="0" distL="114300" distR="114300" simplePos="0" relativeHeight="251659264" behindDoc="0" locked="0" layoutInCell="1" allowOverlap="1" wp14:anchorId="043C1E18" wp14:editId="2D8285DE">
+            <wp:simplePos x="0" y="0"/>
+            <wp:positionH relativeFrom="margin">
+              <wp:align>right</wp:align>
+            </wp:positionH>
+            <wp:positionV relativeFrom="paragraph">
+              <wp:posOffset>0</wp:posOffset>
+            </wp:positionV>
+            <wp:extent cx="6116320" cy="5940425"/>
+            <wp:effectExtent l="0" t="0" r="0" b="3175"/>
+            <wp:wrapTight wrapText="bothSides">
+              <wp:wrapPolygon edited="0">
+                <wp:start x="0" y="0"/>
+                <wp:lineTo x="0" y="21542"/>
+                <wp:lineTo x="21528" y="21542"/>
+                <wp:lineTo x="21528" y="0"/>
+                <wp:lineTo x="0" y="0"/>
+              </wp:wrapPolygon>
+            </wp:wrapTight>
+            <wp:docPr id="1" name="Picture 1"/>
+            <wp:cNvGraphicFramePr>
+              <a:graphicFrameLocks xmlns:a="http://schemas.openxmlformats.org/drawingml/2006/main" noChangeAspect="1"/>
+            </wp:cNvGraphicFramePr>
+            <a:graphic xmlns:a="http://schemas.openxmlformats.org/drawingml/2006/main">
+              <a:graphicData uri="http://schemas.openxmlformats.org/drawingml/2006/picture">
+                <pic:pic xmlns:pic="http://schemas.openxmlformats.org/drawingml/2006/picture">
+                  <pic:nvPicPr>
+                    <pic:cNvPr id="1" name=""/>
+                    <pic:cNvPicPr/>
+                  </pic:nvPicPr>
+                  <pic:blipFill>
+                    <a:blip r:embed="rId8"/>
+                    <a:stretch>
+                      <a:fillRect/>
+                    </a:stretch>
+                  </pic:blipFill>
+                  <pic:spPr>
+                    <a:xfrm>
+                      <a:off x="0" y="0"/>
+                      <a:ext cx="6116320" cy="5940425"/>
+                    </a:xfrm>
+                    <a:prstGeom prst="rect">
+                      <a:avLst/>
+                    </a:prstGeom>
+                  </pic:spPr>
+                </pic:pic>
+              </a:graphicData>
+            </a:graphic>
+          </wp:anchor>
+        </w:drawing>
+      </w:r>
+      <w:r>
+        <w:t xml:space="preserve">Players, Worlds, Commands, Locations, Paths and Items separately </w:t>
+      </w:r>
+      <w:r>
+        <w:t>(fig. 1</w:t>
+      </w:r>
+      <w:r>
+        <w:t>). I then updated SendMessage() to distinguish between types of Message recipients through an enum-using switch statement, and pass the message to objects in the appropriate list</w:t>
+      </w:r>
+      <w:r>
+        <w:t xml:space="preserve"> (</w:t>
+      </w:r>
+      <w:r>
+        <w:t>fig. 2</w:t>
+      </w:r>
+      <w:r>
+        <w:t>)</w:t>
       </w:r>
       <w:r>
         <w:t>.</w:t>
@@ -435,16 +826,276 @@
         <w:jc w:val="both"/>
       </w:pPr>
       <w:r>
+        <w:rPr>
+          <w:noProof/>
+        </w:rPr>
+        <mc:AlternateContent>
+          <mc:Choice Requires="wps">
+            <w:drawing>
+              <wp:anchor distT="0" distB="0" distL="114300" distR="114300" simplePos="0" relativeHeight="251669504" behindDoc="1" locked="0" layoutInCell="1" allowOverlap="1" wp14:anchorId="51D701A1" wp14:editId="0772FE93">
+                <wp:simplePos x="0" y="0"/>
+                <wp:positionH relativeFrom="margin">
+                  <wp:align>right</wp:align>
+                </wp:positionH>
+                <wp:positionV relativeFrom="paragraph">
+                  <wp:posOffset>2014855</wp:posOffset>
+                </wp:positionV>
+                <wp:extent cx="3619500" cy="182880"/>
+                <wp:effectExtent l="0" t="0" r="0" b="7620"/>
+                <wp:wrapTight wrapText="bothSides">
+                  <wp:wrapPolygon edited="0">
+                    <wp:start x="0" y="0"/>
+                    <wp:lineTo x="0" y="20250"/>
+                    <wp:lineTo x="21486" y="20250"/>
+                    <wp:lineTo x="21486" y="0"/>
+                    <wp:lineTo x="0" y="0"/>
+                  </wp:wrapPolygon>
+                </wp:wrapTight>
+                <wp:docPr id="6" name="Text Box 6"/>
+                <wp:cNvGraphicFramePr/>
+                <a:graphic xmlns:a="http://schemas.openxmlformats.org/drawingml/2006/main">
+                  <a:graphicData uri="http://schemas.microsoft.com/office/word/2010/wordprocessingShape">
+                    <wps:wsp>
+                      <wps:cNvSpPr txBox="1"/>
+                      <wps:spPr>
+                        <a:xfrm>
+                          <a:off x="0" y="0"/>
+                          <a:ext cx="3619500" cy="182880"/>
+                        </a:xfrm>
+                        <a:prstGeom prst="rect">
+                          <a:avLst/>
+                        </a:prstGeom>
+                        <a:solidFill>
+                          <a:prstClr val="white"/>
+                        </a:solidFill>
+                        <a:ln>
+                          <a:noFill/>
+                        </a:ln>
+                      </wps:spPr>
+                      <wps:txbx>
+                        <w:txbxContent>
+                          <w:p>
+                            <w:pPr>
+                              <w:pStyle w:val="Caption"/>
+                              <w:rPr>
+                                <w:noProof/>
+                              </w:rPr>
+                            </w:pPr>
+                            <w:r>
+                              <w:t xml:space="preserve">Figure </w:t>
+                            </w:r>
+                            <w:fldSimple w:instr=" SEQ Figure \* ARABIC ">
+                              <w:r>
+                                <w:rPr>
+                                  <w:noProof/>
+                                </w:rPr>
+                                <w:t>3</w:t>
+                              </w:r>
+                            </w:fldSimple>
+                            <w:r>
+                              <w:t>: Container’s updated AddItem() and RemoveItem() methods.</w:t>
+                            </w:r>
+                          </w:p>
+                        </w:txbxContent>
+                      </wps:txbx>
+                      <wps:bodyPr rot="0" spcFirstLastPara="0" vertOverflow="overflow" horzOverflow="overflow" vert="horz" wrap="square" lIns="0" tIns="0" rIns="0" bIns="0" numCol="1" spcCol="0" rtlCol="0" fromWordArt="0" anchor="t" anchorCtr="0" forceAA="0" compatLnSpc="1">
+                        <a:prstTxWarp prst="textNoShape">
+                          <a:avLst/>
+                        </a:prstTxWarp>
+                        <a:noAutofit/>
+                      </wps:bodyPr>
+                    </wps:wsp>
+                  </a:graphicData>
+                </a:graphic>
+                <wp14:sizeRelV relativeFrom="margin">
+                  <wp14:pctHeight>0</wp14:pctHeight>
+                </wp14:sizeRelV>
+              </wp:anchor>
+            </w:drawing>
+          </mc:Choice>
+          <mc:Fallback>
+            <w:pict>
+              <v:shape w14:anchorId="51D701A1" id="Text Box 6" o:spid="_x0000_s1028" type="#_x0000_t202" style="position:absolute;left:0;text-align:left;margin-left:233.8pt;margin-top:158.65pt;width:285pt;height:14.4pt;z-index:-251646976;visibility:visible;mso-wrap-style:square;mso-height-percent:0;mso-wrap-distance-left:9pt;mso-wrap-distance-top:0;mso-wrap-distance-right:9pt;mso-wrap-distance-bottom:0;mso-position-horizontal:right;mso-position-horizontal-relative:margin;mso-position-vertical:absolute;mso-position-vertical-relative:text;mso-height-percent:0;mso-height-relative:margin;v-text-anchor:top" o:gfxdata="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" stroked="f">
+                <v:textbox inset="0,0,0,0">
+                  <w:txbxContent>
+                    <w:p>
+                      <w:pPr>
+                        <w:pStyle w:val="Caption"/>
+                        <w:rPr>
+                          <w:noProof/>
+                        </w:rPr>
+                      </w:pPr>
+                      <w:r>
+                        <w:t xml:space="preserve">Figure </w:t>
+                      </w:r>
+                      <w:fldSimple w:instr=" SEQ Figure \* ARABIC ">
+                        <w:r>
+                          <w:rPr>
+                            <w:noProof/>
+                          </w:rPr>
+                          <w:t>3</w:t>
+                        </w:r>
+                      </w:fldSimple>
+                      <w:r>
+                        <w:t>: Container’s updated AddItem() and RemoveItem() methods.</w:t>
+                      </w:r>
+                    </w:p>
+                  </w:txbxContent>
+                </v:textbox>
+                <w10:wrap type="tight" anchorx="margin"/>
+              </v:shape>
+            </w:pict>
+          </mc:Fallback>
+        </mc:AlternateContent>
+      </w:r>
+      <w:r>
+        <w:rPr>
+          <w:noProof/>
+        </w:rPr>
+        <w:drawing>
+          <wp:anchor distT="0" distB="0" distL="114300" distR="114300" simplePos="0" relativeHeight="251667456" behindDoc="0" locked="0" layoutInCell="1" allowOverlap="1" wp14:anchorId="1759CD81" wp14:editId="37AA5FED">
+            <wp:simplePos x="0" y="0"/>
+            <wp:positionH relativeFrom="margin">
+              <wp:posOffset>2496820</wp:posOffset>
+            </wp:positionH>
+            <wp:positionV relativeFrom="paragraph">
+              <wp:posOffset>180340</wp:posOffset>
+            </wp:positionV>
+            <wp:extent cx="3619500" cy="1836420"/>
+            <wp:effectExtent l="0" t="0" r="0" b="0"/>
+            <wp:wrapTight wrapText="bothSides">
+              <wp:wrapPolygon edited="0">
+                <wp:start x="0" y="0"/>
+                <wp:lineTo x="0" y="21286"/>
+                <wp:lineTo x="21486" y="21286"/>
+                <wp:lineTo x="21486" y="0"/>
+                <wp:lineTo x="0" y="0"/>
+              </wp:wrapPolygon>
+            </wp:wrapTight>
+            <wp:docPr id="5" name="Picture 5"/>
+            <wp:cNvGraphicFramePr>
+              <a:graphicFrameLocks xmlns:a="http://schemas.openxmlformats.org/drawingml/2006/main" noChangeAspect="1"/>
+            </wp:cNvGraphicFramePr>
+            <a:graphic xmlns:a="http://schemas.openxmlformats.org/drawingml/2006/main">
+              <a:graphicData uri="http://schemas.openxmlformats.org/drawingml/2006/picture">
+                <pic:pic xmlns:pic="http://schemas.openxmlformats.org/drawingml/2006/picture">
+                  <pic:nvPicPr>
+                    <pic:cNvPr id="1" name=""/>
+                    <pic:cNvPicPr/>
+                  </pic:nvPicPr>
+                  <pic:blipFill>
+                    <a:blip r:embed="rId9"/>
+                    <a:stretch>
+                      <a:fillRect/>
+                    </a:stretch>
+                  </pic:blipFill>
+                  <pic:spPr>
+                    <a:xfrm>
+                      <a:off x="0" y="0"/>
+                      <a:ext cx="3619500" cy="1836420"/>
+                    </a:xfrm>
+                    <a:prstGeom prst="rect">
+                      <a:avLst/>
+                    </a:prstGeom>
+                  </pic:spPr>
+                </pic:pic>
+              </a:graphicData>
+            </a:graphic>
+            <wp14:sizeRelH relativeFrom="margin">
+              <wp14:pctWidth>0</wp14:pctWidth>
+            </wp14:sizeRelH>
+            <wp14:sizeRelV relativeFrom="margin">
+              <wp14:pctHeight>0</wp14:pctHeight>
+            </wp14:sizeRelV>
+          </wp:anchor>
+        </w:drawing>
+      </w:r>
+      <w:r>
         <w:t>I went through World.World() and found all now erroneous calls to MessageManager.Subscribe(), and updated them on a type-by-type basis to use the correct, overloaded Subscribe() method for that type.</w:t>
       </w:r>
       <w:r>
         <w:t xml:space="preserve"> </w:t>
       </w:r>
       <w:r>
-        <w:t xml:space="preserve">I removed the Subscribe() call for items, and added Subscribe() and Unsubscribe() calls to Container.AddItem() and RemoveItem() respectively to ensure Items are subscribed under the correct </w:t>
-      </w:r>
-      <w:r>
-        <w:t>container (IMAGE).</w:t>
+        <w:t xml:space="preserve">I removed the Subscribe() call for items, and added Subscribe() and Unsubscribe() calls to Container.AddItem() and </w:t>
+      </w:r>
+      <w:r>
+        <w:lastRenderedPageBreak/>
+        <w:t xml:space="preserve">RemoveItem() respectively to </w:t>
+      </w:r>
+      <w:r>
+        <w:rPr>
+          <w:noProof/>
+        </w:rPr>
+        <w:drawing>
+          <wp:anchor distT="0" distB="0" distL="114300" distR="114300" simplePos="0" relativeHeight="251671552" behindDoc="0" locked="0" layoutInCell="1" allowOverlap="1" wp14:anchorId="45D2C27A" wp14:editId="7FF19ABB">
+            <wp:simplePos x="0" y="0"/>
+            <wp:positionH relativeFrom="margin">
+              <wp:align>left</wp:align>
+            </wp:positionH>
+            <wp:positionV relativeFrom="paragraph">
+              <wp:posOffset>0</wp:posOffset>
+            </wp:positionV>
+            <wp:extent cx="2219325" cy="1744980"/>
+            <wp:effectExtent l="0" t="0" r="0" b="7620"/>
+            <wp:wrapTight wrapText="bothSides">
+              <wp:wrapPolygon edited="0">
+                <wp:start x="0" y="0"/>
+                <wp:lineTo x="0" y="21459"/>
+                <wp:lineTo x="21322" y="21459"/>
+                <wp:lineTo x="21322" y="0"/>
+                <wp:lineTo x="0" y="0"/>
+              </wp:wrapPolygon>
+            </wp:wrapTight>
+            <wp:docPr id="7" name="Picture 7"/>
+            <wp:cNvGraphicFramePr>
+              <a:graphicFrameLocks xmlns:a="http://schemas.openxmlformats.org/drawingml/2006/main" noChangeAspect="1"/>
+            </wp:cNvGraphicFramePr>
+            <a:graphic xmlns:a="http://schemas.openxmlformats.org/drawingml/2006/main">
+              <a:graphicData uri="http://schemas.openxmlformats.org/drawingml/2006/picture">
+                <pic:pic xmlns:pic="http://schemas.openxmlformats.org/drawingml/2006/picture">
+                  <pic:nvPicPr>
+                    <pic:cNvPr id="1" name=""/>
+                    <pic:cNvPicPr/>
+                  </pic:nvPicPr>
+                  <pic:blipFill>
+                    <a:blip r:embed="rId10"/>
+                    <a:stretch>
+                      <a:fillRect/>
+                    </a:stretch>
+                  </pic:blipFill>
+                  <pic:spPr>
+                    <a:xfrm>
+                      <a:off x="0" y="0"/>
+                      <a:ext cx="2228224" cy="1752108"/>
+                    </a:xfrm>
+                    <a:prstGeom prst="rect">
+                      <a:avLst/>
+                    </a:prstGeom>
+                  </pic:spPr>
+                </pic:pic>
+              </a:graphicData>
+            </a:graphic>
+            <wp14:sizeRelH relativeFrom="margin">
+              <wp14:pctWidth>0</wp14:pctWidth>
+            </wp14:sizeRelH>
+            <wp14:sizeRelV relativeFrom="margin">
+              <wp14:pctHeight>0</wp14:pctHeight>
+            </wp14:sizeRelV>
+          </wp:anchor>
+        </w:drawing>
+      </w:r>
+      <w:r>
+        <w:t xml:space="preserve">ensure Items are subscribed under the correct </w:t>
+      </w:r>
+      <w:r>
+        <w:t>container (</w:t>
+      </w:r>
+      <w:r>
+        <w:t>fig. 3</w:t>
+      </w:r>
+      <w:r>
+        <w:t>).</w:t>
       </w:r>
     </w:p>
     <w:p>
@@ -457,13 +1108,23 @@
         <w:jc w:val="both"/>
       </w:pPr>
       <w:r>
-        <w:t>I went through each class that had a Notify() method and made it or its parent class inherit from Notifiable, with Notify() being a virtual method of Notifiable that just returns a nullptr unless overridden. (IMAGE)</w:t>
-      </w:r>
-    </w:p>
-    <w:p>
-      <w:pPr>
-        <w:jc w:val="both"/>
-      </w:pPr>
+        <w:t>I went through each class that had a Notify() method and made it or its parent class inherit from Notifiable, with Notify() being a virtual method of Notifiable that just returns a nullptr unless overridden</w:t>
+      </w:r>
+      <w:r>
+        <w:t xml:space="preserve"> </w:t>
+      </w:r>
+      <w:r>
+        <w:t>(</w:t>
+      </w:r>
+      <w:r>
+        <w:t>fig. 4</w:t>
+      </w:r>
+      <w:r>
+        <w:t>)</w:t>
+      </w:r>
+      <w:r>
+        <w:t>.</w:t>
+      </w:r>
     </w:p>
     <w:p>
       <w:pPr>
@@ -475,31 +1136,131 @@
         <w:jc w:val="both"/>
       </w:pPr>
       <w:r>
-        <w:t>TODO: update GO to take string id of container game object, update C to set string id to game object when adding item and removing item.</w:t>
-      </w:r>
-      <w:r>
-        <w:t xml:space="preserve"> Same for paths?</w:t>
-      </w:r>
-      <w:r>
-        <w:t xml:space="preserve"> Nah, they stay with the same location.</w:t>
-      </w:r>
-    </w:p>
-    <w:p>
-      <w:pPr>
-        <w:pStyle w:val="ListParagraph"/>
-      </w:pPr>
-    </w:p>
-    <w:p>
-      <w:pPr>
-        <w:pStyle w:val="ListParagraph"/>
-        <w:jc w:val="both"/>
-      </w:pPr>
-      <w:r>
-        <w:lastRenderedPageBreak/>
-        <w:t>Need to fix one call to SendMessage() that wants to send a message to an item but isn’t sending the id of its container; all such calls should also now use the new field of game object to specify the container MessageManager needs to check in.</w:t>
-      </w:r>
-      <w:bookmarkStart w:id="0" w:name="_GoBack"/>
-      <w:bookmarkEnd w:id="0"/>
+        <w:rPr>
+          <w:noProof/>
+        </w:rPr>
+        <mc:AlternateContent>
+          <mc:Choice Requires="wps">
+            <w:drawing>
+              <wp:anchor distT="0" distB="0" distL="114300" distR="114300" simplePos="0" relativeHeight="251673600" behindDoc="1" locked="0" layoutInCell="1" allowOverlap="1" wp14:anchorId="52D496BA" wp14:editId="66B590D3">
+                <wp:simplePos x="0" y="0"/>
+                <wp:positionH relativeFrom="margin">
+                  <wp:align>left</wp:align>
+                </wp:positionH>
+                <wp:positionV relativeFrom="paragraph">
+                  <wp:posOffset>734060</wp:posOffset>
+                </wp:positionV>
+                <wp:extent cx="2219325" cy="447675"/>
+                <wp:effectExtent l="0" t="0" r="9525" b="9525"/>
+                <wp:wrapTight wrapText="bothSides">
+                  <wp:wrapPolygon edited="0">
+                    <wp:start x="0" y="0"/>
+                    <wp:lineTo x="0" y="21140"/>
+                    <wp:lineTo x="21507" y="21140"/>
+                    <wp:lineTo x="21507" y="0"/>
+                    <wp:lineTo x="0" y="0"/>
+                  </wp:wrapPolygon>
+                </wp:wrapTight>
+                <wp:docPr id="8" name="Text Box 8"/>
+                <wp:cNvGraphicFramePr/>
+                <a:graphic xmlns:a="http://schemas.openxmlformats.org/drawingml/2006/main">
+                  <a:graphicData uri="http://schemas.microsoft.com/office/word/2010/wordprocessingShape">
+                    <wps:wsp>
+                      <wps:cNvSpPr txBox="1"/>
+                      <wps:spPr>
+                        <a:xfrm>
+                          <a:off x="0" y="0"/>
+                          <a:ext cx="2219325" cy="447675"/>
+                        </a:xfrm>
+                        <a:prstGeom prst="rect">
+                          <a:avLst/>
+                        </a:prstGeom>
+                        <a:solidFill>
+                          <a:prstClr val="white"/>
+                        </a:solidFill>
+                        <a:ln>
+                          <a:noFill/>
+                        </a:ln>
+                      </wps:spPr>
+                      <wps:txbx>
+                        <w:txbxContent>
+                          <w:p>
+                            <w:pPr>
+                              <w:pStyle w:val="Caption"/>
+                              <w:rPr>
+                                <w:noProof/>
+                              </w:rPr>
+                            </w:pPr>
+                            <w:r>
+                              <w:t xml:space="preserve">Figure </w:t>
+                            </w:r>
+                            <w:fldSimple w:instr=" SEQ Figure \* ARABIC ">
+                              <w:r>
+                                <w:rPr>
+                                  <w:noProof/>
+                                </w:rPr>
+                                <w:t>4</w:t>
+                              </w:r>
+                            </w:fldSimple>
+                            <w:r>
+                              <w:t>: Notifiable.cpp. Notifiable only has its constructor and the virtual method Notify() as members.</w:t>
+                            </w:r>
+                          </w:p>
+                        </w:txbxContent>
+                      </wps:txbx>
+                      <wps:bodyPr rot="0" spcFirstLastPara="0" vertOverflow="overflow" horzOverflow="overflow" vert="horz" wrap="square" lIns="0" tIns="0" rIns="0" bIns="0" numCol="1" spcCol="0" rtlCol="0" fromWordArt="0" anchor="t" anchorCtr="0" forceAA="0" compatLnSpc="1">
+                        <a:prstTxWarp prst="textNoShape">
+                          <a:avLst/>
+                        </a:prstTxWarp>
+                        <a:noAutofit/>
+                      </wps:bodyPr>
+                    </wps:wsp>
+                  </a:graphicData>
+                </a:graphic>
+                <wp14:sizeRelV relativeFrom="margin">
+                  <wp14:pctHeight>0</wp14:pctHeight>
+                </wp14:sizeRelV>
+              </wp:anchor>
+            </w:drawing>
+          </mc:Choice>
+          <mc:Fallback>
+            <w:pict>
+              <v:shape w14:anchorId="52D496BA" id="Text Box 8" o:spid="_x0000_s1029" type="#_x0000_t202" style="position:absolute;left:0;text-align:left;margin-left:0;margin-top:57.8pt;width:174.75pt;height:35.25pt;z-index:-251642880;visibility:visible;mso-wrap-style:square;mso-height-percent:0;mso-wrap-distance-left:9pt;mso-wrap-distance-top:0;mso-wrap-distance-right:9pt;mso-wrap-distance-bottom:0;mso-position-horizontal:left;mso-position-horizontal-relative:margin;mso-position-vertical:absolute;mso-position-vertical-relative:text;mso-height-percent:0;mso-height-relative:margin;v-text-anchor:top" o:gfxdata="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" stroked="f">
+                <v:textbox inset="0,0,0,0">
+                  <w:txbxContent>
+                    <w:p>
+                      <w:pPr>
+                        <w:pStyle w:val="Caption"/>
+                        <w:rPr>
+                          <w:noProof/>
+                        </w:rPr>
+                      </w:pPr>
+                      <w:r>
+                        <w:t xml:space="preserve">Figure </w:t>
+                      </w:r>
+                      <w:fldSimple w:instr=" SEQ Figure \* ARABIC ">
+                        <w:r>
+                          <w:rPr>
+                            <w:noProof/>
+                          </w:rPr>
+                          <w:t>4</w:t>
+                        </w:r>
+                      </w:fldSimple>
+                      <w:r>
+                        <w:t>: Notifiable.cpp. Notifiable only has its constructor and the virtual method Notify() as members.</w:t>
+                      </w:r>
+                    </w:p>
+                  </w:txbxContent>
+                </v:textbox>
+                <w10:wrap type="tight" anchorx="margin"/>
+              </v:shape>
+            </w:pict>
+          </mc:Fallback>
+        </mc:AlternateContent>
+      </w:r>
+      <w:r>
+        <w:t>I added to GameObject a field containerId to store the ID of the Container Item or Location holding a GameObject, and added to Container.AddItem(), Container.RemoveItem() and Location.AddPath() calls to public properties to set the GameObject’s containerId to be the GameObject.id of the containing GameObject. While doing so, I also updated Location.AddPath() to subscribe the added path to the MessageManager under the Location’s ID, and removed the call for that in World.World().</w:t>
+      </w:r>
     </w:p>
     <w:p>
       <w:pPr>
@@ -511,8 +1272,398 @@
         <w:jc w:val="both"/>
       </w:pPr>
       <w:r>
-        <w:t>TODO: update commands take, put and drop to unsubscribe and resubscribe items in relation to their new container.</w:t>
-      </w:r>
+        <w:rPr>
+          <w:noProof/>
+        </w:rPr>
+        <w:drawing>
+          <wp:anchor distT="0" distB="0" distL="114300" distR="114300" simplePos="0" relativeHeight="251679744" behindDoc="0" locked="0" layoutInCell="1" allowOverlap="1" wp14:anchorId="64776B58" wp14:editId="72A05AF3">
+            <wp:simplePos x="0" y="0"/>
+            <wp:positionH relativeFrom="margin">
+              <wp:posOffset>0</wp:posOffset>
+            </wp:positionH>
+            <wp:positionV relativeFrom="paragraph">
+              <wp:posOffset>1405890</wp:posOffset>
+            </wp:positionV>
+            <wp:extent cx="6116320" cy="598170"/>
+            <wp:effectExtent l="0" t="0" r="0" b="0"/>
+            <wp:wrapTight wrapText="bothSides">
+              <wp:wrapPolygon edited="0">
+                <wp:start x="0" y="0"/>
+                <wp:lineTo x="0" y="20637"/>
+                <wp:lineTo x="21528" y="20637"/>
+                <wp:lineTo x="21528" y="0"/>
+                <wp:lineTo x="0" y="0"/>
+              </wp:wrapPolygon>
+            </wp:wrapTight>
+            <wp:docPr id="11" name="Picture 11"/>
+            <wp:cNvGraphicFramePr>
+              <a:graphicFrameLocks xmlns:a="http://schemas.openxmlformats.org/drawingml/2006/main" noChangeAspect="1"/>
+            </wp:cNvGraphicFramePr>
+            <a:graphic xmlns:a="http://schemas.openxmlformats.org/drawingml/2006/main">
+              <a:graphicData uri="http://schemas.openxmlformats.org/drawingml/2006/picture">
+                <pic:pic xmlns:pic="http://schemas.openxmlformats.org/drawingml/2006/picture">
+                  <pic:nvPicPr>
+                    <pic:cNvPr id="1" name=""/>
+                    <pic:cNvPicPr/>
+                  </pic:nvPicPr>
+                  <pic:blipFill>
+                    <a:blip r:embed="rId11"/>
+                    <a:stretch>
+                      <a:fillRect/>
+                    </a:stretch>
+                  </pic:blipFill>
+                  <pic:spPr>
+                    <a:xfrm>
+                      <a:off x="0" y="0"/>
+                      <a:ext cx="6116320" cy="598170"/>
+                    </a:xfrm>
+                    <a:prstGeom prst="rect">
+                      <a:avLst/>
+                    </a:prstGeom>
+                  </pic:spPr>
+                </pic:pic>
+              </a:graphicData>
+            </a:graphic>
+          </wp:anchor>
+        </w:drawing>
+      </w:r>
+      <w:r>
+        <w:rPr>
+          <w:noProof/>
+        </w:rPr>
+        <mc:AlternateContent>
+          <mc:Choice Requires="wps">
+            <w:drawing>
+              <wp:anchor distT="0" distB="0" distL="114300" distR="114300" simplePos="0" relativeHeight="251681792" behindDoc="1" locked="0" layoutInCell="1" allowOverlap="1" wp14:anchorId="59C44C38" wp14:editId="28738795">
+                <wp:simplePos x="0" y="0"/>
+                <wp:positionH relativeFrom="margin">
+                  <wp:posOffset>0</wp:posOffset>
+                </wp:positionH>
+                <wp:positionV relativeFrom="paragraph">
+                  <wp:posOffset>2023110</wp:posOffset>
+                </wp:positionV>
+                <wp:extent cx="6116320" cy="190500"/>
+                <wp:effectExtent l="0" t="0" r="0" b="0"/>
+                <wp:wrapTight wrapText="bothSides">
+                  <wp:wrapPolygon edited="0">
+                    <wp:start x="0" y="0"/>
+                    <wp:lineTo x="0" y="19440"/>
+                    <wp:lineTo x="21528" y="19440"/>
+                    <wp:lineTo x="21528" y="0"/>
+                    <wp:lineTo x="0" y="0"/>
+                  </wp:wrapPolygon>
+                </wp:wrapTight>
+                <wp:docPr id="12" name="Text Box 12"/>
+                <wp:cNvGraphicFramePr/>
+                <a:graphic xmlns:a="http://schemas.openxmlformats.org/drawingml/2006/main">
+                  <a:graphicData uri="http://schemas.microsoft.com/office/word/2010/wordprocessingShape">
+                    <wps:wsp>
+                      <wps:cNvSpPr txBox="1"/>
+                      <wps:spPr>
+                        <a:xfrm>
+                          <a:off x="0" y="0"/>
+                          <a:ext cx="6116320" cy="190500"/>
+                        </a:xfrm>
+                        <a:prstGeom prst="rect">
+                          <a:avLst/>
+                        </a:prstGeom>
+                        <a:solidFill>
+                          <a:prstClr val="white"/>
+                        </a:solidFill>
+                        <a:ln>
+                          <a:noFill/>
+                        </a:ln>
+                      </wps:spPr>
+                      <wps:txbx>
+                        <w:txbxContent>
+                          <w:p>
+                            <w:pPr>
+                              <w:pStyle w:val="Caption"/>
+                              <w:rPr>
+                                <w:noProof/>
+                              </w:rPr>
+                            </w:pPr>
+                            <w:r>
+                              <w:t xml:space="preserve">Figure </w:t>
+                            </w:r>
+                            <w:fldSimple w:instr=" SEQ Figure \* ARABIC ">
+                              <w:r>
+                                <w:rPr>
+                                  <w:noProof/>
+                                </w:rPr>
+                                <w:t>6</w:t>
+                              </w:r>
+                            </w:fldSimple>
+                            <w:r>
+                              <w:t>: MessageManager.SendMessage()’s updated case ReceiverPath, using the Message.GetReceiverParentID() public property.</w:t>
+                            </w:r>
+                          </w:p>
+                        </w:txbxContent>
+                      </wps:txbx>
+                      <wps:bodyPr rot="0" spcFirstLastPara="0" vertOverflow="overflow" horzOverflow="overflow" vert="horz" wrap="square" lIns="0" tIns="0" rIns="0" bIns="0" numCol="1" spcCol="0" rtlCol="0" fromWordArt="0" anchor="t" anchorCtr="0" forceAA="0" compatLnSpc="1">
+                        <a:prstTxWarp prst="textNoShape">
+                          <a:avLst/>
+                        </a:prstTxWarp>
+                        <a:noAutofit/>
+                      </wps:bodyPr>
+                    </wps:wsp>
+                  </a:graphicData>
+                </a:graphic>
+                <wp14:sizeRelV relativeFrom="margin">
+                  <wp14:pctHeight>0</wp14:pctHeight>
+                </wp14:sizeRelV>
+              </wp:anchor>
+            </w:drawing>
+          </mc:Choice>
+          <mc:Fallback>
+            <w:pict>
+              <v:shape w14:anchorId="59C44C38" id="Text Box 12" o:spid="_x0000_s1030" type="#_x0000_t202" style="position:absolute;left:0;text-align:left;margin-left:0;margin-top:159.3pt;width:481.6pt;height:15pt;z-index:-251634688;visibility:visible;mso-wrap-style:square;mso-height-percent:0;mso-wrap-distance-left:9pt;mso-wrap-distance-top:0;mso-wrap-distance-right:9pt;mso-wrap-distance-bottom:0;mso-position-horizontal:absolute;mso-position-horizontal-relative:margin;mso-position-vertical:absolute;mso-position-vertical-relative:text;mso-height-percent:0;mso-height-relative:margin;v-text-anchor:top" o:gfxdata="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" stroked="f">
+                <v:textbox inset="0,0,0,0">
+                  <w:txbxContent>
+                    <w:p>
+                      <w:pPr>
+                        <w:pStyle w:val="Caption"/>
+                        <w:rPr>
+                          <w:noProof/>
+                        </w:rPr>
+                      </w:pPr>
+                      <w:r>
+                        <w:t xml:space="preserve">Figure </w:t>
+                      </w:r>
+                      <w:fldSimple w:instr=" SEQ Figure \* ARABIC ">
+                        <w:r>
+                          <w:rPr>
+                            <w:noProof/>
+                          </w:rPr>
+                          <w:t>6</w:t>
+                        </w:r>
+                      </w:fldSimple>
+                      <w:r>
+                        <w:t>: MessageManager.SendMessage()’s updated case ReceiverPath, using the Message.GetReceiverParentID() public property.</w:t>
+                      </w:r>
+                    </w:p>
+                  </w:txbxContent>
+                </v:textbox>
+                <w10:wrap type="tight" anchorx="margin"/>
+              </v:shape>
+            </w:pict>
+          </mc:Fallback>
+        </mc:AlternateContent>
+      </w:r>
+      <w:r>
+        <w:rPr>
+          <w:noProof/>
+        </w:rPr>
+        <mc:AlternateContent>
+          <mc:Choice Requires="wps">
+            <w:drawing>
+              <wp:anchor distT="0" distB="0" distL="114300" distR="114300" simplePos="0" relativeHeight="251677696" behindDoc="1" locked="0" layoutInCell="1" allowOverlap="1" wp14:anchorId="5262375D" wp14:editId="21393E4B">
+                <wp:simplePos x="0" y="0"/>
+                <wp:positionH relativeFrom="margin">
+                  <wp:posOffset>2876550</wp:posOffset>
+                </wp:positionH>
+                <wp:positionV relativeFrom="paragraph">
+                  <wp:posOffset>1102995</wp:posOffset>
+                </wp:positionV>
+                <wp:extent cx="3238500" cy="276225"/>
+                <wp:effectExtent l="0" t="0" r="0" b="9525"/>
+                <wp:wrapTight wrapText="bothSides">
+                  <wp:wrapPolygon edited="0">
+                    <wp:start x="0" y="0"/>
+                    <wp:lineTo x="0" y="20855"/>
+                    <wp:lineTo x="21473" y="20855"/>
+                    <wp:lineTo x="21473" y="0"/>
+                    <wp:lineTo x="0" y="0"/>
+                  </wp:wrapPolygon>
+                </wp:wrapTight>
+                <wp:docPr id="10" name="Text Box 10"/>
+                <wp:cNvGraphicFramePr/>
+                <a:graphic xmlns:a="http://schemas.openxmlformats.org/drawingml/2006/main">
+                  <a:graphicData uri="http://schemas.microsoft.com/office/word/2010/wordprocessingShape">
+                    <wps:wsp>
+                      <wps:cNvSpPr txBox="1"/>
+                      <wps:spPr>
+                        <a:xfrm>
+                          <a:off x="0" y="0"/>
+                          <a:ext cx="3238500" cy="276225"/>
+                        </a:xfrm>
+                        <a:prstGeom prst="rect">
+                          <a:avLst/>
+                        </a:prstGeom>
+                        <a:solidFill>
+                          <a:prstClr val="white"/>
+                        </a:solidFill>
+                        <a:ln>
+                          <a:noFill/>
+                        </a:ln>
+                      </wps:spPr>
+                      <wps:txbx>
+                        <w:txbxContent>
+                          <w:p>
+                            <w:pPr>
+                              <w:pStyle w:val="Caption"/>
+                              <w:rPr>
+                                <w:noProof/>
+                              </w:rPr>
+                            </w:pPr>
+                            <w:r>
+                              <w:t xml:space="preserve">Figure </w:t>
+                            </w:r>
+                            <w:fldSimple w:instr=" SEQ Figure \* ARABIC ">
+                              <w:r>
+                                <w:rPr>
+                                  <w:noProof/>
+                                </w:rPr>
+                                <w:t>5</w:t>
+                              </w:r>
+                            </w:fldSimple>
+                            <w:r>
+                              <w:t>: a new message in Container.cpp using the new parameter setup.</w:t>
+                            </w:r>
+                          </w:p>
+                        </w:txbxContent>
+                      </wps:txbx>
+                      <wps:bodyPr rot="0" spcFirstLastPara="0" vertOverflow="overflow" horzOverflow="overflow" vert="horz" wrap="square" lIns="0" tIns="0" rIns="0" bIns="0" numCol="1" spcCol="0" rtlCol="0" fromWordArt="0" anchor="t" anchorCtr="0" forceAA="0" compatLnSpc="1">
+                        <a:prstTxWarp prst="textNoShape">
+                          <a:avLst/>
+                        </a:prstTxWarp>
+                        <a:noAutofit/>
+                      </wps:bodyPr>
+                    </wps:wsp>
+                  </a:graphicData>
+                </a:graphic>
+                <wp14:sizeRelV relativeFrom="margin">
+                  <wp14:pctHeight>0</wp14:pctHeight>
+                </wp14:sizeRelV>
+              </wp:anchor>
+            </w:drawing>
+          </mc:Choice>
+          <mc:Fallback>
+            <w:pict>
+              <v:shape w14:anchorId="5262375D" id="Text Box 10" o:spid="_x0000_s1031" type="#_x0000_t202" style="position:absolute;left:0;text-align:left;margin-left:226.5pt;margin-top:86.85pt;width:255pt;height:21.75pt;z-index:-251638784;visibility:visible;mso-wrap-style:square;mso-height-percent:0;mso-wrap-distance-left:9pt;mso-wrap-distance-top:0;mso-wrap-distance-right:9pt;mso-wrap-distance-bottom:0;mso-position-horizontal:absolute;mso-position-horizontal-relative:margin;mso-position-vertical:absolute;mso-position-vertical-relative:text;mso-height-percent:0;mso-height-relative:margin;v-text-anchor:top" o:gfxdata="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" stroked="f">
+                <v:textbox inset="0,0,0,0">
+                  <w:txbxContent>
+                    <w:p>
+                      <w:pPr>
+                        <w:pStyle w:val="Caption"/>
+                        <w:rPr>
+                          <w:noProof/>
+                        </w:rPr>
+                      </w:pPr>
+                      <w:r>
+                        <w:t xml:space="preserve">Figure </w:t>
+                      </w:r>
+                      <w:fldSimple w:instr=" SEQ Figure \* ARABIC ">
+                        <w:r>
+                          <w:rPr>
+                            <w:noProof/>
+                          </w:rPr>
+                          <w:t>5</w:t>
+                        </w:r>
+                      </w:fldSimple>
+                      <w:r>
+                        <w:t>: a new message in Container.cpp using the new parameter setup.</w:t>
+                      </w:r>
+                    </w:p>
+                  </w:txbxContent>
+                </v:textbox>
+                <w10:wrap type="tight" anchorx="margin"/>
+              </v:shape>
+            </w:pict>
+          </mc:Fallback>
+        </mc:AlternateContent>
+      </w:r>
+      <w:r>
+        <w:rPr>
+          <w:noProof/>
+        </w:rPr>
+        <w:drawing>
+          <wp:anchor distT="0" distB="0" distL="114300" distR="114300" simplePos="0" relativeHeight="251675648" behindDoc="0" locked="0" layoutInCell="1" allowOverlap="1" wp14:anchorId="787F5F55" wp14:editId="2C179332">
+            <wp:simplePos x="0" y="0"/>
+            <wp:positionH relativeFrom="margin">
+              <wp:posOffset>2876550</wp:posOffset>
+            </wp:positionH>
+            <wp:positionV relativeFrom="paragraph">
+              <wp:posOffset>360045</wp:posOffset>
+            </wp:positionV>
+            <wp:extent cx="3238500" cy="715645"/>
+            <wp:effectExtent l="0" t="0" r="0" b="8255"/>
+            <wp:wrapTight wrapText="bothSides">
+              <wp:wrapPolygon edited="0">
+                <wp:start x="0" y="0"/>
+                <wp:lineTo x="0" y="21274"/>
+                <wp:lineTo x="21473" y="21274"/>
+                <wp:lineTo x="21473" y="0"/>
+                <wp:lineTo x="0" y="0"/>
+              </wp:wrapPolygon>
+            </wp:wrapTight>
+            <wp:docPr id="9" name="Picture 9"/>
+            <wp:cNvGraphicFramePr>
+              <a:graphicFrameLocks xmlns:a="http://schemas.openxmlformats.org/drawingml/2006/main" noChangeAspect="1"/>
+            </wp:cNvGraphicFramePr>
+            <a:graphic xmlns:a="http://schemas.openxmlformats.org/drawingml/2006/main">
+              <a:graphicData uri="http://schemas.openxmlformats.org/drawingml/2006/picture">
+                <pic:pic xmlns:pic="http://schemas.openxmlformats.org/drawingml/2006/picture">
+                  <pic:nvPicPr>
+                    <pic:cNvPr id="1" name=""/>
+                    <pic:cNvPicPr/>
+                  </pic:nvPicPr>
+                  <pic:blipFill>
+                    <a:blip r:embed="rId12"/>
+                    <a:stretch>
+                      <a:fillRect/>
+                    </a:stretch>
+                  </pic:blipFill>
+                  <pic:spPr>
+                    <a:xfrm>
+                      <a:off x="0" y="0"/>
+                      <a:ext cx="3238500" cy="715645"/>
+                    </a:xfrm>
+                    <a:prstGeom prst="rect">
+                      <a:avLst/>
+                    </a:prstGeom>
+                  </pic:spPr>
+                </pic:pic>
+              </a:graphicData>
+            </a:graphic>
+            <wp14:sizeRelH relativeFrom="margin">
+              <wp14:pctWidth>0</wp14:pctWidth>
+            </wp14:sizeRelH>
+            <wp14:sizeRelV relativeFrom="margin">
+              <wp14:pctHeight>0</wp14:pctHeight>
+            </wp14:sizeRelV>
+          </wp:anchor>
+        </w:drawing>
+      </w:r>
+      <w:r>
+        <w:t>I updated</w:t>
+      </w:r>
+      <w:r>
+        <w:t xml:space="preserve"> Message’s constructor to request the ID and type of the Message’s sender and recipient Notifiables, storing them in appropriate fields and accessible with appropriate public properties. Then, I updated all calls to Message’s constructor to fit the new parameters (</w:t>
+      </w:r>
+      <w:r>
+        <w:t>fig. 5</w:t>
+      </w:r>
+      <w:r>
+        <w:t>), before combining MessageManager’s overloaded SendMessage() methods, with the cases that would have used the passed string parameter now calling message-&gt;GetReceiverParentID() instead</w:t>
+      </w:r>
+      <w:r>
+        <w:t xml:space="preserve"> (fig. 6)</w:t>
+      </w:r>
+      <w:r>
+        <w:t xml:space="preserve">. </w:t>
+      </w:r>
+      <w:r>
+        <w:t>Next</w:t>
+      </w:r>
+      <w:r>
+        <w:t>, I updated all calls to SendMessage() to not pass any string parameters.</w:t>
+      </w:r>
+    </w:p>
+    <w:p>
+      <w:pPr>
+        <w:jc w:val="both"/>
+      </w:pPr>
     </w:p>
     <w:p>
       <w:pPr>
@@ -523,6 +1674,8 @@
         </w:numPr>
         <w:jc w:val="both"/>
       </w:pPr>
+      <w:bookmarkStart w:id="0" w:name="_GoBack"/>
+      <w:bookmarkEnd w:id="0"/>
       <w:r>
         <w:t>TODO: assess CommandOpen to see if it can go hand in hand with filtering changes to remove needing fields of a particular object.</w:t>
       </w:r>
@@ -662,7 +1815,7 @@
     </w:p>
     <w:p/>
     <w:sectPr>
-      <w:headerReference w:type="default" r:id="rId7"/>
+      <w:headerReference w:type="default" r:id="rId13"/>
       <w:pgSz w:w="11900" w:h="16840"/>
       <w:pgMar w:top="1440" w:right="1134" w:bottom="1440" w:left="1134" w:header="709" w:footer="709" w:gutter="0"/>
       <w:cols w:space="708"/>
@@ -738,7 +1891,7 @@
       <w:rPr>
         <w:noProof/>
       </w:rPr>
-      <w:t>8/10/19</w:t>
+      <w:t>9/10/19</w:t>
     </w:r>
     <w:r>
       <w:fldChar w:fldCharType="end"/>

</xml_diff>

<commit_message>
More work again for Task 19, getting CommandOpen to do all its checks via Messages rather than directly accessing items.
Former-commit-id: 1c79bab75993556573d16fdcbe17ad14e5576224
</commit_message>
<xml_diff>
--- a/19 - Spike (ext) - Messaging Comparison/Task 19 - Extension Report - Messaging Extended.docx
+++ b/19 - Spike (ext) - Messaging Comparison/Task 19 - Extension Report - Messaging Extended.docx
@@ -6,6 +6,12 @@
       <w:pPr>
         <w:jc w:val="both"/>
       </w:pPr>
+      <w:r>
+        <w:rPr>
+          <w:b/>
+        </w:rPr>
+        <w:t xml:space="preserve"> </w:t>
+      </w:r>
       <w:r>
         <w:rPr>
           <w:b/>
@@ -543,14 +549,27 @@
                             <w:r>
                               <w:t xml:space="preserve">Figure </w:t>
                             </w:r>
-                            <w:fldSimple w:instr=" SEQ Figure \* ARABIC ">
-                              <w:r>
-                                <w:rPr>
-                                  <w:noProof/>
-                                </w:rPr>
-                                <w:t>1</w:t>
-                              </w:r>
-                            </w:fldSimple>
+                            <w:r>
+                              <w:fldChar w:fldCharType="begin"/>
+                            </w:r>
+                            <w:r>
+                              <w:instrText xml:space="preserve"> SEQ Figure \* ARABIC </w:instrText>
+                            </w:r>
+                            <w:r>
+                              <w:fldChar w:fldCharType="separate"/>
+                            </w:r>
+                            <w:r>
+                              <w:rPr>
+                                <w:noProof/>
+                              </w:rPr>
+                              <w:t>1</w:t>
+                            </w:r>
+                            <w:r>
+                              <w:rPr>
+                                <w:noProof/>
+                              </w:rPr>
+                              <w:fldChar w:fldCharType="end"/>
+                            </w:r>
                             <w:r>
                               <w:t>: MessageManager’s Subscribe() and Unsubscribe() methods, with some open to convey how those ones specifically work, and give a general sense of how different GameObject types are handled.</w:t>
                             </w:r>
@@ -591,14 +610,27 @@
                       <w:r>
                         <w:t xml:space="preserve">Figure </w:t>
                       </w:r>
-                      <w:fldSimple w:instr=" SEQ Figure \* ARABIC ">
-                        <w:r>
-                          <w:rPr>
-                            <w:noProof/>
-                          </w:rPr>
-                          <w:t>1</w:t>
-                        </w:r>
-                      </w:fldSimple>
+                      <w:r>
+                        <w:fldChar w:fldCharType="begin"/>
+                      </w:r>
+                      <w:r>
+                        <w:instrText xml:space="preserve"> SEQ Figure \* ARABIC </w:instrText>
+                      </w:r>
+                      <w:r>
+                        <w:fldChar w:fldCharType="separate"/>
+                      </w:r>
+                      <w:r>
+                        <w:rPr>
+                          <w:noProof/>
+                        </w:rPr>
+                        <w:t>1</w:t>
+                      </w:r>
+                      <w:r>
+                        <w:rPr>
+                          <w:noProof/>
+                        </w:rPr>
+                        <w:fldChar w:fldCharType="end"/>
+                      </w:r>
                       <w:r>
                         <w:t>: MessageManager’s Subscribe() and Unsubscribe() methods, with some open to convey how those ones specifically work, and give a general sense of how different GameObject types are handled.</w:t>
                       </w:r>
@@ -674,14 +706,27 @@
                             <w:r>
                               <w:t xml:space="preserve">Figure </w:t>
                             </w:r>
-                            <w:fldSimple w:instr=" SEQ Figure \* ARABIC ">
-                              <w:r>
-                                <w:rPr>
-                                  <w:noProof/>
-                                </w:rPr>
-                                <w:t>2</w:t>
-                              </w:r>
-                            </w:fldSimple>
+                            <w:r>
+                              <w:fldChar w:fldCharType="begin"/>
+                            </w:r>
+                            <w:r>
+                              <w:instrText xml:space="preserve"> SEQ Figure \* ARABIC </w:instrText>
+                            </w:r>
+                            <w:r>
+                              <w:fldChar w:fldCharType="separate"/>
+                            </w:r>
+                            <w:r>
+                              <w:rPr>
+                                <w:noProof/>
+                              </w:rPr>
+                              <w:t>2</w:t>
+                            </w:r>
+                            <w:r>
+                              <w:rPr>
+                                <w:noProof/>
+                              </w:rPr>
+                              <w:fldChar w:fldCharType="end"/>
+                            </w:r>
                             <w:r>
                               <w:t>: MessageManager.SendMessage()’s overloads and how they handle their respective GameObject types.</w:t>
                             </w:r>
@@ -718,14 +763,27 @@
                       <w:r>
                         <w:t xml:space="preserve">Figure </w:t>
                       </w:r>
-                      <w:fldSimple w:instr=" SEQ Figure \* ARABIC ">
-                        <w:r>
-                          <w:rPr>
-                            <w:noProof/>
-                          </w:rPr>
-                          <w:t>2</w:t>
-                        </w:r>
-                      </w:fldSimple>
+                      <w:r>
+                        <w:fldChar w:fldCharType="begin"/>
+                      </w:r>
+                      <w:r>
+                        <w:instrText xml:space="preserve"> SEQ Figure \* ARABIC </w:instrText>
+                      </w:r>
+                      <w:r>
+                        <w:fldChar w:fldCharType="separate"/>
+                      </w:r>
+                      <w:r>
+                        <w:rPr>
+                          <w:noProof/>
+                        </w:rPr>
+                        <w:t>2</w:t>
+                      </w:r>
+                      <w:r>
+                        <w:rPr>
+                          <w:noProof/>
+                        </w:rPr>
+                        <w:fldChar w:fldCharType="end"/>
+                      </w:r>
                       <w:r>
                         <w:t>: MessageManager.SendMessage()’s overloads and how they handle their respective GameObject types.</w:t>
                       </w:r>
@@ -884,14 +942,27 @@
                             <w:r>
                               <w:t xml:space="preserve">Figure </w:t>
                             </w:r>
-                            <w:fldSimple w:instr=" SEQ Figure \* ARABIC ">
-                              <w:r>
-                                <w:rPr>
-                                  <w:noProof/>
-                                </w:rPr>
-                                <w:t>3</w:t>
-                              </w:r>
-                            </w:fldSimple>
+                            <w:r>
+                              <w:fldChar w:fldCharType="begin"/>
+                            </w:r>
+                            <w:r>
+                              <w:instrText xml:space="preserve"> SEQ Figure \* ARABIC </w:instrText>
+                            </w:r>
+                            <w:r>
+                              <w:fldChar w:fldCharType="separate"/>
+                            </w:r>
+                            <w:r>
+                              <w:rPr>
+                                <w:noProof/>
+                              </w:rPr>
+                              <w:t>3</w:t>
+                            </w:r>
+                            <w:r>
+                              <w:rPr>
+                                <w:noProof/>
+                              </w:rPr>
+                              <w:fldChar w:fldCharType="end"/>
+                            </w:r>
                             <w:r>
                               <w:t>: Container’s updated AddItem() and RemoveItem() methods.</w:t>
                             </w:r>
@@ -928,14 +999,27 @@
                       <w:r>
                         <w:t xml:space="preserve">Figure </w:t>
                       </w:r>
-                      <w:fldSimple w:instr=" SEQ Figure \* ARABIC ">
-                        <w:r>
-                          <w:rPr>
-                            <w:noProof/>
-                          </w:rPr>
-                          <w:t>3</w:t>
-                        </w:r>
-                      </w:fldSimple>
+                      <w:r>
+                        <w:fldChar w:fldCharType="begin"/>
+                      </w:r>
+                      <w:r>
+                        <w:instrText xml:space="preserve"> SEQ Figure \* ARABIC </w:instrText>
+                      </w:r>
+                      <w:r>
+                        <w:fldChar w:fldCharType="separate"/>
+                      </w:r>
+                      <w:r>
+                        <w:rPr>
+                          <w:noProof/>
+                        </w:rPr>
+                        <w:t>3</w:t>
+                      </w:r>
+                      <w:r>
+                        <w:rPr>
+                          <w:noProof/>
+                        </w:rPr>
+                        <w:fldChar w:fldCharType="end"/>
+                      </w:r>
                       <w:r>
                         <w:t>: Container’s updated AddItem() and RemoveItem() methods.</w:t>
                       </w:r>
@@ -1194,14 +1278,27 @@
                             <w:r>
                               <w:t xml:space="preserve">Figure </w:t>
                             </w:r>
-                            <w:fldSimple w:instr=" SEQ Figure \* ARABIC ">
-                              <w:r>
-                                <w:rPr>
-                                  <w:noProof/>
-                                </w:rPr>
-                                <w:t>4</w:t>
-                              </w:r>
-                            </w:fldSimple>
+                            <w:r>
+                              <w:fldChar w:fldCharType="begin"/>
+                            </w:r>
+                            <w:r>
+                              <w:instrText xml:space="preserve"> SEQ Figure \* ARABIC </w:instrText>
+                            </w:r>
+                            <w:r>
+                              <w:fldChar w:fldCharType="separate"/>
+                            </w:r>
+                            <w:r>
+                              <w:rPr>
+                                <w:noProof/>
+                              </w:rPr>
+                              <w:t>4</w:t>
+                            </w:r>
+                            <w:r>
+                              <w:rPr>
+                                <w:noProof/>
+                              </w:rPr>
+                              <w:fldChar w:fldCharType="end"/>
+                            </w:r>
                             <w:r>
                               <w:t>: Notifiable.cpp. Notifiable only has its constructor and the virtual method Notify() as members.</w:t>
                             </w:r>
@@ -1238,14 +1335,27 @@
                       <w:r>
                         <w:t xml:space="preserve">Figure </w:t>
                       </w:r>
-                      <w:fldSimple w:instr=" SEQ Figure \* ARABIC ">
-                        <w:r>
-                          <w:rPr>
-                            <w:noProof/>
-                          </w:rPr>
-                          <w:t>4</w:t>
-                        </w:r>
-                      </w:fldSimple>
+                      <w:r>
+                        <w:fldChar w:fldCharType="begin"/>
+                      </w:r>
+                      <w:r>
+                        <w:instrText xml:space="preserve"> SEQ Figure \* ARABIC </w:instrText>
+                      </w:r>
+                      <w:r>
+                        <w:fldChar w:fldCharType="separate"/>
+                      </w:r>
+                      <w:r>
+                        <w:rPr>
+                          <w:noProof/>
+                        </w:rPr>
+                        <w:t>4</w:t>
+                      </w:r>
+                      <w:r>
+                        <w:rPr>
+                          <w:noProof/>
+                        </w:rPr>
+                        <w:fldChar w:fldCharType="end"/>
+                      </w:r>
                       <w:r>
                         <w:t>: Notifiable.cpp. Notifiable only has its constructor and the virtual method Notify() as members.</w:t>
                       </w:r>
@@ -1386,14 +1496,27 @@
                             <w:r>
                               <w:t xml:space="preserve">Figure </w:t>
                             </w:r>
-                            <w:fldSimple w:instr=" SEQ Figure \* ARABIC ">
-                              <w:r>
-                                <w:rPr>
-                                  <w:noProof/>
-                                </w:rPr>
-                                <w:t>6</w:t>
-                              </w:r>
-                            </w:fldSimple>
+                            <w:r>
+                              <w:fldChar w:fldCharType="begin"/>
+                            </w:r>
+                            <w:r>
+                              <w:instrText xml:space="preserve"> SEQ Figure \* ARABIC </w:instrText>
+                            </w:r>
+                            <w:r>
+                              <w:fldChar w:fldCharType="separate"/>
+                            </w:r>
+                            <w:r>
+                              <w:rPr>
+                                <w:noProof/>
+                              </w:rPr>
+                              <w:t>6</w:t>
+                            </w:r>
+                            <w:r>
+                              <w:rPr>
+                                <w:noProof/>
+                              </w:rPr>
+                              <w:fldChar w:fldCharType="end"/>
+                            </w:r>
                             <w:r>
                               <w:t>: MessageManager.SendMessage()’s updated case ReceiverPath, using the Message.GetReceiverParentID() public property.</w:t>
                             </w:r>
@@ -1430,14 +1553,27 @@
                       <w:r>
                         <w:t xml:space="preserve">Figure </w:t>
                       </w:r>
-                      <w:fldSimple w:instr=" SEQ Figure \* ARABIC ">
-                        <w:r>
-                          <w:rPr>
-                            <w:noProof/>
-                          </w:rPr>
-                          <w:t>6</w:t>
-                        </w:r>
-                      </w:fldSimple>
+                      <w:r>
+                        <w:fldChar w:fldCharType="begin"/>
+                      </w:r>
+                      <w:r>
+                        <w:instrText xml:space="preserve"> SEQ Figure \* ARABIC </w:instrText>
+                      </w:r>
+                      <w:r>
+                        <w:fldChar w:fldCharType="separate"/>
+                      </w:r>
+                      <w:r>
+                        <w:rPr>
+                          <w:noProof/>
+                        </w:rPr>
+                        <w:t>6</w:t>
+                      </w:r>
+                      <w:r>
+                        <w:rPr>
+                          <w:noProof/>
+                        </w:rPr>
+                        <w:fldChar w:fldCharType="end"/>
+                      </w:r>
                       <w:r>
                         <w:t>: MessageManager.SendMessage()’s updated case ReceiverPath, using the Message.GetReceiverParentID() public property.</w:t>
                       </w:r>
@@ -1509,14 +1645,27 @@
                             <w:r>
                               <w:t xml:space="preserve">Figure </w:t>
                             </w:r>
-                            <w:fldSimple w:instr=" SEQ Figure \* ARABIC ">
-                              <w:r>
-                                <w:rPr>
-                                  <w:noProof/>
-                                </w:rPr>
-                                <w:t>5</w:t>
-                              </w:r>
-                            </w:fldSimple>
+                            <w:r>
+                              <w:fldChar w:fldCharType="begin"/>
+                            </w:r>
+                            <w:r>
+                              <w:instrText xml:space="preserve"> SEQ Figure \* ARABIC </w:instrText>
+                            </w:r>
+                            <w:r>
+                              <w:fldChar w:fldCharType="separate"/>
+                            </w:r>
+                            <w:r>
+                              <w:rPr>
+                                <w:noProof/>
+                              </w:rPr>
+                              <w:t>5</w:t>
+                            </w:r>
+                            <w:r>
+                              <w:rPr>
+                                <w:noProof/>
+                              </w:rPr>
+                              <w:fldChar w:fldCharType="end"/>
+                            </w:r>
                             <w:r>
                               <w:t>: a new message in Container.cpp using the new parameter setup.</w:t>
                             </w:r>
@@ -1553,14 +1702,27 @@
                       <w:r>
                         <w:t xml:space="preserve">Figure </w:t>
                       </w:r>
-                      <w:fldSimple w:instr=" SEQ Figure \* ARABIC ">
-                        <w:r>
-                          <w:rPr>
-                            <w:noProof/>
-                          </w:rPr>
-                          <w:t>5</w:t>
-                        </w:r>
-                      </w:fldSimple>
+                      <w:r>
+                        <w:fldChar w:fldCharType="begin"/>
+                      </w:r>
+                      <w:r>
+                        <w:instrText xml:space="preserve"> SEQ Figure \* ARABIC </w:instrText>
+                      </w:r>
+                      <w:r>
+                        <w:fldChar w:fldCharType="separate"/>
+                      </w:r>
+                      <w:r>
+                        <w:rPr>
+                          <w:noProof/>
+                        </w:rPr>
+                        <w:t>5</w:t>
+                      </w:r>
+                      <w:r>
+                        <w:rPr>
+                          <w:noProof/>
+                        </w:rPr>
+                        <w:fldChar w:fldCharType="end"/>
+                      </w:r>
                       <w:r>
                         <w:t>: a new message in Container.cpp using the new parameter setup.</w:t>
                       </w:r>
@@ -1674,8 +1836,21 @@
         </w:numPr>
         <w:jc w:val="both"/>
       </w:pPr>
+      <w:r>
+        <w:t>TODO: finish checking for CommandOpen via MessageManager if game object has component of type, and modify code to handle it on a success and on a fail.</w:t>
+      </w:r>
       <w:bookmarkStart w:id="0" w:name="_GoBack"/>
       <w:bookmarkEnd w:id="0"/>
+    </w:p>
+    <w:p>
+      <w:pPr>
+        <w:pStyle w:val="ListParagraph"/>
+        <w:numPr>
+          <w:ilvl w:val="0"/>
+          <w:numId w:val="12"/>
+        </w:numPr>
+        <w:jc w:val="both"/>
+      </w:pPr>
       <w:r>
         <w:t>TODO: assess CommandOpen to see if it can go hand in hand with filtering changes to remove needing fields of a particular object.</w:t>
       </w:r>

</xml_diff>

<commit_message>
The Button, Landmine and Flammable Components and new MessageManager functionality implemented but not tested, and additions to Dungeon World.txt and the text file formatting.
Former-commit-id: fb1cd99ea68aa836e788fac47950e75c669a5e30
</commit_message>
<xml_diff>
--- a/19 - Spike (ext) - Messaging Comparison/Task 19 - Extension Report - Messaging Extended.docx
+++ b/19 - Spike (ext) - Messaging Comparison/Task 19 - Extension Report - Messaging Extended.docx
@@ -197,13 +197,8 @@
         </w:numPr>
       </w:pPr>
       <w:r>
-        <w:t xml:space="preserve">Updated working code demonstration within </w:t>
-      </w:r>
-      <w:proofErr w:type="spellStart"/>
-      <w:r>
-        <w:t>Zorkish</w:t>
-      </w:r>
-      <w:proofErr w:type="spellEnd"/>
+        <w:t>Updated working code demonstration within Zorkish</w:t>
+      </w:r>
     </w:p>
     <w:p>
       <w:pPr>
@@ -446,15 +441,7 @@
         <w:t xml:space="preserve">I copied the </w:t>
       </w:r>
       <w:r>
-        <w:t>“</w:t>
-      </w:r>
-      <w:proofErr w:type="spellStart"/>
-      <w:r>
-        <w:t>Zorkish</w:t>
-      </w:r>
-      <w:proofErr w:type="spellEnd"/>
-      <w:r>
-        <w:t xml:space="preserve"> Adventure” project and the task 1</w:t>
+        <w:t>“Zorkish Adventure” project and the task 1</w:t>
       </w:r>
       <w:r>
         <w:t>8</w:t>
@@ -562,40 +549,29 @@
                             <w:r>
                               <w:t xml:space="preserve">Figure </w:t>
                             </w:r>
-                            <w:fldSimple w:instr=" SEQ Figure \* ARABIC ">
-                              <w:r>
-                                <w:rPr>
-                                  <w:noProof/>
-                                </w:rPr>
-                                <w:t>1</w:t>
-                              </w:r>
-                            </w:fldSimple>
                             <w:r>
-                              <w:t xml:space="preserve">: </w:t>
+                              <w:fldChar w:fldCharType="begin"/>
                             </w:r>
-                            <w:proofErr w:type="spellStart"/>
                             <w:r>
-                              <w:t>MessageManager’s</w:t>
+                              <w:instrText xml:space="preserve"> SEQ Figure \* ARABIC </w:instrText>
                             </w:r>
-                            <w:proofErr w:type="spellEnd"/>
                             <w:r>
-                              <w:t xml:space="preserve"> </w:t>
+                              <w:fldChar w:fldCharType="separate"/>
                             </w:r>
-                            <w:proofErr w:type="gramStart"/>
                             <w:r>
-                              <w:t>Subscribe(</w:t>
+                              <w:rPr>
+                                <w:noProof/>
+                              </w:rPr>
+                              <w:t>1</w:t>
                             </w:r>
-                            <w:proofErr w:type="gramEnd"/>
                             <w:r>
-                              <w:t xml:space="preserve">) and Unsubscribe() methods, with some open to convey how those ones specifically work, and give a general sense of how different </w:t>
+                              <w:rPr>
+                                <w:noProof/>
+                              </w:rPr>
+                              <w:fldChar w:fldCharType="end"/>
                             </w:r>
-                            <w:proofErr w:type="spellStart"/>
                             <w:r>
-                              <w:t>GameObject</w:t>
-                            </w:r>
-                            <w:proofErr w:type="spellEnd"/>
-                            <w:r>
-                              <w:t xml:space="preserve"> types are handled.</w:t>
+                              <w:t>: MessageManager’s Subscribe() and Unsubscribe() methods, with some open to convey how those ones specifically work, and give a general sense of how different GameObject types are handled.</w:t>
                             </w:r>
                           </w:p>
                         </w:txbxContent>
@@ -634,40 +610,29 @@
                       <w:r>
                         <w:t xml:space="preserve">Figure </w:t>
                       </w:r>
-                      <w:fldSimple w:instr=" SEQ Figure \* ARABIC ">
-                        <w:r>
-                          <w:rPr>
-                            <w:noProof/>
-                          </w:rPr>
-                          <w:t>1</w:t>
-                        </w:r>
-                      </w:fldSimple>
                       <w:r>
-                        <w:t xml:space="preserve">: </w:t>
+                        <w:fldChar w:fldCharType="begin"/>
                       </w:r>
-                      <w:proofErr w:type="spellStart"/>
                       <w:r>
-                        <w:t>MessageManager’s</w:t>
+                        <w:instrText xml:space="preserve"> SEQ Figure \* ARABIC </w:instrText>
                       </w:r>
-                      <w:proofErr w:type="spellEnd"/>
                       <w:r>
-                        <w:t xml:space="preserve"> </w:t>
+                        <w:fldChar w:fldCharType="separate"/>
                       </w:r>
-                      <w:proofErr w:type="gramStart"/>
                       <w:r>
-                        <w:t>Subscribe(</w:t>
+                        <w:rPr>
+                          <w:noProof/>
+                        </w:rPr>
+                        <w:t>1</w:t>
                       </w:r>
-                      <w:proofErr w:type="gramEnd"/>
                       <w:r>
-                        <w:t xml:space="preserve">) and Unsubscribe() methods, with some open to convey how those ones specifically work, and give a general sense of how different </w:t>
+                        <w:rPr>
+                          <w:noProof/>
+                        </w:rPr>
+                        <w:fldChar w:fldCharType="end"/>
                       </w:r>
-                      <w:proofErr w:type="spellStart"/>
                       <w:r>
-                        <w:t>GameObject</w:t>
-                      </w:r>
-                      <w:proofErr w:type="spellEnd"/>
-                      <w:r>
-                        <w:t xml:space="preserve"> types are handled.</w:t>
+                        <w:t>: MessageManager’s Subscribe() and Unsubscribe() methods, with some open to convey how those ones specifically work, and give a general sense of how different GameObject types are handled.</w:t>
                       </w:r>
                     </w:p>
                   </w:txbxContent>
@@ -679,23 +644,7 @@
         </mc:AlternateContent>
       </w:r>
       <w:r>
-        <w:t xml:space="preserve">I removed </w:t>
-      </w:r>
-      <w:proofErr w:type="spellStart"/>
-      <w:r>
-        <w:t>MessageManager’s</w:t>
-      </w:r>
-      <w:proofErr w:type="spellEnd"/>
-      <w:r>
-        <w:t xml:space="preserve"> existing one-size-fits-all </w:t>
-      </w:r>
-      <w:proofErr w:type="gramStart"/>
-      <w:r>
-        <w:t>Subscribe(</w:t>
-      </w:r>
-      <w:proofErr w:type="gramEnd"/>
-      <w:r>
-        <w:t xml:space="preserve">), Unsubscribe() and subscribers members, and replaced them with members suited for storing and handling </w:t>
+        <w:t xml:space="preserve">I removed MessageManager’s existing one-size-fits-all Subscribe(), Unsubscribe() and subscribers members, and replaced them with members suited for storing and handling </w:t>
       </w:r>
       <w:r>
         <w:rPr>
@@ -757,32 +706,29 @@
                             <w:r>
                               <w:t xml:space="preserve">Figure </w:t>
                             </w:r>
-                            <w:fldSimple w:instr=" SEQ Figure \* ARABIC ">
-                              <w:r>
-                                <w:rPr>
-                                  <w:noProof/>
-                                </w:rPr>
-                                <w:t>2</w:t>
-                              </w:r>
-                            </w:fldSimple>
                             <w:r>
-                              <w:t xml:space="preserve">: </w:t>
+                              <w:fldChar w:fldCharType="begin"/>
                             </w:r>
-                            <w:proofErr w:type="spellStart"/>
                             <w:r>
-                              <w:t>MessageManager.SendMessage</w:t>
+                              <w:instrText xml:space="preserve"> SEQ Figure \* ARABIC </w:instrText>
                             </w:r>
-                            <w:proofErr w:type="spellEnd"/>
                             <w:r>
-                              <w:t xml:space="preserve">()’s overloads and how they handle their respective </w:t>
+                              <w:fldChar w:fldCharType="separate"/>
                             </w:r>
-                            <w:proofErr w:type="spellStart"/>
                             <w:r>
-                              <w:t>GameObject</w:t>
+                              <w:rPr>
+                                <w:noProof/>
+                              </w:rPr>
+                              <w:t>2</w:t>
                             </w:r>
-                            <w:proofErr w:type="spellEnd"/>
                             <w:r>
-                              <w:t xml:space="preserve"> types.</w:t>
+                              <w:rPr>
+                                <w:noProof/>
+                              </w:rPr>
+                              <w:fldChar w:fldCharType="end"/>
+                            </w:r>
+                            <w:r>
+                              <w:t>: MessageManager.SendMessage()’s overloads and how they handle their respective GameObject types.</w:t>
                             </w:r>
                           </w:p>
                         </w:txbxContent>
@@ -820,32 +766,29 @@
                       <w:r>
                         <w:t xml:space="preserve">Figure </w:t>
                       </w:r>
-                      <w:fldSimple w:instr=" SEQ Figure \* ARABIC ">
-                        <w:r>
-                          <w:rPr>
-                            <w:noProof/>
-                          </w:rPr>
-                          <w:t>2</w:t>
-                        </w:r>
-                      </w:fldSimple>
                       <w:r>
-                        <w:t xml:space="preserve">: </w:t>
+                        <w:fldChar w:fldCharType="begin"/>
                       </w:r>
-                      <w:proofErr w:type="spellStart"/>
                       <w:r>
-                        <w:t>MessageManager.SendMessage</w:t>
+                        <w:instrText xml:space="preserve"> SEQ Figure \* ARABIC </w:instrText>
                       </w:r>
-                      <w:proofErr w:type="spellEnd"/>
                       <w:r>
-                        <w:t xml:space="preserve">()’s overloads and how they handle their respective </w:t>
+                        <w:fldChar w:fldCharType="separate"/>
                       </w:r>
-                      <w:proofErr w:type="spellStart"/>
                       <w:r>
-                        <w:t>GameObject</w:t>
+                        <w:rPr>
+                          <w:noProof/>
+                        </w:rPr>
+                        <w:t>2</w:t>
                       </w:r>
-                      <w:proofErr w:type="spellEnd"/>
                       <w:r>
-                        <w:t xml:space="preserve"> types.</w:t>
+                        <w:rPr>
+                          <w:noProof/>
+                        </w:rPr>
+                        <w:fldChar w:fldCharType="end"/>
+                      </w:r>
+                      <w:r>
+                        <w:t>: MessageManager.SendMessage()’s overloads and how they handle their respective GameObject types.</w:t>
                       </w:r>
                     </w:p>
                   </w:txbxContent>
@@ -919,28 +862,7 @@
         <w:t>(fig. 1</w:t>
       </w:r>
       <w:r>
-        <w:t xml:space="preserve">). I then updated </w:t>
-      </w:r>
-      <w:proofErr w:type="spellStart"/>
-      <w:proofErr w:type="gramStart"/>
-      <w:r>
-        <w:t>SendMessage</w:t>
-      </w:r>
-      <w:proofErr w:type="spellEnd"/>
-      <w:r>
-        <w:t>(</w:t>
-      </w:r>
-      <w:proofErr w:type="gramEnd"/>
-      <w:r>
-        <w:t xml:space="preserve">) to distinguish between types of Message recipients through an </w:t>
-      </w:r>
-      <w:proofErr w:type="spellStart"/>
-      <w:r>
-        <w:t>enum</w:t>
-      </w:r>
-      <w:proofErr w:type="spellEnd"/>
-      <w:r>
-        <w:t>-using switch statement, and pass the message to objects in the appropriate list</w:t>
+        <w:t>). I then updated SendMessage() to distinguish between types of Message recipients through an enum-using switch statement, and pass the message to objects in the appropriate list</w:t>
       </w:r>
       <w:r>
         <w:t xml:space="preserve"> (</w:t>
@@ -1085,24 +1007,29 @@
                             <w:r>
                               <w:t xml:space="preserve">Figure </w:t>
                             </w:r>
-                            <w:fldSimple w:instr=" SEQ Figure \* ARABIC ">
-                              <w:r>
-                                <w:rPr>
-                                  <w:noProof/>
-                                </w:rPr>
-                                <w:t>3</w:t>
-                              </w:r>
-                            </w:fldSimple>
                             <w:r>
-                              <w:t xml:space="preserve">: Notifiable.cpp. Notifiable only has its constructor and the virtual method </w:t>
+                              <w:fldChar w:fldCharType="begin"/>
                             </w:r>
-                            <w:proofErr w:type="gramStart"/>
                             <w:r>
-                              <w:t>Notify(</w:t>
+                              <w:instrText xml:space="preserve"> SEQ Figure \* ARABIC </w:instrText>
                             </w:r>
-                            <w:proofErr w:type="gramEnd"/>
                             <w:r>
-                              <w:t>) as members.</w:t>
+                              <w:fldChar w:fldCharType="separate"/>
+                            </w:r>
+                            <w:r>
+                              <w:rPr>
+                                <w:noProof/>
+                              </w:rPr>
+                              <w:t>3</w:t>
+                            </w:r>
+                            <w:r>
+                              <w:rPr>
+                                <w:noProof/>
+                              </w:rPr>
+                              <w:fldChar w:fldCharType="end"/>
+                            </w:r>
+                            <w:r>
+                              <w:t>: Notifiable.cpp. Notifiable only has its constructor and the virtual method Notify() as members.</w:t>
                             </w:r>
                           </w:p>
                         </w:txbxContent>
@@ -1137,24 +1064,29 @@
                       <w:r>
                         <w:t xml:space="preserve">Figure </w:t>
                       </w:r>
-                      <w:fldSimple w:instr=" SEQ Figure \* ARABIC ">
-                        <w:r>
-                          <w:rPr>
-                            <w:noProof/>
-                          </w:rPr>
-                          <w:t>3</w:t>
-                        </w:r>
-                      </w:fldSimple>
                       <w:r>
-                        <w:t xml:space="preserve">: Notifiable.cpp. Notifiable only has its constructor and the virtual method </w:t>
+                        <w:fldChar w:fldCharType="begin"/>
                       </w:r>
-                      <w:proofErr w:type="gramStart"/>
                       <w:r>
-                        <w:t>Notify(</w:t>
+                        <w:instrText xml:space="preserve"> SEQ Figure \* ARABIC </w:instrText>
                       </w:r>
-                      <w:proofErr w:type="gramEnd"/>
                       <w:r>
-                        <w:t>) as members.</w:t>
+                        <w:fldChar w:fldCharType="separate"/>
+                      </w:r>
+                      <w:r>
+                        <w:rPr>
+                          <w:noProof/>
+                        </w:rPr>
+                        <w:t>3</w:t>
+                      </w:r>
+                      <w:r>
+                        <w:rPr>
+                          <w:noProof/>
+                        </w:rPr>
+                        <w:fldChar w:fldCharType="end"/>
+                      </w:r>
+                      <w:r>
+                        <w:t>: Notifiable.cpp. Notifiable only has its constructor and the virtual method Notify() as members.</w:t>
                       </w:r>
                     </w:p>
                   </w:txbxContent>
@@ -1224,37 +1156,29 @@
                             <w:r>
                               <w:t xml:space="preserve">Figure </w:t>
                             </w:r>
-                            <w:fldSimple w:instr=" SEQ Figure \* ARABIC ">
-                              <w:r>
-                                <w:rPr>
-                                  <w:noProof/>
-                                </w:rPr>
-                                <w:t>4</w:t>
-                              </w:r>
-                            </w:fldSimple>
                             <w:r>
-                              <w:t xml:space="preserve">: Container’s updated </w:t>
+                              <w:fldChar w:fldCharType="begin"/>
                             </w:r>
-                            <w:proofErr w:type="spellStart"/>
-                            <w:proofErr w:type="gramStart"/>
                             <w:r>
-                              <w:t>AddItem</w:t>
+                              <w:instrText xml:space="preserve"> SEQ Figure \* ARABIC </w:instrText>
                             </w:r>
-                            <w:proofErr w:type="spellEnd"/>
                             <w:r>
-                              <w:t>(</w:t>
+                              <w:fldChar w:fldCharType="separate"/>
                             </w:r>
-                            <w:proofErr w:type="gramEnd"/>
                             <w:r>
-                              <w:t xml:space="preserve">) and </w:t>
+                              <w:rPr>
+                                <w:noProof/>
+                              </w:rPr>
+                              <w:t>4</w:t>
                             </w:r>
-                            <w:proofErr w:type="spellStart"/>
                             <w:r>
-                              <w:t>RemoveItem</w:t>
+                              <w:rPr>
+                                <w:noProof/>
+                              </w:rPr>
+                              <w:fldChar w:fldCharType="end"/>
                             </w:r>
-                            <w:proofErr w:type="spellEnd"/>
                             <w:r>
-                              <w:t>() methods.</w:t>
+                              <w:t>: Container’s updated AddItem() and RemoveItem() methods.</w:t>
                             </w:r>
                           </w:p>
                         </w:txbxContent>
@@ -1292,37 +1216,29 @@
                       <w:r>
                         <w:t xml:space="preserve">Figure </w:t>
                       </w:r>
-                      <w:fldSimple w:instr=" SEQ Figure \* ARABIC ">
-                        <w:r>
-                          <w:rPr>
-                            <w:noProof/>
-                          </w:rPr>
-                          <w:t>4</w:t>
-                        </w:r>
-                      </w:fldSimple>
                       <w:r>
-                        <w:t xml:space="preserve">: Container’s updated </w:t>
+                        <w:fldChar w:fldCharType="begin"/>
                       </w:r>
-                      <w:proofErr w:type="spellStart"/>
-                      <w:proofErr w:type="gramStart"/>
                       <w:r>
-                        <w:t>AddItem</w:t>
+                        <w:instrText xml:space="preserve"> SEQ Figure \* ARABIC </w:instrText>
                       </w:r>
-                      <w:proofErr w:type="spellEnd"/>
                       <w:r>
-                        <w:t>(</w:t>
+                        <w:fldChar w:fldCharType="separate"/>
                       </w:r>
-                      <w:proofErr w:type="gramEnd"/>
                       <w:r>
-                        <w:t xml:space="preserve">) and </w:t>
+                        <w:rPr>
+                          <w:noProof/>
+                        </w:rPr>
+                        <w:t>4</w:t>
                       </w:r>
-                      <w:proofErr w:type="spellStart"/>
                       <w:r>
-                        <w:t>RemoveItem</w:t>
+                        <w:rPr>
+                          <w:noProof/>
+                        </w:rPr>
+                        <w:fldChar w:fldCharType="end"/>
                       </w:r>
-                      <w:proofErr w:type="spellEnd"/>
                       <w:r>
-                        <w:t>() methods.</w:t>
+                        <w:t>: Container’s updated AddItem() and RemoveItem() methods.</w:t>
                       </w:r>
                     </w:p>
                   </w:txbxContent>
@@ -1396,31 +1312,7 @@
         </w:drawing>
       </w:r>
       <w:r>
-        <w:t xml:space="preserve">I went through </w:t>
-      </w:r>
-      <w:proofErr w:type="spellStart"/>
-      <w:r>
-        <w:t>World.World</w:t>
-      </w:r>
-      <w:proofErr w:type="spellEnd"/>
-      <w:r>
-        <w:t xml:space="preserve">() and found all now erroneous calls to </w:t>
-      </w:r>
-      <w:proofErr w:type="spellStart"/>
-      <w:r>
-        <w:t>MessageManager.Subscribe</w:t>
-      </w:r>
-      <w:proofErr w:type="spellEnd"/>
-      <w:r>
-        <w:t xml:space="preserve">(), and updated them on a type-by-type basis to use the correct, overloaded </w:t>
-      </w:r>
-      <w:proofErr w:type="gramStart"/>
-      <w:r>
-        <w:t>Subscribe(</w:t>
-      </w:r>
-      <w:proofErr w:type="gramEnd"/>
-      <w:r>
-        <w:t>) method for that type.</w:t>
+        <w:t>I went through World.World() and found all now erroneous calls to MessageManager.Subscribe(), and updated them on a type-by-type basis to use the correct, overloaded Subscribe() method for that type.</w:t>
       </w:r>
       <w:r>
         <w:t xml:space="preserve"> </w:t>
@@ -1428,30 +1320,9 @@
       <w:r>
         <w:t xml:space="preserve">I removed the </w:t>
       </w:r>
-      <w:proofErr w:type="gramStart"/>
       <w:r>
         <w:lastRenderedPageBreak/>
-        <w:t>Subscribe(</w:t>
-      </w:r>
-      <w:proofErr w:type="gramEnd"/>
-      <w:r>
-        <w:t xml:space="preserve">) call for items, and added Subscribe() and Unsubscribe() calls to </w:t>
-      </w:r>
-      <w:proofErr w:type="spellStart"/>
-      <w:r>
-        <w:t>Container.AddItem</w:t>
-      </w:r>
-      <w:proofErr w:type="spellEnd"/>
-      <w:r>
-        <w:t xml:space="preserve">() and </w:t>
-      </w:r>
-      <w:proofErr w:type="spellStart"/>
-      <w:r>
-        <w:t>RemoveItem</w:t>
-      </w:r>
-      <w:proofErr w:type="spellEnd"/>
-      <w:r>
-        <w:t xml:space="preserve">() respectively to ensure Items are subscribed under the correct </w:t>
+        <w:t xml:space="preserve">Subscribe() call for items, and added Subscribe() and Unsubscribe() calls to Container.AddItem() and RemoveItem() respectively to ensure Items are subscribed under the correct </w:t>
       </w:r>
       <w:r>
         <w:t>container (</w:t>
@@ -1473,23 +1344,7 @@
         <w:jc w:val="both"/>
       </w:pPr>
       <w:r>
-        <w:t xml:space="preserve">I went through each class that had a </w:t>
-      </w:r>
-      <w:proofErr w:type="gramStart"/>
-      <w:r>
-        <w:t>Notify(</w:t>
-      </w:r>
-      <w:proofErr w:type="gramEnd"/>
-      <w:r>
-        <w:t xml:space="preserve">) method and made it or its parent class inherit from Notifiable, with Notify() being a virtual method of Notifiable that just returns a </w:t>
-      </w:r>
-      <w:proofErr w:type="spellStart"/>
-      <w:r>
-        <w:t>nullptr</w:t>
-      </w:r>
-      <w:proofErr w:type="spellEnd"/>
-      <w:r>
-        <w:t xml:space="preserve"> unless overridden</w:t>
+        <w:t>I went through each class that had a Notify() method and made it or its parent class inherit from Notifiable, with Notify() being a virtual method of Notifiable that just returns a nullptr unless overridden</w:t>
       </w:r>
       <w:r>
         <w:t xml:space="preserve"> </w:t>
@@ -1517,103 +1372,7 @@
         <w:jc w:val="both"/>
       </w:pPr>
       <w:r>
-        <w:t xml:space="preserve">I added to </w:t>
-      </w:r>
-      <w:proofErr w:type="spellStart"/>
-      <w:r>
-        <w:t>GameObject</w:t>
-      </w:r>
-      <w:proofErr w:type="spellEnd"/>
-      <w:r>
-        <w:t xml:space="preserve"> a field </w:t>
-      </w:r>
-      <w:proofErr w:type="spellStart"/>
-      <w:r>
-        <w:t>containerId</w:t>
-      </w:r>
-      <w:proofErr w:type="spellEnd"/>
-      <w:r>
-        <w:t xml:space="preserve"> to store the ID of the Container Item or Location holding a </w:t>
-      </w:r>
-      <w:proofErr w:type="spellStart"/>
-      <w:r>
-        <w:t>GameObject</w:t>
-      </w:r>
-      <w:proofErr w:type="spellEnd"/>
-      <w:r>
-        <w:t xml:space="preserve">, and added to </w:t>
-      </w:r>
-      <w:proofErr w:type="spellStart"/>
-      <w:r>
-        <w:t>Container.AddItem</w:t>
-      </w:r>
-      <w:proofErr w:type="spellEnd"/>
-      <w:r>
-        <w:t xml:space="preserve">(), </w:t>
-      </w:r>
-      <w:proofErr w:type="spellStart"/>
-      <w:r>
-        <w:t>Container.RemoveItem</w:t>
-      </w:r>
-      <w:proofErr w:type="spellEnd"/>
-      <w:r>
-        <w:t xml:space="preserve">() and </w:t>
-      </w:r>
-      <w:proofErr w:type="spellStart"/>
-      <w:r>
-        <w:t>Location.AddPath</w:t>
-      </w:r>
-      <w:proofErr w:type="spellEnd"/>
-      <w:r>
-        <w:t xml:space="preserve">() calls to public properties to set the </w:t>
-      </w:r>
-      <w:proofErr w:type="spellStart"/>
-      <w:r>
-        <w:t>GameObject’s</w:t>
-      </w:r>
-      <w:proofErr w:type="spellEnd"/>
-      <w:r>
-        <w:t xml:space="preserve"> </w:t>
-      </w:r>
-      <w:proofErr w:type="spellStart"/>
-      <w:r>
-        <w:t>containerId</w:t>
-      </w:r>
-      <w:proofErr w:type="spellEnd"/>
-      <w:r>
-        <w:t xml:space="preserve"> to be the GameObject.id of the containing </w:t>
-      </w:r>
-      <w:proofErr w:type="spellStart"/>
-      <w:r>
-        <w:t>GameObject</w:t>
-      </w:r>
-      <w:proofErr w:type="spellEnd"/>
-      <w:r>
-        <w:t xml:space="preserve">. While doing so, I also updated </w:t>
-      </w:r>
-      <w:proofErr w:type="spellStart"/>
-      <w:r>
-        <w:t>Location.AddPath</w:t>
-      </w:r>
-      <w:proofErr w:type="spellEnd"/>
-      <w:r>
-        <w:t xml:space="preserve">() to subscribe the added path to the </w:t>
-      </w:r>
-      <w:proofErr w:type="spellStart"/>
-      <w:r>
-        <w:t>MessageManager</w:t>
-      </w:r>
-      <w:proofErr w:type="spellEnd"/>
-      <w:r>
-        <w:t xml:space="preserve"> under the Location’s ID, and removed the call for that in </w:t>
-      </w:r>
-      <w:proofErr w:type="spellStart"/>
-      <w:r>
-        <w:t>World.World</w:t>
-      </w:r>
-      <w:proofErr w:type="spellEnd"/>
-      <w:r>
-        <w:t>().</w:t>
+        <w:t>I added to GameObject a field containerId to store the ID of the Container Item or Location holding a GameObject, and added to Container.AddItem(), Container.RemoveItem() and Location.AddPath() calls to public properties to set the GameObject’s containerId to be the GameObject.id of the containing GameObject. While doing so, I also updated Location.AddPath() to subscribe the added path to the MessageManager under the Location’s ID, and removed the call for that in World.World().</w:t>
       </w:r>
     </w:p>
     <w:p>
@@ -1684,14 +1443,27 @@
                             <w:r>
                               <w:t xml:space="preserve">Figure </w:t>
                             </w:r>
-                            <w:fldSimple w:instr=" SEQ Figure \* ARABIC ">
-                              <w:r>
-                                <w:rPr>
-                                  <w:noProof/>
-                                </w:rPr>
-                                <w:t>5</w:t>
-                              </w:r>
-                            </w:fldSimple>
+                            <w:r>
+                              <w:fldChar w:fldCharType="begin"/>
+                            </w:r>
+                            <w:r>
+                              <w:instrText xml:space="preserve"> SEQ Figure \* ARABIC </w:instrText>
+                            </w:r>
+                            <w:r>
+                              <w:fldChar w:fldCharType="separate"/>
+                            </w:r>
+                            <w:r>
+                              <w:rPr>
+                                <w:noProof/>
+                              </w:rPr>
+                              <w:t>5</w:t>
+                            </w:r>
+                            <w:r>
+                              <w:rPr>
+                                <w:noProof/>
+                              </w:rPr>
+                              <w:fldChar w:fldCharType="end"/>
+                            </w:r>
                             <w:r>
                               <w:t>: a new message in Container.cpp using the new parameter setup.</w:t>
                             </w:r>
@@ -1728,14 +1500,27 @@
                       <w:r>
                         <w:t xml:space="preserve">Figure </w:t>
                       </w:r>
-                      <w:fldSimple w:instr=" SEQ Figure \* ARABIC ">
-                        <w:r>
-                          <w:rPr>
-                            <w:noProof/>
-                          </w:rPr>
-                          <w:t>5</w:t>
-                        </w:r>
-                      </w:fldSimple>
+                      <w:r>
+                        <w:fldChar w:fldCharType="begin"/>
+                      </w:r>
+                      <w:r>
+                        <w:instrText xml:space="preserve"> SEQ Figure \* ARABIC </w:instrText>
+                      </w:r>
+                      <w:r>
+                        <w:fldChar w:fldCharType="separate"/>
+                      </w:r>
+                      <w:r>
+                        <w:rPr>
+                          <w:noProof/>
+                        </w:rPr>
+                        <w:t>5</w:t>
+                      </w:r>
+                      <w:r>
+                        <w:rPr>
+                          <w:noProof/>
+                        </w:rPr>
+                        <w:fldChar w:fldCharType="end"/>
+                      </w:r>
                       <w:r>
                         <w:t>: a new message in Container.cpp using the new parameter setup.</w:t>
                       </w:r>
@@ -1814,58 +1599,13 @@
         <w:t>I updated</w:t>
       </w:r>
       <w:r>
-        <w:t xml:space="preserve"> Message’s constructor to request the ID and type of the Message’s sender and recipient </w:t>
-      </w:r>
-      <w:proofErr w:type="spellStart"/>
-      <w:r>
-        <w:t>Notifiables</w:t>
-      </w:r>
-      <w:proofErr w:type="spellEnd"/>
-      <w:r>
-        <w:t>, storing them in appropriate fields and accessible with appropriate public properties. Then, I updated all calls to Message’s constructor to fit the new parameters (</w:t>
+        <w:t xml:space="preserve"> Message’s constructor to request the ID and type of the Message’s sender and recipient Notifiables, storing them in appropriate fields and accessible with appropriate public properties. Then, I updated all calls to Message’s constructor to fit the new parameters (</w:t>
       </w:r>
       <w:r>
         <w:t>fig. 5</w:t>
       </w:r>
       <w:r>
-        <w:t xml:space="preserve">), before combining </w:t>
-      </w:r>
-      <w:proofErr w:type="spellStart"/>
-      <w:r>
-        <w:t>MessageManager’s</w:t>
-      </w:r>
-      <w:proofErr w:type="spellEnd"/>
-      <w:r>
-        <w:t xml:space="preserve"> overloaded </w:t>
-      </w:r>
-      <w:proofErr w:type="spellStart"/>
-      <w:proofErr w:type="gramStart"/>
-      <w:r>
-        <w:t>SendMessage</w:t>
-      </w:r>
-      <w:proofErr w:type="spellEnd"/>
-      <w:r>
-        <w:t>(</w:t>
-      </w:r>
-      <w:proofErr w:type="gramEnd"/>
-      <w:r>
-        <w:t xml:space="preserve">) methods, with the cases that would have used the </w:t>
-      </w:r>
-      <w:proofErr w:type="spellStart"/>
-      <w:r>
-        <w:t>passed</w:t>
-      </w:r>
-      <w:proofErr w:type="spellEnd"/>
-      <w:r>
-        <w:t xml:space="preserve"> string parameter now calling message-&gt;</w:t>
-      </w:r>
-      <w:proofErr w:type="spellStart"/>
-      <w:r>
-        <w:t>GetReceiverParentID</w:t>
-      </w:r>
-      <w:proofErr w:type="spellEnd"/>
-      <w:r>
-        <w:t>() instead</w:t>
+        <w:t>), before combining MessageManager’s overloaded SendMessage() methods, with the cases that would have used the passed string parameter now calling message-&gt;GetReceiverParentID() instead</w:t>
       </w:r>
       <w:r>
         <w:t xml:space="preserve"> (fig. 6)</w:t>
@@ -1877,20 +1617,7 @@
         <w:t>Next</w:t>
       </w:r>
       <w:r>
-        <w:t xml:space="preserve">, I updated all calls to </w:t>
-      </w:r>
-      <w:proofErr w:type="spellStart"/>
-      <w:proofErr w:type="gramStart"/>
-      <w:r>
-        <w:t>SendMessage</w:t>
-      </w:r>
-      <w:proofErr w:type="spellEnd"/>
-      <w:r>
-        <w:t>(</w:t>
-      </w:r>
-      <w:proofErr w:type="gramEnd"/>
-      <w:r>
-        <w:t>) to not pass any string parameters.</w:t>
+        <w:t>, I updated all calls to SendMessage() to not pass any string parameters.</w:t>
       </w:r>
     </w:p>
     <w:p>
@@ -1961,40 +1688,29 @@
                             <w:r>
                               <w:t xml:space="preserve">Figure </w:t>
                             </w:r>
-                            <w:fldSimple w:instr=" SEQ Figure \* ARABIC ">
-                              <w:r>
-                                <w:rPr>
-                                  <w:noProof/>
-                                </w:rPr>
-                                <w:t>6</w:t>
-                              </w:r>
-                            </w:fldSimple>
                             <w:r>
-                              <w:t xml:space="preserve">: </w:t>
+                              <w:fldChar w:fldCharType="begin"/>
                             </w:r>
-                            <w:proofErr w:type="spellStart"/>
                             <w:r>
-                              <w:t>MessageManager.SendMessage</w:t>
+                              <w:instrText xml:space="preserve"> SEQ Figure \* ARABIC </w:instrText>
                             </w:r>
-                            <w:proofErr w:type="spellEnd"/>
                             <w:r>
-                              <w:t xml:space="preserve">()’s updated case </w:t>
+                              <w:fldChar w:fldCharType="separate"/>
                             </w:r>
-                            <w:proofErr w:type="spellStart"/>
                             <w:r>
-                              <w:t>ReceiverPath</w:t>
+                              <w:rPr>
+                                <w:noProof/>
+                              </w:rPr>
+                              <w:t>6</w:t>
                             </w:r>
-                            <w:proofErr w:type="spellEnd"/>
                             <w:r>
-                              <w:t xml:space="preserve">, using the </w:t>
+                              <w:rPr>
+                                <w:noProof/>
+                              </w:rPr>
+                              <w:fldChar w:fldCharType="end"/>
                             </w:r>
-                            <w:proofErr w:type="spellStart"/>
                             <w:r>
-                              <w:t>Message.GetReceiverParentID</w:t>
-                            </w:r>
-                            <w:proofErr w:type="spellEnd"/>
-                            <w:r>
-                              <w:t>() public property.</w:t>
+                              <w:t>: MessageManager.SendMessage()’s updated case ReceiverPath, using the Message.GetReceiverParentID() public property.</w:t>
                             </w:r>
                           </w:p>
                         </w:txbxContent>
@@ -2029,40 +1745,29 @@
                       <w:r>
                         <w:t xml:space="preserve">Figure </w:t>
                       </w:r>
-                      <w:fldSimple w:instr=" SEQ Figure \* ARABIC ">
-                        <w:r>
-                          <w:rPr>
-                            <w:noProof/>
-                          </w:rPr>
-                          <w:t>6</w:t>
-                        </w:r>
-                      </w:fldSimple>
                       <w:r>
-                        <w:t xml:space="preserve">: </w:t>
+                        <w:fldChar w:fldCharType="begin"/>
                       </w:r>
-                      <w:proofErr w:type="spellStart"/>
                       <w:r>
-                        <w:t>MessageManager.SendMessage</w:t>
+                        <w:instrText xml:space="preserve"> SEQ Figure \* ARABIC </w:instrText>
                       </w:r>
-                      <w:proofErr w:type="spellEnd"/>
                       <w:r>
-                        <w:t xml:space="preserve">()’s updated case </w:t>
+                        <w:fldChar w:fldCharType="separate"/>
                       </w:r>
-                      <w:proofErr w:type="spellStart"/>
                       <w:r>
-                        <w:t>ReceiverPath</w:t>
+                        <w:rPr>
+                          <w:noProof/>
+                        </w:rPr>
+                        <w:t>6</w:t>
                       </w:r>
-                      <w:proofErr w:type="spellEnd"/>
                       <w:r>
-                        <w:t xml:space="preserve">, using the </w:t>
+                        <w:rPr>
+                          <w:noProof/>
+                        </w:rPr>
+                        <w:fldChar w:fldCharType="end"/>
                       </w:r>
-                      <w:proofErr w:type="spellStart"/>
                       <w:r>
-                        <w:t>Message.GetReceiverParentID</w:t>
-                      </w:r>
-                      <w:proofErr w:type="spellEnd"/>
-                      <w:r>
-                        <w:t>() public property.</w:t>
+                        <w:t>: MessageManager.SendMessage()’s updated case ReceiverPath, using the Message.GetReceiverParentID() public property.</w:t>
                       </w:r>
                     </w:p>
                   </w:txbxContent>
@@ -2242,15 +1947,7 @@
                               </w:rPr>
                             </w:pPr>
                             <w:r>
-                              <w:t xml:space="preserve">Figure 7: </w:t>
-                            </w:r>
-                            <w:proofErr w:type="spellStart"/>
-                            <w:r>
-                              <w:t>MessageManager.Notify</w:t>
-                            </w:r>
-                            <w:proofErr w:type="spellEnd"/>
-                            <w:r>
-                              <w:t>()</w:t>
+                              <w:t>Figure 7: MessageManager.Notify()</w:t>
                             </w:r>
                           </w:p>
                         </w:txbxContent>
@@ -2286,15 +1983,7 @@
                         </w:rPr>
                       </w:pPr>
                       <w:r>
-                        <w:t xml:space="preserve">Figure 7: </w:t>
-                      </w:r>
-                      <w:proofErr w:type="spellStart"/>
-                      <w:r>
-                        <w:t>MessageManager.Notify</w:t>
-                      </w:r>
-                      <w:proofErr w:type="spellEnd"/>
-                      <w:r>
-                        <w:t>()</w:t>
+                        <w:t>Figure 7: MessageManager.Notify()</w:t>
                       </w:r>
                     </w:p>
                   </w:txbxContent>
@@ -2306,42 +1995,10 @@
         </mc:AlternateContent>
       </w:r>
       <w:r>
-        <w:t xml:space="preserve">I made </w:t>
-      </w:r>
-      <w:proofErr w:type="spellStart"/>
-      <w:r>
-        <w:t>MessageManager</w:t>
-      </w:r>
-      <w:proofErr w:type="spellEnd"/>
-      <w:r>
-        <w:t xml:space="preserve"> inherit from Notifiable and implemented for it a Notify() method that could handle queries for if an Item is accessible to the player from their current location, which is specified in the query Message so that </w:t>
-      </w:r>
-      <w:proofErr w:type="spellStart"/>
-      <w:r>
-        <w:t>MessageManager</w:t>
-      </w:r>
-      <w:proofErr w:type="spellEnd"/>
-      <w:r>
-        <w:t xml:space="preserve"> only checks with the Player and current Location, effectively filtering out all other Locations or Containers the Item could be in.</w:t>
-      </w:r>
-      <w:r>
-        <w:t xml:space="preserve"> All Containers and Locations need be subscribed to </w:t>
-      </w:r>
-      <w:proofErr w:type="spellStart"/>
-      <w:r>
-        <w:t>MessageManager</w:t>
-      </w:r>
-      <w:proofErr w:type="spellEnd"/>
-      <w:r>
-        <w:t xml:space="preserve"> for this to work, as </w:t>
-      </w:r>
-      <w:proofErr w:type="spellStart"/>
-      <w:r>
-        <w:t>MessageManager</w:t>
-      </w:r>
-      <w:proofErr w:type="spellEnd"/>
-      <w:r>
-        <w:t xml:space="preserve"> needs a </w:t>
+        <w:t>I made MessageManager inherit from Notifiable and implemented for it a Notify() method that could handle queries for if an Item is accessible to the player from their current location, which is specified in the query Message so that MessageManager only checks with the Player and current Location, effectively filtering out all other Locations or Containers the Item could be in.</w:t>
+      </w:r>
+      <w:r>
+        <w:t xml:space="preserve"> All Containers and Locations need be subscribed to MessageManager for this to work, as MessageManager needs a </w:t>
       </w:r>
       <w:r>
         <w:rPr>
@@ -2469,15 +2126,7 @@
                               <w:t>9</w:t>
                             </w:r>
                             <w:r>
-                              <w:t xml:space="preserve">: </w:t>
-                            </w:r>
-                            <w:proofErr w:type="spellStart"/>
-                            <w:r>
-                              <w:t>Lock.Notify</w:t>
-                            </w:r>
-                            <w:proofErr w:type="spellEnd"/>
-                            <w:r>
-                              <w:t>() handling queries about its status.</w:t>
+                              <w:t>: Lock.Notify() handling queries about its status.</w:t>
                             </w:r>
                           </w:p>
                         </w:txbxContent>
@@ -2519,15 +2168,7 @@
                         <w:t>9</w:t>
                       </w:r>
                       <w:r>
-                        <w:t xml:space="preserve">: </w:t>
-                      </w:r>
-                      <w:proofErr w:type="spellStart"/>
-                      <w:r>
-                        <w:t>Lock.Notify</w:t>
-                      </w:r>
-                      <w:proofErr w:type="spellEnd"/>
-                      <w:r>
-                        <w:t>() handling queries about its status.</w:t>
+                        <w:t>: Lock.Notify() handling queries about its status.</w:t>
                       </w:r>
                     </w:p>
                   </w:txbxContent>
@@ -2595,15 +2236,7 @@
                               </w:rPr>
                             </w:pPr>
                             <w:r>
-                              <w:t xml:space="preserve">Figure 8: </w:t>
-                            </w:r>
-                            <w:proofErr w:type="spellStart"/>
-                            <w:r>
-                              <w:t>GameObject.Notify</w:t>
-                            </w:r>
-                            <w:proofErr w:type="spellEnd"/>
-                            <w:r>
-                              <w:t>() handling queries about the Components it has.</w:t>
+                              <w:t>Figure 8: GameObject.Notify() handling queries about the Components it has.</w:t>
                             </w:r>
                           </w:p>
                         </w:txbxContent>
@@ -2639,15 +2272,7 @@
                         </w:rPr>
                       </w:pPr>
                       <w:r>
-                        <w:t xml:space="preserve">Figure 8: </w:t>
-                      </w:r>
-                      <w:proofErr w:type="spellStart"/>
-                      <w:r>
-                        <w:t>GameObject.Notify</w:t>
-                      </w:r>
-                      <w:proofErr w:type="spellEnd"/>
-                      <w:r>
-                        <w:t>() handling queries about the Components it has.</w:t>
+                        <w:t>Figure 8: GameObject.Notify() handling queries about the Components it has.</w:t>
                       </w:r>
                     </w:p>
                   </w:txbxContent>
@@ -2740,15 +2365,7 @@
         <w:t xml:space="preserve">    </w:t>
       </w:r>
       <w:r>
-        <w:t xml:space="preserve">reference to them to access their public members, or to call their </w:t>
-      </w:r>
-      <w:proofErr w:type="gramStart"/>
-      <w:r>
-        <w:t>Notify(</w:t>
-      </w:r>
-      <w:proofErr w:type="gramEnd"/>
-      <w:r>
-        <w:t>) method if I were to change the query handling to use Messages.</w:t>
+        <w:t>reference to them to access their public members, or to call their Notify() method if I were to change the query handling to use Messages.</w:t>
       </w:r>
     </w:p>
     <w:p>
@@ -2761,15 +2378,7 @@
         <w:jc w:val="both"/>
       </w:pPr>
       <w:r>
-        <w:t xml:space="preserve">I updated </w:t>
-      </w:r>
-      <w:proofErr w:type="spellStart"/>
-      <w:r>
-        <w:t>GameObject.Notify</w:t>
-      </w:r>
-      <w:proofErr w:type="spellEnd"/>
-      <w:r>
-        <w:t xml:space="preserve"> to be able to take queries for if it has a particular Components</w:t>
+        <w:t>I updated GameObject.Notify to be able to take queries for if it has a particular Components</w:t>
       </w:r>
       <w:r>
         <w:t xml:space="preserve"> (fig. 8)</w:t>
@@ -2816,13 +2425,13 @@
           <w:noProof/>
         </w:rPr>
         <w:drawing>
-          <wp:anchor distT="0" distB="0" distL="114300" distR="114300" simplePos="0" relativeHeight="251685888" behindDoc="0" locked="0" layoutInCell="1" allowOverlap="1" wp14:anchorId="34EBDC1F" wp14:editId="3B6E53BF">
+          <wp:anchor distT="0" distB="0" distL="114300" distR="114300" simplePos="0" relativeHeight="251685888" behindDoc="0" locked="0" layoutInCell="1" allowOverlap="1" wp14:anchorId="34EBDC1F" wp14:editId="3D2A70D0">
             <wp:simplePos x="0" y="0"/>
             <wp:positionH relativeFrom="margin">
-              <wp:posOffset>1270</wp:posOffset>
+              <wp:posOffset>0</wp:posOffset>
             </wp:positionH>
             <wp:positionV relativeFrom="paragraph">
-              <wp:posOffset>149860</wp:posOffset>
+              <wp:posOffset>53340</wp:posOffset>
             </wp:positionV>
             <wp:extent cx="3306445" cy="3430270"/>
             <wp:effectExtent l="0" t="0" r="8255" b="0"/>
@@ -2874,15 +2483,7 @@
         </w:drawing>
       </w:r>
       <w:r>
-        <w:t xml:space="preserve">I updated </w:t>
-      </w:r>
-      <w:proofErr w:type="spellStart"/>
-      <w:r>
-        <w:t>CommandOpen.Process</w:t>
-      </w:r>
-      <w:proofErr w:type="spellEnd"/>
-      <w:r>
-        <w:t>() to operate entirely using messages rather than directly accessing Items</w:t>
+        <w:t>I updated CommandOpen.Process() to operate entirely using messages rather than directly accessing Items</w:t>
       </w:r>
       <w:r>
         <w:t xml:space="preserve"> (fig. 1</w:t>
@@ -2902,13 +2503,6 @@
       <w:r>
         <w:t>, given that it only requests information and changes states within Items’ Components, rather than moving Items about like Commands Take, Put or Drop.</w:t>
       </w:r>
-      <w:bookmarkStart w:id="0" w:name="_GoBack"/>
-      <w:bookmarkEnd w:id="0"/>
-    </w:p>
-    <w:p>
-      <w:pPr>
-        <w:jc w:val="both"/>
-      </w:pPr>
     </w:p>
     <w:p>
       <w:pPr>
@@ -2920,76 +2514,19 @@
         <w:jc w:val="both"/>
       </w:pPr>
       <w:r>
-        <w:t>TODO: add Button, Landmine and Flammable Component classes</w:t>
-      </w:r>
-    </w:p>
-    <w:p>
-      <w:pPr>
-        <w:pStyle w:val="ListParagraph"/>
-        <w:numPr>
-          <w:ilvl w:val="1"/>
-          <w:numId w:val="12"/>
-        </w:numPr>
-        <w:jc w:val="both"/>
-      </w:pPr>
-      <w:r>
-        <w:t>Skeletons</w:t>
-      </w:r>
-    </w:p>
-    <w:p>
-      <w:pPr>
-        <w:pStyle w:val="ListParagraph"/>
-        <w:numPr>
-          <w:ilvl w:val="1"/>
-          <w:numId w:val="12"/>
-        </w:numPr>
-        <w:jc w:val="both"/>
-      </w:pPr>
-      <w:r>
-        <w:t>Text file specification</w:t>
-      </w:r>
-    </w:p>
-    <w:p>
-      <w:pPr>
-        <w:pStyle w:val="ListParagraph"/>
-        <w:numPr>
-          <w:ilvl w:val="1"/>
-          <w:numId w:val="12"/>
-        </w:numPr>
-        <w:jc w:val="both"/>
-      </w:pPr>
-      <w:proofErr w:type="spellStart"/>
-      <w:r>
-        <w:t>World.World</w:t>
-      </w:r>
-      <w:proofErr w:type="spellEnd"/>
-      <w:r>
-        <w:t>() handling</w:t>
-      </w:r>
-    </w:p>
-    <w:p>
-      <w:pPr>
-        <w:pStyle w:val="ListParagraph"/>
-        <w:numPr>
-          <w:ilvl w:val="1"/>
-          <w:numId w:val="12"/>
-        </w:numPr>
-        <w:jc w:val="both"/>
-      </w:pPr>
-      <w:r>
         <w:rPr>
           <w:noProof/>
         </w:rPr>
         <mc:AlternateContent>
           <mc:Choice Requires="wps">
             <w:drawing>
-              <wp:anchor distT="0" distB="0" distL="114300" distR="114300" simplePos="0" relativeHeight="251694080" behindDoc="1" locked="0" layoutInCell="1" allowOverlap="1" wp14:anchorId="78E76456" wp14:editId="1B9A9E80">
+              <wp:anchor distT="0" distB="0" distL="114300" distR="114300" simplePos="0" relativeHeight="251694080" behindDoc="1" locked="0" layoutInCell="1" allowOverlap="1" wp14:anchorId="78E76456" wp14:editId="35B68A59">
                 <wp:simplePos x="0" y="0"/>
                 <wp:positionH relativeFrom="column">
-                  <wp:posOffset>756285</wp:posOffset>
+                  <wp:posOffset>746760</wp:posOffset>
                 </wp:positionH>
                 <wp:positionV relativeFrom="paragraph">
-                  <wp:posOffset>1044575</wp:posOffset>
+                  <wp:posOffset>1973580</wp:posOffset>
                 </wp:positionV>
                 <wp:extent cx="2563495" cy="300990"/>
                 <wp:effectExtent l="0" t="0" r="8255" b="3810"/>
@@ -3039,15 +2576,7 @@
                               <w:t>10</w:t>
                             </w:r>
                             <w:r>
-                              <w:t xml:space="preserve">: </w:t>
-                            </w:r>
-                            <w:proofErr w:type="spellStart"/>
-                            <w:r>
-                              <w:t>Container.Notify</w:t>
-                            </w:r>
-                            <w:proofErr w:type="spellEnd"/>
-                            <w:r>
-                              <w:t>() handling queries about its status.</w:t>
+                              <w:t>: Container.Notify() handling queries about its status.</w:t>
                             </w:r>
                           </w:p>
                         </w:txbxContent>
@@ -3072,7 +2601,7 @@
           </mc:Choice>
           <mc:Fallback>
             <w:pict>
-              <v:shape w14:anchorId="78E76456" id="Text Box 18" o:spid="_x0000_s1035" type="#_x0000_t202" style="position:absolute;left:0;text-align:left;margin-left:59.55pt;margin-top:82.25pt;width:201.85pt;height:23.7pt;z-index:-251622400;visibility:visible;mso-wrap-style:square;mso-width-percent:0;mso-height-percent:0;mso-wrap-distance-left:9pt;mso-wrap-distance-top:0;mso-wrap-distance-right:9pt;mso-wrap-distance-bottom:0;mso-position-horizontal:absolute;mso-position-horizontal-relative:text;mso-position-vertical:absolute;mso-position-vertical-relative:text;mso-width-percent:0;mso-height-percent:0;mso-width-relative:margin;mso-height-relative:margin;v-text-anchor:top" o:gfxdata="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" stroked="f">
+              <v:shape w14:anchorId="78E76456" id="Text Box 18" o:spid="_x0000_s1035" type="#_x0000_t202" style="position:absolute;left:0;text-align:left;margin-left:58.8pt;margin-top:155.4pt;width:201.85pt;height:23.7pt;z-index:-251622400;visibility:visible;mso-wrap-style:square;mso-width-percent:0;mso-height-percent:0;mso-wrap-distance-left:9pt;mso-wrap-distance-top:0;mso-wrap-distance-right:9pt;mso-wrap-distance-bottom:0;mso-position-horizontal:absolute;mso-position-horizontal-relative:text;mso-position-vertical:absolute;mso-position-vertical-relative:text;mso-width-percent:0;mso-height-percent:0;mso-width-relative:margin;mso-height-relative:margin;v-text-anchor:top" o:gfxdata="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" stroked="f">
                 <v:textbox inset="0,0,0,0">
                   <w:txbxContent>
                     <w:p>
@@ -3089,15 +2618,7 @@
                         <w:t>10</w:t>
                       </w:r>
                       <w:r>
-                        <w:t xml:space="preserve">: </w:t>
-                      </w:r>
-                      <w:proofErr w:type="spellStart"/>
-                      <w:r>
-                        <w:t>Container.Notify</w:t>
-                      </w:r>
-                      <w:proofErr w:type="spellEnd"/>
-                      <w:r>
-                        <w:t>() handling queries about its status.</w:t>
+                        <w:t>: Container.Notify() handling queries about its status.</w:t>
                       </w:r>
                     </w:p>
                   </w:txbxContent>
@@ -3112,16 +2633,72 @@
         <w:rPr>
           <w:noProof/>
         </w:rPr>
+        <w:drawing>
+          <wp:anchor distT="0" distB="0" distL="114300" distR="114300" simplePos="0" relativeHeight="251696128" behindDoc="0" locked="0" layoutInCell="1" allowOverlap="1" wp14:anchorId="01E53D33" wp14:editId="20AC23C2">
+            <wp:simplePos x="0" y="0"/>
+            <wp:positionH relativeFrom="margin">
+              <wp:align>right</wp:align>
+            </wp:positionH>
+            <wp:positionV relativeFrom="paragraph">
+              <wp:posOffset>2540000</wp:posOffset>
+            </wp:positionV>
+            <wp:extent cx="6116320" cy="2725420"/>
+            <wp:effectExtent l="0" t="0" r="0" b="0"/>
+            <wp:wrapTight wrapText="bothSides">
+              <wp:wrapPolygon edited="0">
+                <wp:start x="0" y="0"/>
+                <wp:lineTo x="0" y="21439"/>
+                <wp:lineTo x="21528" y="21439"/>
+                <wp:lineTo x="21528" y="0"/>
+                <wp:lineTo x="0" y="0"/>
+              </wp:wrapPolygon>
+            </wp:wrapTight>
+            <wp:docPr id="19" name="Picture 19"/>
+            <wp:cNvGraphicFramePr>
+              <a:graphicFrameLocks xmlns:a="http://schemas.openxmlformats.org/drawingml/2006/main" noChangeAspect="1"/>
+            </wp:cNvGraphicFramePr>
+            <a:graphic xmlns:a="http://schemas.openxmlformats.org/drawingml/2006/main">
+              <a:graphicData uri="http://schemas.openxmlformats.org/drawingml/2006/picture">
+                <pic:pic xmlns:pic="http://schemas.openxmlformats.org/drawingml/2006/picture">
+                  <pic:nvPicPr>
+                    <pic:cNvPr id="1" name=""/>
+                    <pic:cNvPicPr/>
+                  </pic:nvPicPr>
+                  <pic:blipFill>
+                    <a:blip r:embed="rId17"/>
+                    <a:stretch>
+                      <a:fillRect/>
+                    </a:stretch>
+                  </pic:blipFill>
+                  <pic:spPr>
+                    <a:xfrm>
+                      <a:off x="0" y="0"/>
+                      <a:ext cx="6116320" cy="2725420"/>
+                    </a:xfrm>
+                    <a:prstGeom prst="rect">
+                      <a:avLst/>
+                    </a:prstGeom>
+                  </pic:spPr>
+                </pic:pic>
+              </a:graphicData>
+            </a:graphic>
+          </wp:anchor>
+        </w:drawing>
+      </w:r>
+      <w:r>
+        <w:rPr>
+          <w:noProof/>
+        </w:rPr>
         <mc:AlternateContent>
           <mc:Choice Requires="wps">
             <w:drawing>
-              <wp:anchor distT="0" distB="0" distL="114300" distR="114300" simplePos="0" relativeHeight="251702272" behindDoc="1" locked="0" layoutInCell="1" allowOverlap="1" wp14:anchorId="63670ADB" wp14:editId="5540E7D4">
+              <wp:anchor distT="0" distB="0" distL="114300" distR="114300" simplePos="0" relativeHeight="251702272" behindDoc="1" locked="0" layoutInCell="1" allowOverlap="1" wp14:anchorId="63670ADB" wp14:editId="55237E24">
                 <wp:simplePos x="0" y="0"/>
                 <wp:positionH relativeFrom="margin">
                   <wp:posOffset>3839845</wp:posOffset>
                 </wp:positionH>
                 <wp:positionV relativeFrom="paragraph">
-                  <wp:posOffset>3865245</wp:posOffset>
+                  <wp:posOffset>4895850</wp:posOffset>
                 </wp:positionV>
                 <wp:extent cx="2277745" cy="710565"/>
                 <wp:effectExtent l="0" t="0" r="8255" b="0"/>
@@ -3171,15 +2748,7 @@
                               <w:t>1</w:t>
                             </w:r>
                             <w:r>
-                              <w:t xml:space="preserve">: </w:t>
-                            </w:r>
-                            <w:proofErr w:type="spellStart"/>
-                            <w:r>
-                              <w:t>CommandOpen.Process</w:t>
-                            </w:r>
-                            <w:proofErr w:type="spellEnd"/>
-                            <w:r>
-                              <w:t>() querying if the Player can access an Item at their current Location, and if it’s a Container, via messages. If Containers require a key to open, the key’s availability is queried in the same manner.</w:t>
+                              <w:t>: CommandOpen.Process() querying if the Player can access an Item at their current Location, and if it’s a Container, via messages. If Containers require a key to open, the key’s availability is queried in the same manner.</w:t>
                             </w:r>
                           </w:p>
                         </w:txbxContent>
@@ -3204,7 +2773,7 @@
           </mc:Choice>
           <mc:Fallback>
             <w:pict>
-              <v:shape w14:anchorId="63670ADB" id="Text Box 22" o:spid="_x0000_s1036" type="#_x0000_t202" style="position:absolute;left:0;text-align:left;margin-left:302.35pt;margin-top:304.35pt;width:179.35pt;height:55.95pt;z-index:-251614208;visibility:visible;mso-wrap-style:square;mso-width-percent:0;mso-height-percent:0;mso-wrap-distance-left:9pt;mso-wrap-distance-top:0;mso-wrap-distance-right:9pt;mso-wrap-distance-bottom:0;mso-position-horizontal:absolute;mso-position-horizontal-relative:margin;mso-position-vertical:absolute;mso-position-vertical-relative:text;mso-width-percent:0;mso-height-percent:0;mso-width-relative:margin;mso-height-relative:margin;v-text-anchor:top" o:gfxdata="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" stroked="f">
+              <v:shape w14:anchorId="63670ADB" id="Text Box 22" o:spid="_x0000_s1036" type="#_x0000_t202" style="position:absolute;left:0;text-align:left;margin-left:302.35pt;margin-top:385.5pt;width:179.35pt;height:55.95pt;z-index:-251614208;visibility:visible;mso-wrap-style:square;mso-width-percent:0;mso-height-percent:0;mso-wrap-distance-left:9pt;mso-wrap-distance-top:0;mso-wrap-distance-right:9pt;mso-wrap-distance-bottom:0;mso-position-horizontal:absolute;mso-position-horizontal-relative:margin;mso-position-vertical:absolute;mso-position-vertical-relative:text;mso-width-percent:0;mso-height-percent:0;mso-width-relative:margin;mso-height-relative:margin;v-text-anchor:top" o:gfxdata="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" stroked="f">
                 <v:textbox inset="0,0,0,0">
                   <w:txbxContent>
                     <w:p>
@@ -3221,15 +2790,7 @@
                         <w:t>1</w:t>
                       </w:r>
                       <w:r>
-                        <w:t xml:space="preserve">: </w:t>
-                      </w:r>
-                      <w:proofErr w:type="spellStart"/>
-                      <w:r>
-                        <w:t>CommandOpen.Process</w:t>
-                      </w:r>
-                      <w:proofErr w:type="spellEnd"/>
-                      <w:r>
-                        <w:t>() querying if the Player can access an Item at their current Location, and if it’s a Container, via messages. If Containers require a key to open, the key’s availability is queried in the same manner.</w:t>
+                        <w:t>: CommandOpen.Process() querying if the Player can access an Item at their current Location, and if it’s a Container, via messages. If Containers require a key to open, the key’s availability is queried in the same manner.</w:t>
                       </w:r>
                     </w:p>
                   </w:txbxContent>
@@ -3241,30 +2802,49 @@
         </mc:AlternateContent>
       </w:r>
       <w:r>
+        <w:t>I created skeletons for the Button, Landmine and Flammable Component classes and began fleshing out the Flammable Component so that when it got a Message to ignite, it would destroy its game object</w:t>
+      </w:r>
+      <w:r>
+        <w:t xml:space="preserve"> (fig. 13)</w:t>
+      </w:r>
+      <w:r>
+        <w:t>. To enable it to reply with a “burst into flames” message and then be destroyed, I added to MessageManager methods for queueing Messages and for triggering the sending of queued Messages with a particular tag</w:t>
+      </w:r>
+      <w:r>
+        <w:t xml:space="preserve"> (fig. 14)</w:t>
+      </w:r>
+      <w:r>
+        <w:t xml:space="preserve">. I then added to MessageManager.SendMessage() a check for if a Message is overriding filtering, necessitated </w:t>
+      </w:r>
+      <w:r>
+        <w:lastRenderedPageBreak/>
+        <w:t xml:space="preserve">by Items wanting to remove </w:t>
+      </w:r>
+      <w:r>
         <w:rPr>
           <w:noProof/>
         </w:rPr>
         <w:drawing>
-          <wp:anchor distT="0" distB="0" distL="114300" distR="114300" simplePos="0" relativeHeight="251696128" behindDoc="0" locked="0" layoutInCell="1" allowOverlap="1" wp14:anchorId="01E53D33" wp14:editId="2E0B31DC">
+          <wp:anchor distT="0" distB="0" distL="114300" distR="114300" simplePos="0" relativeHeight="251698176" behindDoc="0" locked="0" layoutInCell="1" allowOverlap="1" wp14:anchorId="4FF08F5B" wp14:editId="652BC7F1">
             <wp:simplePos x="0" y="0"/>
             <wp:positionH relativeFrom="margin">
-              <wp:align>right</wp:align>
+              <wp:posOffset>0</wp:posOffset>
             </wp:positionH>
             <wp:positionV relativeFrom="paragraph">
-              <wp:posOffset>2191385</wp:posOffset>
+              <wp:posOffset>0</wp:posOffset>
             </wp:positionV>
-            <wp:extent cx="6116320" cy="2725420"/>
-            <wp:effectExtent l="0" t="0" r="0" b="0"/>
+            <wp:extent cx="6116320" cy="2339975"/>
+            <wp:effectExtent l="0" t="0" r="0" b="3175"/>
             <wp:wrapTight wrapText="bothSides">
               <wp:wrapPolygon edited="0">
                 <wp:start x="0" y="0"/>
-                <wp:lineTo x="0" y="21439"/>
-                <wp:lineTo x="21528" y="21439"/>
+                <wp:lineTo x="0" y="21453"/>
+                <wp:lineTo x="21528" y="21453"/>
                 <wp:lineTo x="21528" y="0"/>
                 <wp:lineTo x="0" y="0"/>
               </wp:wrapPolygon>
             </wp:wrapTight>
-            <wp:docPr id="19" name="Picture 19"/>
+            <wp:docPr id="20" name="Picture 20"/>
             <wp:cNvGraphicFramePr>
               <a:graphicFrameLocks xmlns:a="http://schemas.openxmlformats.org/drawingml/2006/main" noChangeAspect="1"/>
             </wp:cNvGraphicFramePr>
@@ -3276,7 +2856,7 @@
                     <pic:cNvPicPr/>
                   </pic:nvPicPr>
                   <pic:blipFill>
-                    <a:blip r:embed="rId17"/>
+                    <a:blip r:embed="rId18"/>
                     <a:stretch>
                       <a:fillRect/>
                     </a:stretch>
@@ -3284,7 +2864,7 @@
                   <pic:spPr>
                     <a:xfrm>
                       <a:off x="0" y="0"/>
-                      <a:ext cx="6116320" cy="2725420"/>
+                      <a:ext cx="6116320" cy="2339975"/>
                     </a:xfrm>
                     <a:prstGeom prst="rect">
                       <a:avLst/>
@@ -3297,29 +2877,244 @@
         </w:drawing>
       </w:r>
       <w:r>
-        <w:t>Internal behaviour</w:t>
-      </w:r>
-    </w:p>
-    <w:p>
-      <w:pPr>
-        <w:pStyle w:val="Heading1"/>
-        <w:jc w:val="both"/>
-      </w:pPr>
-      <w:r>
         <w:rPr>
           <w:noProof/>
         </w:rPr>
-        <w:lastRenderedPageBreak/>
         <mc:AlternateContent>
           <mc:Choice Requires="wps">
             <w:drawing>
-              <wp:anchor distT="0" distB="0" distL="114300" distR="114300" simplePos="0" relativeHeight="251700224" behindDoc="1" locked="0" layoutInCell="1" allowOverlap="1" wp14:anchorId="33BF2D21" wp14:editId="63AADA2E">
+              <wp:anchor distT="0" distB="0" distL="114300" distR="114300" simplePos="0" relativeHeight="251716608" behindDoc="1" locked="0" layoutInCell="1" allowOverlap="1" wp14:anchorId="29E6EA51" wp14:editId="35D005A7">
+                <wp:simplePos x="0" y="0"/>
+                <wp:positionH relativeFrom="column">
+                  <wp:posOffset>-281940</wp:posOffset>
+                </wp:positionH>
+                <wp:positionV relativeFrom="paragraph">
+                  <wp:posOffset>4152900</wp:posOffset>
+                </wp:positionV>
+                <wp:extent cx="3369945" cy="304800"/>
+                <wp:effectExtent l="0" t="0" r="1905" b="0"/>
+                <wp:wrapTight wrapText="bothSides">
+                  <wp:wrapPolygon edited="0">
+                    <wp:start x="0" y="0"/>
+                    <wp:lineTo x="0" y="20250"/>
+                    <wp:lineTo x="21490" y="20250"/>
+                    <wp:lineTo x="21490" y="0"/>
+                    <wp:lineTo x="0" y="0"/>
+                  </wp:wrapPolygon>
+                </wp:wrapTight>
+                <wp:docPr id="30" name="Text Box 30"/>
+                <wp:cNvGraphicFramePr/>
+                <a:graphic xmlns:a="http://schemas.openxmlformats.org/drawingml/2006/main">
+                  <a:graphicData uri="http://schemas.microsoft.com/office/word/2010/wordprocessingShape">
+                    <wps:wsp>
+                      <wps:cNvSpPr txBox="1"/>
+                      <wps:spPr>
+                        <a:xfrm>
+                          <a:off x="0" y="0"/>
+                          <a:ext cx="3369945" cy="304800"/>
+                        </a:xfrm>
+                        <a:prstGeom prst="rect">
+                          <a:avLst/>
+                        </a:prstGeom>
+                        <a:solidFill>
+                          <a:prstClr val="white"/>
+                        </a:solidFill>
+                        <a:ln>
+                          <a:noFill/>
+                        </a:ln>
+                      </wps:spPr>
+                      <wps:txbx>
+                        <w:txbxContent>
+                          <w:p>
+                            <w:pPr>
+                              <w:pStyle w:val="Caption"/>
+                              <w:rPr>
+                                <w:noProof/>
+                              </w:rPr>
+                            </w:pPr>
+                            <w:r>
+                              <w:t>Figure 13: Flammable.Notify(), which queues a Message for Flammable.gameObject’s container to remove Flammable.gameObject.</w:t>
+                            </w:r>
+                          </w:p>
+                        </w:txbxContent>
+                      </wps:txbx>
+                      <wps:bodyPr rot="0" spcFirstLastPara="0" vertOverflow="overflow" horzOverflow="overflow" vert="horz" wrap="square" lIns="0" tIns="0" rIns="0" bIns="0" numCol="1" spcCol="0" rtlCol="0" fromWordArt="0" anchor="t" anchorCtr="0" forceAA="0" compatLnSpc="1">
+                        <a:prstTxWarp prst="textNoShape">
+                          <a:avLst/>
+                        </a:prstTxWarp>
+                        <a:noAutofit/>
+                      </wps:bodyPr>
+                    </wps:wsp>
+                  </a:graphicData>
+                </a:graphic>
+                <wp14:sizeRelV relativeFrom="margin">
+                  <wp14:pctHeight>0</wp14:pctHeight>
+                </wp14:sizeRelV>
+              </wp:anchor>
+            </w:drawing>
+          </mc:Choice>
+          <mc:Fallback>
+            <w:pict>
+              <v:shape w14:anchorId="29E6EA51" id="Text Box 30" o:spid="_x0000_s1037" type="#_x0000_t202" style="position:absolute;left:0;text-align:left;margin-left:-22.2pt;margin-top:327pt;width:265.35pt;height:24pt;z-index:-251599872;visibility:visible;mso-wrap-style:square;mso-height-percent:0;mso-wrap-distance-left:9pt;mso-wrap-distance-top:0;mso-wrap-distance-right:9pt;mso-wrap-distance-bottom:0;mso-position-horizontal:absolute;mso-position-horizontal-relative:text;mso-position-vertical:absolute;mso-position-vertical-relative:text;mso-height-percent:0;mso-height-relative:margin;v-text-anchor:top" o:gfxdata="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" stroked="f">
+                <v:textbox inset="0,0,0,0">
+                  <w:txbxContent>
+                    <w:p>
+                      <w:pPr>
+                        <w:pStyle w:val="Caption"/>
+                        <w:rPr>
+                          <w:noProof/>
+                        </w:rPr>
+                      </w:pPr>
+                      <w:r>
+                        <w:t>Figure 13: Flammable.Notify(), which queues a Message for Flammable.gameObject’s container to remove Flammable.gameObject.</w:t>
+                      </w:r>
+                    </w:p>
+                  </w:txbxContent>
+                </v:textbox>
+                <w10:wrap type="tight"/>
+              </v:shape>
+            </w:pict>
+          </mc:Fallback>
+        </mc:AlternateContent>
+      </w:r>
+      <w:r>
+        <w:rPr>
+          <w:noProof/>
+        </w:rPr>
+        <w:drawing>
+          <wp:anchor distT="0" distB="0" distL="114300" distR="114300" simplePos="0" relativeHeight="251708416" behindDoc="0" locked="0" layoutInCell="1" allowOverlap="1" wp14:anchorId="2011252F" wp14:editId="47FC5184">
+            <wp:simplePos x="0" y="0"/>
+            <wp:positionH relativeFrom="margin">
+              <wp:posOffset>-281940</wp:posOffset>
+            </wp:positionH>
+            <wp:positionV relativeFrom="paragraph">
+              <wp:posOffset>2371725</wp:posOffset>
+            </wp:positionV>
+            <wp:extent cx="3369945" cy="1771650"/>
+            <wp:effectExtent l="0" t="0" r="1905" b="0"/>
+            <wp:wrapTight wrapText="bothSides">
+              <wp:wrapPolygon edited="0">
+                <wp:start x="0" y="0"/>
+                <wp:lineTo x="0" y="21368"/>
+                <wp:lineTo x="21490" y="21368"/>
+                <wp:lineTo x="21490" y="0"/>
+                <wp:lineTo x="0" y="0"/>
+              </wp:wrapPolygon>
+            </wp:wrapTight>
+            <wp:docPr id="25" name="Picture 25"/>
+            <wp:cNvGraphicFramePr>
+              <a:graphicFrameLocks xmlns:a="http://schemas.openxmlformats.org/drawingml/2006/main" noChangeAspect="1"/>
+            </wp:cNvGraphicFramePr>
+            <a:graphic xmlns:a="http://schemas.openxmlformats.org/drawingml/2006/main">
+              <a:graphicData uri="http://schemas.openxmlformats.org/drawingml/2006/picture">
+                <pic:pic xmlns:pic="http://schemas.openxmlformats.org/drawingml/2006/picture">
+                  <pic:nvPicPr>
+                    <pic:cNvPr id="1" name=""/>
+                    <pic:cNvPicPr/>
+                  </pic:nvPicPr>
+                  <pic:blipFill>
+                    <a:blip r:embed="rId19"/>
+                    <a:stretch>
+                      <a:fillRect/>
+                    </a:stretch>
+                  </pic:blipFill>
+                  <pic:spPr>
+                    <a:xfrm>
+                      <a:off x="0" y="0"/>
+                      <a:ext cx="3369945" cy="1771650"/>
+                    </a:xfrm>
+                    <a:prstGeom prst="rect">
+                      <a:avLst/>
+                    </a:prstGeom>
+                  </pic:spPr>
+                </pic:pic>
+              </a:graphicData>
+            </a:graphic>
+            <wp14:sizeRelH relativeFrom="margin">
+              <wp14:pctWidth>0</wp14:pctWidth>
+            </wp14:sizeRelH>
+            <wp14:sizeRelV relativeFrom="margin">
+              <wp14:pctHeight>0</wp14:pctHeight>
+            </wp14:sizeRelV>
+          </wp:anchor>
+        </w:drawing>
+      </w:r>
+      <w:r>
+        <w:rPr>
+          <w:noProof/>
+        </w:rPr>
+        <w:drawing>
+          <wp:anchor distT="0" distB="0" distL="114300" distR="114300" simplePos="0" relativeHeight="251710464" behindDoc="0" locked="0" layoutInCell="1" allowOverlap="1" wp14:anchorId="227AAB05" wp14:editId="4F6A2EC0">
+            <wp:simplePos x="0" y="0"/>
+            <wp:positionH relativeFrom="margin">
+              <wp:posOffset>3086735</wp:posOffset>
+            </wp:positionH>
+            <wp:positionV relativeFrom="paragraph">
+              <wp:posOffset>2371725</wp:posOffset>
+            </wp:positionV>
+            <wp:extent cx="3029585" cy="3352800"/>
+            <wp:effectExtent l="0" t="0" r="0" b="0"/>
+            <wp:wrapTight wrapText="bothSides">
+              <wp:wrapPolygon edited="0">
+                <wp:start x="0" y="0"/>
+                <wp:lineTo x="0" y="21477"/>
+                <wp:lineTo x="21460" y="21477"/>
+                <wp:lineTo x="21460" y="0"/>
+                <wp:lineTo x="0" y="0"/>
+              </wp:wrapPolygon>
+            </wp:wrapTight>
+            <wp:docPr id="26" name="Picture 26"/>
+            <wp:cNvGraphicFramePr>
+              <a:graphicFrameLocks xmlns:a="http://schemas.openxmlformats.org/drawingml/2006/main" noChangeAspect="1"/>
+            </wp:cNvGraphicFramePr>
+            <a:graphic xmlns:a="http://schemas.openxmlformats.org/drawingml/2006/main">
+              <a:graphicData uri="http://schemas.openxmlformats.org/drawingml/2006/picture">
+                <pic:pic xmlns:pic="http://schemas.openxmlformats.org/drawingml/2006/picture">
+                  <pic:nvPicPr>
+                    <pic:cNvPr id="1" name=""/>
+                    <pic:cNvPicPr/>
+                  </pic:nvPicPr>
+                  <pic:blipFill>
+                    <a:blip r:embed="rId20"/>
+                    <a:stretch>
+                      <a:fillRect/>
+                    </a:stretch>
+                  </pic:blipFill>
+                  <pic:spPr>
+                    <a:xfrm>
+                      <a:off x="0" y="0"/>
+                      <a:ext cx="3029585" cy="3352800"/>
+                    </a:xfrm>
+                    <a:prstGeom prst="rect">
+                      <a:avLst/>
+                    </a:prstGeom>
+                  </pic:spPr>
+                </pic:pic>
+              </a:graphicData>
+            </a:graphic>
+            <wp14:sizeRelH relativeFrom="margin">
+              <wp14:pctWidth>0</wp14:pctWidth>
+            </wp14:sizeRelH>
+            <wp14:sizeRelV relativeFrom="margin">
+              <wp14:pctHeight>0</wp14:pctHeight>
+            </wp14:sizeRelV>
+          </wp:anchor>
+        </w:drawing>
+      </w:r>
+      <w:r>
+        <w:rPr>
+          <w:noProof/>
+        </w:rPr>
+        <mc:AlternateContent>
+          <mc:Choice Requires="wps">
+            <w:drawing>
+              <wp:anchor distT="0" distB="0" distL="114300" distR="114300" simplePos="0" relativeHeight="251700224" behindDoc="1" locked="0" layoutInCell="1" allowOverlap="1" wp14:anchorId="33BF2D21" wp14:editId="3B78A075">
                 <wp:simplePos x="0" y="0"/>
                 <wp:positionH relativeFrom="margin">
-                  <wp:posOffset>4733925</wp:posOffset>
+                  <wp:posOffset>4533900</wp:posOffset>
                 </wp:positionH>
                 <wp:positionV relativeFrom="paragraph">
-                  <wp:posOffset>688975</wp:posOffset>
+                  <wp:posOffset>898525</wp:posOffset>
                 </wp:positionV>
                 <wp:extent cx="1582420" cy="720090"/>
                 <wp:effectExtent l="0" t="0" r="0" b="3810"/>
@@ -3369,15 +3164,7 @@
                               <w:t>2</w:t>
                             </w:r>
                             <w:r>
-                              <w:t xml:space="preserve">: </w:t>
-                            </w:r>
-                            <w:proofErr w:type="spellStart"/>
-                            <w:r>
-                              <w:t>CommandOpen.Process</w:t>
-                            </w:r>
-                            <w:proofErr w:type="spellEnd"/>
-                            <w:r>
-                              <w:t>()</w:t>
+                              <w:t>: CommandOpen.Process()</w:t>
                             </w:r>
                             <w:r>
                               <w:t xml:space="preserve"> opening Containers, processing the results, and verifying if Containers have been opened, via messages.</w:t>
@@ -3405,7 +3192,7 @@
           </mc:Choice>
           <mc:Fallback>
             <w:pict>
-              <v:shape w14:anchorId="33BF2D21" id="Text Box 21" o:spid="_x0000_s1037" type="#_x0000_t202" style="position:absolute;left:0;text-align:left;margin-left:372.75pt;margin-top:54.25pt;width:124.6pt;height:56.7pt;z-index:-251616256;visibility:visible;mso-wrap-style:square;mso-width-percent:0;mso-height-percent:0;mso-wrap-distance-left:9pt;mso-wrap-distance-top:0;mso-wrap-distance-right:9pt;mso-wrap-distance-bottom:0;mso-position-horizontal:absolute;mso-position-horizontal-relative:margin;mso-position-vertical:absolute;mso-position-vertical-relative:text;mso-width-percent:0;mso-height-percent:0;mso-width-relative:margin;mso-height-relative:margin;v-text-anchor:top" o:gfxdata="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" stroked="f">
+              <v:shape w14:anchorId="33BF2D21" id="Text Box 21" o:spid="_x0000_s1038" type="#_x0000_t202" style="position:absolute;left:0;text-align:left;margin-left:357pt;margin-top:70.75pt;width:124.6pt;height:56.7pt;z-index:-251616256;visibility:visible;mso-wrap-style:square;mso-width-percent:0;mso-height-percent:0;mso-wrap-distance-left:9pt;mso-wrap-distance-top:0;mso-wrap-distance-right:9pt;mso-wrap-distance-bottom:0;mso-position-horizontal:absolute;mso-position-horizontal-relative:margin;mso-position-vertical:absolute;mso-position-vertical-relative:text;mso-width-percent:0;mso-height-percent:0;mso-width-relative:margin;mso-height-relative:margin;v-text-anchor:top" o:gfxdata="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" stroked="f">
                 <v:textbox inset="0,0,0,0">
                   <w:txbxContent>
                     <w:p>
@@ -3422,15 +3209,7 @@
                         <w:t>2</w:t>
                       </w:r>
                       <w:r>
-                        <w:t xml:space="preserve">: </w:t>
-                      </w:r>
-                      <w:proofErr w:type="spellStart"/>
-                      <w:r>
-                        <w:t>CommandOpen.Process</w:t>
-                      </w:r>
-                      <w:proofErr w:type="spellEnd"/>
-                      <w:r>
-                        <w:t>()</w:t>
+                        <w:t>: CommandOpen.Process()</w:t>
                       </w:r>
                       <w:r>
                         <w:t xml:space="preserve"> opening Containers, processing the results, and verifying if Containers have been opened, via messages.</w:t>
@@ -3445,30 +3224,346 @@
         </mc:AlternateContent>
       </w:r>
       <w:r>
+        <w:t>themselves from their containing Container Component for which the Item wouldn’t know if it was attached to an Item that was also inside a Container or which Container that was (fig. 1</w:t>
+      </w:r>
+      <w:r>
+        <w:t>5</w:t>
+      </w:r>
+      <w:r>
+        <w:t>).</w:t>
+      </w:r>
+    </w:p>
+    <w:p>
+      <w:pPr>
+        <w:pStyle w:val="ListParagraph"/>
+        <w:numPr>
+          <w:ilvl w:val="0"/>
+          <w:numId w:val="12"/>
+        </w:numPr>
+        <w:jc w:val="both"/>
+      </w:pPr>
+      <w:r>
         <w:rPr>
           <w:noProof/>
         </w:rPr>
         <w:drawing>
-          <wp:anchor distT="0" distB="0" distL="114300" distR="114300" simplePos="0" relativeHeight="251698176" behindDoc="0" locked="0" layoutInCell="1" allowOverlap="1" wp14:anchorId="4FF08F5B" wp14:editId="24581F05">
+          <wp:anchor distT="0" distB="0" distL="114300" distR="114300" simplePos="0" relativeHeight="251712512" behindDoc="0" locked="0" layoutInCell="1" allowOverlap="1" wp14:anchorId="40CBDD83" wp14:editId="6FC0311D">
             <wp:simplePos x="0" y="0"/>
             <wp:positionH relativeFrom="margin">
-              <wp:posOffset>200025</wp:posOffset>
+              <wp:align>left</wp:align>
+            </wp:positionH>
+            <wp:positionV relativeFrom="paragraph">
+              <wp:posOffset>967105</wp:posOffset>
+            </wp:positionV>
+            <wp:extent cx="4182110" cy="1714500"/>
+            <wp:effectExtent l="0" t="0" r="8890" b="0"/>
+            <wp:wrapTight wrapText="bothSides">
+              <wp:wrapPolygon edited="0">
+                <wp:start x="0" y="0"/>
+                <wp:lineTo x="0" y="21360"/>
+                <wp:lineTo x="21548" y="21360"/>
+                <wp:lineTo x="21548" y="0"/>
+                <wp:lineTo x="0" y="0"/>
+              </wp:wrapPolygon>
+            </wp:wrapTight>
+            <wp:docPr id="28" name="Picture 28"/>
+            <wp:cNvGraphicFramePr>
+              <a:graphicFrameLocks xmlns:a="http://schemas.openxmlformats.org/drawingml/2006/main" noChangeAspect="1"/>
+            </wp:cNvGraphicFramePr>
+            <a:graphic xmlns:a="http://schemas.openxmlformats.org/drawingml/2006/main">
+              <a:graphicData uri="http://schemas.openxmlformats.org/drawingml/2006/picture">
+                <pic:pic xmlns:pic="http://schemas.openxmlformats.org/drawingml/2006/picture">
+                  <pic:nvPicPr>
+                    <pic:cNvPr id="1" name=""/>
+                    <pic:cNvPicPr/>
+                  </pic:nvPicPr>
+                  <pic:blipFill rotWithShape="1">
+                    <a:blip r:embed="rId21"/>
+                    <a:srcRect b="45843"/>
+                    <a:stretch/>
+                  </pic:blipFill>
+                  <pic:spPr bwMode="auto">
+                    <a:xfrm>
+                      <a:off x="0" y="0"/>
+                      <a:ext cx="4182110" cy="1714500"/>
+                    </a:xfrm>
+                    <a:prstGeom prst="rect">
+                      <a:avLst/>
+                    </a:prstGeom>
+                    <a:ln>
+                      <a:noFill/>
+                    </a:ln>
+                    <a:extLst>
+                      <a:ext uri="{53640926-AAD7-44D8-BBD7-CCE9431645EC}">
+                        <a14:shadowObscured xmlns:a14="http://schemas.microsoft.com/office/drawing/2010/main"/>
+                      </a:ext>
+                    </a:extLst>
+                  </pic:spPr>
+                </pic:pic>
+              </a:graphicData>
+            </a:graphic>
+            <wp14:sizeRelH relativeFrom="margin">
+              <wp14:pctWidth>0</wp14:pctWidth>
+            </wp14:sizeRelH>
+            <wp14:sizeRelV relativeFrom="margin">
+              <wp14:pctHeight>0</wp14:pctHeight>
+            </wp14:sizeRelV>
+          </wp:anchor>
+        </w:drawing>
+      </w:r>
+      <w:r>
+        <w:rPr>
+          <w:noProof/>
+        </w:rPr>
+        <mc:AlternateContent>
+          <mc:Choice Requires="wps">
+            <w:drawing>
+              <wp:anchor distT="0" distB="0" distL="114300" distR="114300" simplePos="0" relativeHeight="251718656" behindDoc="1" locked="0" layoutInCell="1" allowOverlap="1" wp14:anchorId="61947F89" wp14:editId="355B0EEC">
+                <wp:simplePos x="0" y="0"/>
+                <wp:positionH relativeFrom="margin">
+                  <wp:align>left</wp:align>
+                </wp:positionH>
+                <wp:positionV relativeFrom="paragraph">
+                  <wp:posOffset>2681605</wp:posOffset>
+                </wp:positionV>
+                <wp:extent cx="4182110" cy="551815"/>
+                <wp:effectExtent l="0" t="0" r="8890" b="635"/>
+                <wp:wrapTight wrapText="bothSides">
+                  <wp:wrapPolygon edited="0">
+                    <wp:start x="0" y="0"/>
+                    <wp:lineTo x="0" y="20879"/>
+                    <wp:lineTo x="21548" y="20879"/>
+                    <wp:lineTo x="21548" y="0"/>
+                    <wp:lineTo x="0" y="0"/>
+                  </wp:wrapPolygon>
+                </wp:wrapTight>
+                <wp:docPr id="31" name="Text Box 31"/>
+                <wp:cNvGraphicFramePr/>
+                <a:graphic xmlns:a="http://schemas.openxmlformats.org/drawingml/2006/main">
+                  <a:graphicData uri="http://schemas.microsoft.com/office/word/2010/wordprocessingShape">
+                    <wps:wsp>
+                      <wps:cNvSpPr txBox="1"/>
+                      <wps:spPr>
+                        <a:xfrm>
+                          <a:off x="0" y="0"/>
+                          <a:ext cx="4182110" cy="551815"/>
+                        </a:xfrm>
+                        <a:prstGeom prst="rect">
+                          <a:avLst/>
+                        </a:prstGeom>
+                        <a:solidFill>
+                          <a:prstClr val="white"/>
+                        </a:solidFill>
+                        <a:ln>
+                          <a:noFill/>
+                        </a:ln>
+                      </wps:spPr>
+                      <wps:txbx>
+                        <w:txbxContent>
+                          <w:p>
+                            <w:pPr>
+                              <w:pStyle w:val="Caption"/>
+                              <w:rPr>
+                                <w:noProof/>
+                              </w:rPr>
+                            </w:pPr>
+                            <w:r>
+                              <w:t>Figure 15: MessageManager.SendMessage()’s new checks for overriding filtering. Locations are handled normally, but Paths and Items cycle through</w:t>
+                            </w:r>
+                            <w:r>
+                              <w:t xml:space="preserve"> their containing Locations / Containers for the one that contains them, rather than checking if a specified one has them.</w:t>
+                            </w:r>
+                          </w:p>
+                        </w:txbxContent>
+                      </wps:txbx>
+                      <wps:bodyPr rot="0" spcFirstLastPara="0" vertOverflow="overflow" horzOverflow="overflow" vert="horz" wrap="square" lIns="0" tIns="0" rIns="0" bIns="0" numCol="1" spcCol="0" rtlCol="0" fromWordArt="0" anchor="t" anchorCtr="0" forceAA="0" compatLnSpc="1">
+                        <a:prstTxWarp prst="textNoShape">
+                          <a:avLst/>
+                        </a:prstTxWarp>
+                        <a:noAutofit/>
+                      </wps:bodyPr>
+                    </wps:wsp>
+                  </a:graphicData>
+                </a:graphic>
+                <wp14:sizeRelV relativeFrom="margin">
+                  <wp14:pctHeight>0</wp14:pctHeight>
+                </wp14:sizeRelV>
+              </wp:anchor>
+            </w:drawing>
+          </mc:Choice>
+          <mc:Fallback>
+            <w:pict>
+              <v:shape w14:anchorId="61947F89" id="Text Box 31" o:spid="_x0000_s1039" type="#_x0000_t202" style="position:absolute;left:0;text-align:left;margin-left:0;margin-top:211.15pt;width:329.3pt;height:43.45pt;z-index:-251597824;visibility:visible;mso-wrap-style:square;mso-height-percent:0;mso-wrap-distance-left:9pt;mso-wrap-distance-top:0;mso-wrap-distance-right:9pt;mso-wrap-distance-bottom:0;mso-position-horizontal:left;mso-position-horizontal-relative:margin;mso-position-vertical:absolute;mso-position-vertical-relative:text;mso-height-percent:0;mso-height-relative:margin;v-text-anchor:top" o:gfxdata="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" stroked="f">
+                <v:textbox inset="0,0,0,0">
+                  <w:txbxContent>
+                    <w:p>
+                      <w:pPr>
+                        <w:pStyle w:val="Caption"/>
+                        <w:rPr>
+                          <w:noProof/>
+                        </w:rPr>
+                      </w:pPr>
+                      <w:r>
+                        <w:t>Figure 15: MessageManager.SendMessage()’s new checks for overriding filtering. Locations are handled normally, but Paths and Items cycle through</w:t>
+                      </w:r>
+                      <w:r>
+                        <w:t xml:space="preserve"> their containing Locations / Containers for the one that contains them, rather than checking if a specified one has them.</w:t>
+                      </w:r>
+                    </w:p>
+                  </w:txbxContent>
+                </v:textbox>
+                <w10:wrap type="tight" anchorx="margin"/>
+              </v:shape>
+            </w:pict>
+          </mc:Fallback>
+        </mc:AlternateContent>
+      </w:r>
+      <w:r>
+        <w:rPr>
+          <w:noProof/>
+        </w:rPr>
+        <mc:AlternateContent>
+          <mc:Choice Requires="wps">
+            <w:drawing>
+              <wp:anchor distT="0" distB="0" distL="114300" distR="114300" simplePos="0" relativeHeight="251714560" behindDoc="1" locked="0" layoutInCell="1" allowOverlap="1" wp14:anchorId="62626487" wp14:editId="6BF6DA3E">
+                <wp:simplePos x="0" y="0"/>
+                <wp:positionH relativeFrom="margin">
+                  <wp:posOffset>3105785</wp:posOffset>
+                </wp:positionH>
+                <wp:positionV relativeFrom="paragraph">
+                  <wp:posOffset>113030</wp:posOffset>
+                </wp:positionV>
+                <wp:extent cx="3014345" cy="314325"/>
+                <wp:effectExtent l="0" t="0" r="0" b="9525"/>
+                <wp:wrapTight wrapText="bothSides">
+                  <wp:wrapPolygon edited="0">
+                    <wp:start x="0" y="0"/>
+                    <wp:lineTo x="0" y="20945"/>
+                    <wp:lineTo x="21432" y="20945"/>
+                    <wp:lineTo x="21432" y="0"/>
+                    <wp:lineTo x="0" y="0"/>
+                  </wp:wrapPolygon>
+                </wp:wrapTight>
+                <wp:docPr id="29" name="Text Box 29"/>
+                <wp:cNvGraphicFramePr/>
+                <a:graphic xmlns:a="http://schemas.openxmlformats.org/drawingml/2006/main">
+                  <a:graphicData uri="http://schemas.microsoft.com/office/word/2010/wordprocessingShape">
+                    <wps:wsp>
+                      <wps:cNvSpPr txBox="1"/>
+                      <wps:spPr>
+                        <a:xfrm>
+                          <a:off x="0" y="0"/>
+                          <a:ext cx="3014345" cy="314325"/>
+                        </a:xfrm>
+                        <a:prstGeom prst="rect">
+                          <a:avLst/>
+                        </a:prstGeom>
+                        <a:solidFill>
+                          <a:prstClr val="white"/>
+                        </a:solidFill>
+                        <a:ln>
+                          <a:noFill/>
+                        </a:ln>
+                      </wps:spPr>
+                      <wps:txbx>
+                        <w:txbxContent>
+                          <w:p>
+                            <w:pPr>
+                              <w:pStyle w:val="Caption"/>
+                              <w:rPr>
+                                <w:noProof/>
+                              </w:rPr>
+                            </w:pPr>
+                            <w:r>
+                              <w:t>Figure 14: MessageManager.QueueMessage() and MessageManager.SendQueuedMessages().</w:t>
+                            </w:r>
+                          </w:p>
+                        </w:txbxContent>
+                      </wps:txbx>
+                      <wps:bodyPr rot="0" spcFirstLastPara="0" vertOverflow="overflow" horzOverflow="overflow" vert="horz" wrap="square" lIns="0" tIns="0" rIns="0" bIns="0" numCol="1" spcCol="0" rtlCol="0" fromWordArt="0" anchor="t" anchorCtr="0" forceAA="0" compatLnSpc="1">
+                        <a:prstTxWarp prst="textNoShape">
+                          <a:avLst/>
+                        </a:prstTxWarp>
+                        <a:noAutofit/>
+                      </wps:bodyPr>
+                    </wps:wsp>
+                  </a:graphicData>
+                </a:graphic>
+                <wp14:sizeRelH relativeFrom="margin">
+                  <wp14:pctWidth>0</wp14:pctWidth>
+                </wp14:sizeRelH>
+                <wp14:sizeRelV relativeFrom="margin">
+                  <wp14:pctHeight>0</wp14:pctHeight>
+                </wp14:sizeRelV>
+              </wp:anchor>
+            </w:drawing>
+          </mc:Choice>
+          <mc:Fallback>
+            <w:pict>
+              <v:shape w14:anchorId="62626487" id="Text Box 29" o:spid="_x0000_s1040" type="#_x0000_t202" style="position:absolute;left:0;text-align:left;margin-left:244.55pt;margin-top:8.9pt;width:237.35pt;height:24.75pt;z-index:-251601920;visibility:visible;mso-wrap-style:square;mso-width-percent:0;mso-height-percent:0;mso-wrap-distance-left:9pt;mso-wrap-distance-top:0;mso-wrap-distance-right:9pt;mso-wrap-distance-bottom:0;mso-position-horizontal:absolute;mso-position-horizontal-relative:margin;mso-position-vertical:absolute;mso-position-vertical-relative:text;mso-width-percent:0;mso-height-percent:0;mso-width-relative:margin;mso-height-relative:margin;v-text-anchor:top" o:gfxdata="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" stroked="f">
+                <v:textbox inset="0,0,0,0">
+                  <w:txbxContent>
+                    <w:p>
+                      <w:pPr>
+                        <w:pStyle w:val="Caption"/>
+                        <w:rPr>
+                          <w:noProof/>
+                        </w:rPr>
+                      </w:pPr>
+                      <w:r>
+                        <w:t>Figure 14: MessageManager.QueueMessage() and MessageManager.SendQueuedMessages().</w:t>
+                      </w:r>
+                    </w:p>
+                  </w:txbxContent>
+                </v:textbox>
+                <w10:wrap type="tight" anchorx="margin"/>
+              </v:shape>
+            </w:pict>
+          </mc:Fallback>
+        </mc:AlternateContent>
+      </w:r>
+      <w:r>
+        <w:t>I implemented Button and Landmine’s Notify() methods, adding handling for trigger Messages that would broadcast to each triggerable GameObject at the target Location a trigger message (fig, 16). Then I added to MessageManager.SendMessage()’s case for handling non-overridden Items a check for if a Message’s receiverID is “all”, looping through all Items subscribed under a particular Location’s ID and sending them the sent Message, compiling any non-nullptr responses into a vector of void*’s and returning that to the messenger that sent the broadcast message.</w:t>
+      </w:r>
+    </w:p>
+    <w:p>
+      <w:pPr>
+        <w:pStyle w:val="ListParagraph"/>
+        <w:numPr>
+          <w:ilvl w:val="0"/>
+          <w:numId w:val="12"/>
+        </w:numPr>
+        <w:jc w:val="both"/>
+      </w:pPr>
+      <w:r>
+        <w:t xml:space="preserve">I updated the world text file specification to include Buttons, Landmines, Flammable </w:t>
+      </w:r>
+      <w:r>
+        <w:rPr>
+          <w:noProof/>
+        </w:rPr>
+        <w:lastRenderedPageBreak/>
+        <w:drawing>
+          <wp:anchor distT="0" distB="0" distL="114300" distR="114300" simplePos="0" relativeHeight="251722752" behindDoc="0" locked="0" layoutInCell="1" allowOverlap="1" wp14:anchorId="1A29904B" wp14:editId="2718E5AA">
+            <wp:simplePos x="0" y="0"/>
+            <wp:positionH relativeFrom="margin">
+              <wp:posOffset>3023235</wp:posOffset>
             </wp:positionH>
             <wp:positionV relativeFrom="paragraph">
               <wp:posOffset>0</wp:posOffset>
             </wp:positionV>
-            <wp:extent cx="6116320" cy="2339975"/>
-            <wp:effectExtent l="0" t="0" r="0" b="3175"/>
+            <wp:extent cx="3086100" cy="1527175"/>
+            <wp:effectExtent l="0" t="0" r="0" b="0"/>
             <wp:wrapTight wrapText="bothSides">
               <wp:wrapPolygon edited="0">
                 <wp:start x="0" y="0"/>
-                <wp:lineTo x="0" y="21453"/>
-                <wp:lineTo x="21528" y="21453"/>
-                <wp:lineTo x="21528" y="0"/>
+                <wp:lineTo x="0" y="21286"/>
+                <wp:lineTo x="21467" y="21286"/>
+                <wp:lineTo x="21467" y="0"/>
                 <wp:lineTo x="0" y="0"/>
               </wp:wrapPolygon>
             </wp:wrapTight>
-            <wp:docPr id="20" name="Picture 20"/>
+            <wp:docPr id="33" name="Picture 33"/>
             <wp:cNvGraphicFramePr>
               <a:graphicFrameLocks xmlns:a="http://schemas.openxmlformats.org/drawingml/2006/main" noChangeAspect="1"/>
             </wp:cNvGraphicFramePr>
@@ -3480,7 +3575,7 @@
                     <pic:cNvPicPr/>
                   </pic:nvPicPr>
                   <pic:blipFill>
-                    <a:blip r:embed="rId18"/>
+                    <a:blip r:embed="rId22"/>
                     <a:stretch>
                       <a:fillRect/>
                     </a:stretch>
@@ -3488,7 +3583,347 @@
                   <pic:spPr>
                     <a:xfrm>
                       <a:off x="0" y="0"/>
-                      <a:ext cx="6116320" cy="2339975"/>
+                      <a:ext cx="3086100" cy="1527175"/>
+                    </a:xfrm>
+                    <a:prstGeom prst="rect">
+                      <a:avLst/>
+                    </a:prstGeom>
+                  </pic:spPr>
+                </pic:pic>
+              </a:graphicData>
+            </a:graphic>
+            <wp14:sizeRelH relativeFrom="margin">
+              <wp14:pctWidth>0</wp14:pctWidth>
+            </wp14:sizeRelH>
+            <wp14:sizeRelV relativeFrom="margin">
+              <wp14:pctHeight>0</wp14:pctHeight>
+            </wp14:sizeRelV>
+          </wp:anchor>
+        </w:drawing>
+      </w:r>
+      <w:r>
+        <w:t>GameObjects, and a use Command, and added a Location to the Dungeon World to demonstrate their use (fig. 17).</w:t>
+      </w:r>
+    </w:p>
+    <w:p>
+      <w:pPr>
+        <w:pStyle w:val="ListParagraph"/>
+      </w:pPr>
+    </w:p>
+    <w:p>
+      <w:pPr>
+        <w:pStyle w:val="ListParagraph"/>
+        <w:numPr>
+          <w:ilvl w:val="0"/>
+          <w:numId w:val="12"/>
+        </w:numPr>
+        <w:jc w:val="both"/>
+      </w:pPr>
+      <w:r>
+        <w:t>TODO: add Button, Landmine and Flammable Component classes</w:t>
+      </w:r>
+    </w:p>
+    <w:p>
+      <w:pPr>
+        <w:pStyle w:val="ListParagraph"/>
+        <w:numPr>
+          <w:ilvl w:val="1"/>
+          <w:numId w:val="12"/>
+        </w:numPr>
+        <w:jc w:val="both"/>
+      </w:pPr>
+      <w:r>
+        <w:t>Skeletons</w:t>
+      </w:r>
+      <w:r>
+        <w:tab/>
+        <w:t>DONE</w:t>
+      </w:r>
+    </w:p>
+    <w:p>
+      <w:pPr>
+        <w:pStyle w:val="ListParagraph"/>
+        <w:numPr>
+          <w:ilvl w:val="1"/>
+          <w:numId w:val="12"/>
+        </w:numPr>
+        <w:jc w:val="both"/>
+      </w:pPr>
+      <w:r>
+        <w:t>Notify() methods</w:t>
+      </w:r>
+      <w:r>
+        <w:tab/>
+        <w:t>DONE</w:t>
+      </w:r>
+    </w:p>
+    <w:p>
+      <w:pPr>
+        <w:pStyle w:val="ListParagraph"/>
+        <w:numPr>
+          <w:ilvl w:val="1"/>
+          <w:numId w:val="12"/>
+        </w:numPr>
+        <w:jc w:val="both"/>
+      </w:pPr>
+      <w:r>
+        <w:rPr>
+          <w:noProof/>
+        </w:rPr>
+        <mc:AlternateContent>
+          <mc:Choice Requires="wps">
+            <w:drawing>
+              <wp:anchor distT="0" distB="0" distL="114300" distR="114300" simplePos="0" relativeHeight="251724800" behindDoc="1" locked="0" layoutInCell="1" allowOverlap="1" wp14:anchorId="2E3B0957" wp14:editId="224E0C1E">
+                <wp:simplePos x="0" y="0"/>
+                <wp:positionH relativeFrom="margin">
+                  <wp:align>right</wp:align>
+                </wp:positionH>
+                <wp:positionV relativeFrom="paragraph">
+                  <wp:posOffset>158750</wp:posOffset>
+                </wp:positionV>
+                <wp:extent cx="3086100" cy="438150"/>
+                <wp:effectExtent l="0" t="0" r="0" b="0"/>
+                <wp:wrapTight wrapText="bothSides">
+                  <wp:wrapPolygon edited="0">
+                    <wp:start x="0" y="0"/>
+                    <wp:lineTo x="0" y="20661"/>
+                    <wp:lineTo x="21467" y="20661"/>
+                    <wp:lineTo x="21467" y="0"/>
+                    <wp:lineTo x="0" y="0"/>
+                  </wp:wrapPolygon>
+                </wp:wrapTight>
+                <wp:docPr id="34" name="Text Box 34"/>
+                <wp:cNvGraphicFramePr/>
+                <a:graphic xmlns:a="http://schemas.openxmlformats.org/drawingml/2006/main">
+                  <a:graphicData uri="http://schemas.microsoft.com/office/word/2010/wordprocessingShape">
+                    <wps:wsp>
+                      <wps:cNvSpPr txBox="1"/>
+                      <wps:spPr>
+                        <a:xfrm>
+                          <a:off x="0" y="0"/>
+                          <a:ext cx="3086100" cy="438150"/>
+                        </a:xfrm>
+                        <a:prstGeom prst="rect">
+                          <a:avLst/>
+                        </a:prstGeom>
+                        <a:solidFill>
+                          <a:prstClr val="white"/>
+                        </a:solidFill>
+                        <a:ln>
+                          <a:noFill/>
+                        </a:ln>
+                      </wps:spPr>
+                      <wps:txbx>
+                        <w:txbxContent>
+                          <w:p>
+                            <w:pPr>
+                              <w:pStyle w:val="Caption"/>
+                            </w:pPr>
+                            <w:r>
+                              <w:t>Figure 16: Landmine.Notify(), which, when triggered by a Button, broadcasts to all Flammable GameObjects in its GameObject’s parent that they should all trigger, and “ignite”.</w:t>
+                            </w:r>
+                          </w:p>
+                        </w:txbxContent>
+                      </wps:txbx>
+                      <wps:bodyPr rot="0" spcFirstLastPara="0" vertOverflow="overflow" horzOverflow="overflow" vert="horz" wrap="square" lIns="0" tIns="0" rIns="0" bIns="0" numCol="1" spcCol="0" rtlCol="0" fromWordArt="0" anchor="t" anchorCtr="0" forceAA="0" compatLnSpc="1">
+                        <a:prstTxWarp prst="textNoShape">
+                          <a:avLst/>
+                        </a:prstTxWarp>
+                        <a:noAutofit/>
+                      </wps:bodyPr>
+                    </wps:wsp>
+                  </a:graphicData>
+                </a:graphic>
+                <wp14:sizeRelV relativeFrom="margin">
+                  <wp14:pctHeight>0</wp14:pctHeight>
+                </wp14:sizeRelV>
+              </wp:anchor>
+            </w:drawing>
+          </mc:Choice>
+          <mc:Fallback>
+            <w:pict>
+              <v:shape w14:anchorId="2E3B0957" id="Text Box 34" o:spid="_x0000_s1041" type="#_x0000_t202" style="position:absolute;left:0;text-align:left;margin-left:191.8pt;margin-top:12.5pt;width:243pt;height:34.5pt;z-index:-251591680;visibility:visible;mso-wrap-style:square;mso-height-percent:0;mso-wrap-distance-left:9pt;mso-wrap-distance-top:0;mso-wrap-distance-right:9pt;mso-wrap-distance-bottom:0;mso-position-horizontal:right;mso-position-horizontal-relative:margin;mso-position-vertical:absolute;mso-position-vertical-relative:text;mso-height-percent:0;mso-height-relative:margin;v-text-anchor:top" o:gfxdata="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" stroked="f">
+                <v:textbox inset="0,0,0,0">
+                  <w:txbxContent>
+                    <w:p>
+                      <w:pPr>
+                        <w:pStyle w:val="Caption"/>
+                      </w:pPr>
+                      <w:r>
+                        <w:t>Figure 16: Landmine.Notify(), which, when triggered by a Button, broadcasts to all Flammable GameObjects in its GameObject’s parent that they should all trigger, and “ignite”.</w:t>
+                      </w:r>
+                    </w:p>
+                  </w:txbxContent>
+                </v:textbox>
+                <w10:wrap type="tight" anchorx="margin"/>
+              </v:shape>
+            </w:pict>
+          </mc:Fallback>
+        </mc:AlternateContent>
+      </w:r>
+      <w:r>
+        <w:t>MessageManager.SendMessage() handling</w:t>
+      </w:r>
+      <w:r>
+        <w:tab/>
+        <w:t>DONE</w:t>
+      </w:r>
+    </w:p>
+    <w:p>
+      <w:pPr>
+        <w:pStyle w:val="ListParagraph"/>
+        <w:numPr>
+          <w:ilvl w:val="1"/>
+          <w:numId w:val="12"/>
+        </w:numPr>
+        <w:jc w:val="both"/>
+      </w:pPr>
+      <w:r>
+        <w:rPr>
+          <w:noProof/>
+        </w:rPr>
+        <mc:AlternateContent>
+          <mc:Choice Requires="wps">
+            <w:drawing>
+              <wp:anchor distT="0" distB="0" distL="114300" distR="114300" simplePos="0" relativeHeight="251726848" behindDoc="1" locked="0" layoutInCell="1" allowOverlap="1" wp14:anchorId="34920BC5" wp14:editId="1F493641">
+                <wp:simplePos x="0" y="0"/>
+                <wp:positionH relativeFrom="column">
+                  <wp:posOffset>-5715</wp:posOffset>
+                </wp:positionH>
+                <wp:positionV relativeFrom="paragraph">
+                  <wp:posOffset>1573530</wp:posOffset>
+                </wp:positionV>
+                <wp:extent cx="6116320" cy="304800"/>
+                <wp:effectExtent l="0" t="0" r="0" b="0"/>
+                <wp:wrapTight wrapText="bothSides">
+                  <wp:wrapPolygon edited="0">
+                    <wp:start x="0" y="0"/>
+                    <wp:lineTo x="0" y="20250"/>
+                    <wp:lineTo x="21528" y="20250"/>
+                    <wp:lineTo x="21528" y="0"/>
+                    <wp:lineTo x="0" y="0"/>
+                  </wp:wrapPolygon>
+                </wp:wrapTight>
+                <wp:docPr id="35" name="Text Box 35"/>
+                <wp:cNvGraphicFramePr/>
+                <a:graphic xmlns:a="http://schemas.openxmlformats.org/drawingml/2006/main">
+                  <a:graphicData uri="http://schemas.microsoft.com/office/word/2010/wordprocessingShape">
+                    <wps:wsp>
+                      <wps:cNvSpPr txBox="1"/>
+                      <wps:spPr>
+                        <a:xfrm>
+                          <a:off x="0" y="0"/>
+                          <a:ext cx="6116320" cy="304800"/>
+                        </a:xfrm>
+                        <a:prstGeom prst="rect">
+                          <a:avLst/>
+                        </a:prstGeom>
+                        <a:solidFill>
+                          <a:prstClr val="white"/>
+                        </a:solidFill>
+                        <a:ln>
+                          <a:noFill/>
+                        </a:ln>
+                      </wps:spPr>
+                      <wps:txbx>
+                        <w:txbxContent>
+                          <w:p>
+                            <w:pPr>
+                              <w:pStyle w:val="Caption"/>
+                              <w:rPr>
+                                <w:noProof/>
+                              </w:rPr>
+                            </w:pPr>
+                            <w:r>
+                              <w:t>Figure 17: a section added to “Dungeon World.txt” to allow for demonstrating Button, Landmine and Flammable Components (and thereby demonstrating their addition to a world), and a new use Command.</w:t>
+                            </w:r>
+                          </w:p>
+                        </w:txbxContent>
+                      </wps:txbx>
+                      <wps:bodyPr rot="0" spcFirstLastPara="0" vertOverflow="overflow" horzOverflow="overflow" vert="horz" wrap="square" lIns="0" tIns="0" rIns="0" bIns="0" numCol="1" spcCol="0" rtlCol="0" fromWordArt="0" anchor="t" anchorCtr="0" forceAA="0" compatLnSpc="1">
+                        <a:prstTxWarp prst="textNoShape">
+                          <a:avLst/>
+                        </a:prstTxWarp>
+                        <a:noAutofit/>
+                      </wps:bodyPr>
+                    </wps:wsp>
+                  </a:graphicData>
+                </a:graphic>
+                <wp14:sizeRelV relativeFrom="margin">
+                  <wp14:pctHeight>0</wp14:pctHeight>
+                </wp14:sizeRelV>
+              </wp:anchor>
+            </w:drawing>
+          </mc:Choice>
+          <mc:Fallback>
+            <w:pict>
+              <v:shape w14:anchorId="34920BC5" id="Text Box 35" o:spid="_x0000_s1042" type="#_x0000_t202" style="position:absolute;left:0;text-align:left;margin-left:-.45pt;margin-top:123.9pt;width:481.6pt;height:24pt;z-index:-251589632;visibility:visible;mso-wrap-style:square;mso-height-percent:0;mso-wrap-distance-left:9pt;mso-wrap-distance-top:0;mso-wrap-distance-right:9pt;mso-wrap-distance-bottom:0;mso-position-horizontal:absolute;mso-position-horizontal-relative:text;mso-position-vertical:absolute;mso-position-vertical-relative:text;mso-height-percent:0;mso-height-relative:margin;v-text-anchor:top" o:gfxdata="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" stroked="f">
+                <v:textbox inset="0,0,0,0">
+                  <w:txbxContent>
+                    <w:p>
+                      <w:pPr>
+                        <w:pStyle w:val="Caption"/>
+                        <w:rPr>
+                          <w:noProof/>
+                        </w:rPr>
+                      </w:pPr>
+                      <w:r>
+                        <w:t>Figure 17: a section added to “Dungeon World.txt” to allow for demonstrating Button, Landmine and Flammable Components (and thereby demonstrating their addition to a world), and a new use Command.</w:t>
+                      </w:r>
+                    </w:p>
+                  </w:txbxContent>
+                </v:textbox>
+                <w10:wrap type="tight"/>
+              </v:shape>
+            </w:pict>
+          </mc:Fallback>
+        </mc:AlternateContent>
+      </w:r>
+      <w:r>
+        <w:rPr>
+          <w:noProof/>
+        </w:rPr>
+        <w:drawing>
+          <wp:anchor distT="0" distB="0" distL="114300" distR="114300" simplePos="0" relativeHeight="251720704" behindDoc="0" locked="0" layoutInCell="1" allowOverlap="1" wp14:anchorId="0E8A3DF7" wp14:editId="1496A639">
+            <wp:simplePos x="0" y="0"/>
+            <wp:positionH relativeFrom="margin">
+              <wp:posOffset>-1270</wp:posOffset>
+            </wp:positionH>
+            <wp:positionV relativeFrom="paragraph">
+              <wp:posOffset>263525</wp:posOffset>
+            </wp:positionV>
+            <wp:extent cx="6116320" cy="1252855"/>
+            <wp:effectExtent l="0" t="0" r="0" b="4445"/>
+            <wp:wrapTight wrapText="bothSides">
+              <wp:wrapPolygon edited="0">
+                <wp:start x="0" y="0"/>
+                <wp:lineTo x="0" y="21348"/>
+                <wp:lineTo x="21528" y="21348"/>
+                <wp:lineTo x="21528" y="0"/>
+                <wp:lineTo x="0" y="0"/>
+              </wp:wrapPolygon>
+            </wp:wrapTight>
+            <wp:docPr id="32" name="Picture 32"/>
+            <wp:cNvGraphicFramePr>
+              <a:graphicFrameLocks xmlns:a="http://schemas.openxmlformats.org/drawingml/2006/main" noChangeAspect="1"/>
+            </wp:cNvGraphicFramePr>
+            <a:graphic xmlns:a="http://schemas.openxmlformats.org/drawingml/2006/main">
+              <a:graphicData uri="http://schemas.openxmlformats.org/drawingml/2006/picture">
+                <pic:pic xmlns:pic="http://schemas.openxmlformats.org/drawingml/2006/picture">
+                  <pic:nvPicPr>
+                    <pic:cNvPr id="1" name=""/>
+                    <pic:cNvPicPr/>
+                  </pic:nvPicPr>
+                  <pic:blipFill>
+                    <a:blip r:embed="rId23"/>
+                    <a:stretch>
+                      <a:fillRect/>
+                    </a:stretch>
+                  </pic:blipFill>
+                  <pic:spPr>
+                    <a:xfrm>
+                      <a:off x="0" y="0"/>
+                      <a:ext cx="6116320" cy="1252855"/>
                     </a:xfrm>
                     <a:prstGeom prst="rect">
                       <a:avLst/>
@@ -3501,10 +3936,42 @@
         </w:drawing>
       </w:r>
       <w:r>
-        <w:t>What we found out</w:t>
-      </w:r>
-      <w:r>
-        <w:t>:</w:t>
+        <w:t>Text file specification</w:t>
+      </w:r>
+      <w:r>
+        <w:tab/>
+        <w:t>DONE</w:t>
+      </w:r>
+    </w:p>
+    <w:p>
+      <w:pPr>
+        <w:pStyle w:val="ListParagraph"/>
+        <w:numPr>
+          <w:ilvl w:val="1"/>
+          <w:numId w:val="12"/>
+        </w:numPr>
+        <w:jc w:val="both"/>
+      </w:pPr>
+      <w:r>
+        <w:t>World.World() handling</w:t>
+      </w:r>
+      <w:r>
+        <w:t>, including via the ComponentFactory.</w:t>
+      </w:r>
+      <w:bookmarkStart w:id="0" w:name="_GoBack"/>
+      <w:bookmarkEnd w:id="0"/>
+    </w:p>
+    <w:p>
+      <w:pPr>
+        <w:pStyle w:val="ListParagraph"/>
+        <w:numPr>
+          <w:ilvl w:val="1"/>
+          <w:numId w:val="12"/>
+        </w:numPr>
+        <w:jc w:val="both"/>
+      </w:pPr>
+      <w:r>
+        <w:t>CommandUse</w:t>
       </w:r>
     </w:p>
     <w:p>
@@ -3517,13 +3984,32 @@
         <w:jc w:val="both"/>
       </w:pPr>
       <w:r>
-        <w:t xml:space="preserve">Filtering is good for </w:t>
-      </w:r>
-      <w:r>
-        <w:t xml:space="preserve">restricting messages to being send-able </w:t>
-      </w:r>
-      <w:r>
-        <w:t>only to game entities at a particular Location and/or of a particular type.</w:t>
+        <w:t>TODO: if container is flammable, handle putting non-flammable contained items into current location.</w:t>
+      </w:r>
+    </w:p>
+    <w:p>
+      <w:pPr>
+        <w:pStyle w:val="ListParagraph"/>
+        <w:numPr>
+          <w:ilvl w:val="1"/>
+          <w:numId w:val="12"/>
+        </w:numPr>
+        <w:jc w:val="both"/>
+      </w:pPr>
+      <w:r>
+        <w:t>Internal behaviour</w:t>
+      </w:r>
+    </w:p>
+    <w:p>
+      <w:pPr>
+        <w:pStyle w:val="Heading1"/>
+        <w:jc w:val="both"/>
+      </w:pPr>
+      <w:r>
+        <w:t>What we found out</w:t>
+      </w:r>
+      <w:r>
+        <w:t>:</w:t>
       </w:r>
     </w:p>
     <w:p>
@@ -3536,7 +4022,13 @@
         <w:jc w:val="both"/>
       </w:pPr>
       <w:r>
-        <w:t>Filtered broadcasting is good for triggering behaviours of all game entities of a particular type at a particular Location.</w:t>
+        <w:t xml:space="preserve">Filtering is good for </w:t>
+      </w:r>
+      <w:r>
+        <w:t xml:space="preserve">restricting messages to being send-able </w:t>
+      </w:r>
+      <w:r>
+        <w:t>only to game entities at a particular Location and/or of a particular type.</w:t>
       </w:r>
     </w:p>
     <w:p>
@@ -3549,15 +4041,33 @@
         <w:jc w:val="both"/>
       </w:pPr>
       <w:r>
-        <w:t xml:space="preserve">Using messages to request information from Items and </w:t>
-      </w:r>
-      <w:proofErr w:type="spellStart"/>
-      <w:r>
-        <w:t>GameObjects</w:t>
-      </w:r>
-      <w:proofErr w:type="spellEnd"/>
-      <w:r>
-        <w:t xml:space="preserve"> that could be obtained via public members of those classes helps decouple them from the requester, but the code for creating the Message, sending it, and interpreting the response can be somewhat longer depending on the case, and less efficient than using public members.</w:t>
+        <w:t>Filtered broadcasting is good for triggering behaviours of all game entities of a particular type at a particular Location.</w:t>
+      </w:r>
+    </w:p>
+    <w:p>
+      <w:pPr>
+        <w:pStyle w:val="ListParagraph"/>
+        <w:numPr>
+          <w:ilvl w:val="0"/>
+          <w:numId w:val="12"/>
+        </w:numPr>
+        <w:jc w:val="both"/>
+      </w:pPr>
+      <w:r>
+        <w:t>Using messages to request information from Items and GameObjects that could be obtained via public members of those classes helps decouple them from the requester, but the code for creating the Message, sending it, and interpreting the response can be somewhat longer depending on the case, and less efficient than using public members.</w:t>
+      </w:r>
+    </w:p>
+    <w:p>
+      <w:pPr>
+        <w:pStyle w:val="ListParagraph"/>
+        <w:numPr>
+          <w:ilvl w:val="0"/>
+          <w:numId w:val="12"/>
+        </w:numPr>
+        <w:jc w:val="both"/>
+      </w:pPr>
+      <w:r>
+        <w:t>The way I’ve structured the hierarchy of GameObjects, GameObjects have the ID and type of any parent GameObject, but not those of the parent GameObject that their parent GameObject is childed to. Ideally, this would be dealt with by having all GameObjects be able to access a reference to their parent GameObject, but I’m wary of including such references in C++; in C# this would be fine, but I didn’t want to deal with weird circular referencing crap in C++, so I kept the string ID and type fields and just let Flammable Components bypass needing the ID and type of any parent GameObjects of their own GameObject’s parent GameObject.</w:t>
       </w:r>
       <w:r>
         <w:br w:type="page"/>
@@ -3586,7 +4096,7 @@
     </w:p>
     <w:p/>
     <w:sectPr>
-      <w:headerReference w:type="default" r:id="rId19"/>
+      <w:headerReference w:type="default" r:id="rId24"/>
       <w:pgSz w:w="11900" w:h="16840"/>
       <w:pgMar w:top="1440" w:right="1134" w:bottom="1440" w:left="1134" w:header="709" w:footer="709" w:gutter="0"/>
       <w:cols w:space="708"/>

</xml_diff>

<commit_message>
Test push to cleaned out repo to check that I can now push to the repo rather than it rejecting a push because it's at 2GB
Former-commit-id: 19e16f537318c0760d7c0a073b4fadb14a5dcc7a
</commit_message>
<xml_diff>
--- a/19 - Spike (ext) - Messaging Comparison/Task 19 - Extension Report - Messaging Extended.docx
+++ b/19 - Spike (ext) - Messaging Comparison/Task 19 - Extension Report - Messaging Extended.docx
@@ -549,27 +549,14 @@
                             <w:r>
                               <w:t xml:space="preserve">Figure </w:t>
                             </w:r>
-                            <w:r>
-                              <w:fldChar w:fldCharType="begin"/>
-                            </w:r>
-                            <w:r>
-                              <w:instrText xml:space="preserve"> SEQ Figure \* ARABIC </w:instrText>
-                            </w:r>
-                            <w:r>
-                              <w:fldChar w:fldCharType="separate"/>
-                            </w:r>
-                            <w:r>
-                              <w:rPr>
-                                <w:noProof/>
-                              </w:rPr>
-                              <w:t>1</w:t>
-                            </w:r>
-                            <w:r>
-                              <w:rPr>
-                                <w:noProof/>
-                              </w:rPr>
-                              <w:fldChar w:fldCharType="end"/>
-                            </w:r>
+                            <w:fldSimple w:instr=" SEQ Figure \* ARABIC ">
+                              <w:r>
+                                <w:rPr>
+                                  <w:noProof/>
+                                </w:rPr>
+                                <w:t>1</w:t>
+                              </w:r>
+                            </w:fldSimple>
                             <w:r>
                               <w:t>: MessageManager’s Subscribe() and Unsubscribe() methods, with some open to convey how those ones specifically work, and give a general sense of how different GameObject types are handled.</w:t>
                             </w:r>
@@ -610,27 +597,14 @@
                       <w:r>
                         <w:t xml:space="preserve">Figure </w:t>
                       </w:r>
-                      <w:r>
-                        <w:fldChar w:fldCharType="begin"/>
-                      </w:r>
-                      <w:r>
-                        <w:instrText xml:space="preserve"> SEQ Figure \* ARABIC </w:instrText>
-                      </w:r>
-                      <w:r>
-                        <w:fldChar w:fldCharType="separate"/>
-                      </w:r>
-                      <w:r>
-                        <w:rPr>
-                          <w:noProof/>
-                        </w:rPr>
-                        <w:t>1</w:t>
-                      </w:r>
-                      <w:r>
-                        <w:rPr>
-                          <w:noProof/>
-                        </w:rPr>
-                        <w:fldChar w:fldCharType="end"/>
-                      </w:r>
+                      <w:fldSimple w:instr=" SEQ Figure \* ARABIC ">
+                        <w:r>
+                          <w:rPr>
+                            <w:noProof/>
+                          </w:rPr>
+                          <w:t>1</w:t>
+                        </w:r>
+                      </w:fldSimple>
                       <w:r>
                         <w:t>: MessageManager’s Subscribe() and Unsubscribe() methods, with some open to convey how those ones specifically work, and give a general sense of how different GameObject types are handled.</w:t>
                       </w:r>
@@ -706,27 +680,14 @@
                             <w:r>
                               <w:t xml:space="preserve">Figure </w:t>
                             </w:r>
-                            <w:r>
-                              <w:fldChar w:fldCharType="begin"/>
-                            </w:r>
-                            <w:r>
-                              <w:instrText xml:space="preserve"> SEQ Figure \* ARABIC </w:instrText>
-                            </w:r>
-                            <w:r>
-                              <w:fldChar w:fldCharType="separate"/>
-                            </w:r>
-                            <w:r>
-                              <w:rPr>
-                                <w:noProof/>
-                              </w:rPr>
-                              <w:t>2</w:t>
-                            </w:r>
-                            <w:r>
-                              <w:rPr>
-                                <w:noProof/>
-                              </w:rPr>
-                              <w:fldChar w:fldCharType="end"/>
-                            </w:r>
+                            <w:fldSimple w:instr=" SEQ Figure \* ARABIC ">
+                              <w:r>
+                                <w:rPr>
+                                  <w:noProof/>
+                                </w:rPr>
+                                <w:t>2</w:t>
+                              </w:r>
+                            </w:fldSimple>
                             <w:r>
                               <w:t>: MessageManager.SendMessage()’s overloads and how they handle their respective GameObject types.</w:t>
                             </w:r>
@@ -766,27 +727,14 @@
                       <w:r>
                         <w:t xml:space="preserve">Figure </w:t>
                       </w:r>
-                      <w:r>
-                        <w:fldChar w:fldCharType="begin"/>
-                      </w:r>
-                      <w:r>
-                        <w:instrText xml:space="preserve"> SEQ Figure \* ARABIC </w:instrText>
-                      </w:r>
-                      <w:r>
-                        <w:fldChar w:fldCharType="separate"/>
-                      </w:r>
-                      <w:r>
-                        <w:rPr>
-                          <w:noProof/>
-                        </w:rPr>
-                        <w:t>2</w:t>
-                      </w:r>
-                      <w:r>
-                        <w:rPr>
-                          <w:noProof/>
-                        </w:rPr>
-                        <w:fldChar w:fldCharType="end"/>
-                      </w:r>
+                      <w:fldSimple w:instr=" SEQ Figure \* ARABIC ">
+                        <w:r>
+                          <w:rPr>
+                            <w:noProof/>
+                          </w:rPr>
+                          <w:t>2</w:t>
+                        </w:r>
+                      </w:fldSimple>
                       <w:r>
                         <w:t>: MessageManager.SendMessage()’s overloads and how they handle their respective GameObject types.</w:t>
                       </w:r>
@@ -1007,27 +955,14 @@
                             <w:r>
                               <w:t xml:space="preserve">Figure </w:t>
                             </w:r>
-                            <w:r>
-                              <w:fldChar w:fldCharType="begin"/>
-                            </w:r>
-                            <w:r>
-                              <w:instrText xml:space="preserve"> SEQ Figure \* ARABIC </w:instrText>
-                            </w:r>
-                            <w:r>
-                              <w:fldChar w:fldCharType="separate"/>
-                            </w:r>
-                            <w:r>
-                              <w:rPr>
-                                <w:noProof/>
-                              </w:rPr>
-                              <w:t>3</w:t>
-                            </w:r>
-                            <w:r>
-                              <w:rPr>
-                                <w:noProof/>
-                              </w:rPr>
-                              <w:fldChar w:fldCharType="end"/>
-                            </w:r>
+                            <w:fldSimple w:instr=" SEQ Figure \* ARABIC ">
+                              <w:r>
+                                <w:rPr>
+                                  <w:noProof/>
+                                </w:rPr>
+                                <w:t>3</w:t>
+                              </w:r>
+                            </w:fldSimple>
                             <w:r>
                               <w:t>: Notifiable.cpp. Notifiable only has its constructor and the virtual method Notify() as members.</w:t>
                             </w:r>
@@ -1064,27 +999,14 @@
                       <w:r>
                         <w:t xml:space="preserve">Figure </w:t>
                       </w:r>
-                      <w:r>
-                        <w:fldChar w:fldCharType="begin"/>
-                      </w:r>
-                      <w:r>
-                        <w:instrText xml:space="preserve"> SEQ Figure \* ARABIC </w:instrText>
-                      </w:r>
-                      <w:r>
-                        <w:fldChar w:fldCharType="separate"/>
-                      </w:r>
-                      <w:r>
-                        <w:rPr>
-                          <w:noProof/>
-                        </w:rPr>
-                        <w:t>3</w:t>
-                      </w:r>
-                      <w:r>
-                        <w:rPr>
-                          <w:noProof/>
-                        </w:rPr>
-                        <w:fldChar w:fldCharType="end"/>
-                      </w:r>
+                      <w:fldSimple w:instr=" SEQ Figure \* ARABIC ">
+                        <w:r>
+                          <w:rPr>
+                            <w:noProof/>
+                          </w:rPr>
+                          <w:t>3</w:t>
+                        </w:r>
+                      </w:fldSimple>
                       <w:r>
                         <w:t>: Notifiable.cpp. Notifiable only has its constructor and the virtual method Notify() as members.</w:t>
                       </w:r>
@@ -1156,27 +1078,14 @@
                             <w:r>
                               <w:t xml:space="preserve">Figure </w:t>
                             </w:r>
-                            <w:r>
-                              <w:fldChar w:fldCharType="begin"/>
-                            </w:r>
-                            <w:r>
-                              <w:instrText xml:space="preserve"> SEQ Figure \* ARABIC </w:instrText>
-                            </w:r>
-                            <w:r>
-                              <w:fldChar w:fldCharType="separate"/>
-                            </w:r>
-                            <w:r>
-                              <w:rPr>
-                                <w:noProof/>
-                              </w:rPr>
-                              <w:t>4</w:t>
-                            </w:r>
-                            <w:r>
-                              <w:rPr>
-                                <w:noProof/>
-                              </w:rPr>
-                              <w:fldChar w:fldCharType="end"/>
-                            </w:r>
+                            <w:fldSimple w:instr=" SEQ Figure \* ARABIC ">
+                              <w:r>
+                                <w:rPr>
+                                  <w:noProof/>
+                                </w:rPr>
+                                <w:t>4</w:t>
+                              </w:r>
+                            </w:fldSimple>
                             <w:r>
                               <w:t>: Container’s updated AddItem() and RemoveItem() methods.</w:t>
                             </w:r>
@@ -1216,27 +1125,14 @@
                       <w:r>
                         <w:t xml:space="preserve">Figure </w:t>
                       </w:r>
-                      <w:r>
-                        <w:fldChar w:fldCharType="begin"/>
-                      </w:r>
-                      <w:r>
-                        <w:instrText xml:space="preserve"> SEQ Figure \* ARABIC </w:instrText>
-                      </w:r>
-                      <w:r>
-                        <w:fldChar w:fldCharType="separate"/>
-                      </w:r>
-                      <w:r>
-                        <w:rPr>
-                          <w:noProof/>
-                        </w:rPr>
-                        <w:t>4</w:t>
-                      </w:r>
-                      <w:r>
-                        <w:rPr>
-                          <w:noProof/>
-                        </w:rPr>
-                        <w:fldChar w:fldCharType="end"/>
-                      </w:r>
+                      <w:fldSimple w:instr=" SEQ Figure \* ARABIC ">
+                        <w:r>
+                          <w:rPr>
+                            <w:noProof/>
+                          </w:rPr>
+                          <w:t>4</w:t>
+                        </w:r>
+                      </w:fldSimple>
                       <w:r>
                         <w:t>: Container’s updated AddItem() and RemoveItem() methods.</w:t>
                       </w:r>
@@ -1443,27 +1339,14 @@
                             <w:r>
                               <w:t xml:space="preserve">Figure </w:t>
                             </w:r>
-                            <w:r>
-                              <w:fldChar w:fldCharType="begin"/>
-                            </w:r>
-                            <w:r>
-                              <w:instrText xml:space="preserve"> SEQ Figure \* ARABIC </w:instrText>
-                            </w:r>
-                            <w:r>
-                              <w:fldChar w:fldCharType="separate"/>
-                            </w:r>
-                            <w:r>
-                              <w:rPr>
-                                <w:noProof/>
-                              </w:rPr>
-                              <w:t>5</w:t>
-                            </w:r>
-                            <w:r>
-                              <w:rPr>
-                                <w:noProof/>
-                              </w:rPr>
-                              <w:fldChar w:fldCharType="end"/>
-                            </w:r>
+                            <w:fldSimple w:instr=" SEQ Figure \* ARABIC ">
+                              <w:r>
+                                <w:rPr>
+                                  <w:noProof/>
+                                </w:rPr>
+                                <w:t>5</w:t>
+                              </w:r>
+                            </w:fldSimple>
                             <w:r>
                               <w:t>: a new message in Container.cpp using the new parameter setup.</w:t>
                             </w:r>
@@ -1500,27 +1383,14 @@
                       <w:r>
                         <w:t xml:space="preserve">Figure </w:t>
                       </w:r>
-                      <w:r>
-                        <w:fldChar w:fldCharType="begin"/>
-                      </w:r>
-                      <w:r>
-                        <w:instrText xml:space="preserve"> SEQ Figure \* ARABIC </w:instrText>
-                      </w:r>
-                      <w:r>
-                        <w:fldChar w:fldCharType="separate"/>
-                      </w:r>
-                      <w:r>
-                        <w:rPr>
-                          <w:noProof/>
-                        </w:rPr>
-                        <w:t>5</w:t>
-                      </w:r>
-                      <w:r>
-                        <w:rPr>
-                          <w:noProof/>
-                        </w:rPr>
-                        <w:fldChar w:fldCharType="end"/>
-                      </w:r>
+                      <w:fldSimple w:instr=" SEQ Figure \* ARABIC ">
+                        <w:r>
+                          <w:rPr>
+                            <w:noProof/>
+                          </w:rPr>
+                          <w:t>5</w:t>
+                        </w:r>
+                      </w:fldSimple>
                       <w:r>
                         <w:t>: a new message in Container.cpp using the new parameter setup.</w:t>
                       </w:r>
@@ -1688,27 +1558,14 @@
                             <w:r>
                               <w:t xml:space="preserve">Figure </w:t>
                             </w:r>
-                            <w:r>
-                              <w:fldChar w:fldCharType="begin"/>
-                            </w:r>
-                            <w:r>
-                              <w:instrText xml:space="preserve"> SEQ Figure \* ARABIC </w:instrText>
-                            </w:r>
-                            <w:r>
-                              <w:fldChar w:fldCharType="separate"/>
-                            </w:r>
-                            <w:r>
-                              <w:rPr>
-                                <w:noProof/>
-                              </w:rPr>
-                              <w:t>6</w:t>
-                            </w:r>
-                            <w:r>
-                              <w:rPr>
-                                <w:noProof/>
-                              </w:rPr>
-                              <w:fldChar w:fldCharType="end"/>
-                            </w:r>
+                            <w:fldSimple w:instr=" SEQ Figure \* ARABIC ">
+                              <w:r>
+                                <w:rPr>
+                                  <w:noProof/>
+                                </w:rPr>
+                                <w:t>6</w:t>
+                              </w:r>
+                            </w:fldSimple>
                             <w:r>
                               <w:t>: MessageManager.SendMessage()’s updated case ReceiverPath, using the Message.GetReceiverParentID() public property.</w:t>
                             </w:r>
@@ -1745,27 +1602,14 @@
                       <w:r>
                         <w:t xml:space="preserve">Figure </w:t>
                       </w:r>
-                      <w:r>
-                        <w:fldChar w:fldCharType="begin"/>
-                      </w:r>
-                      <w:r>
-                        <w:instrText xml:space="preserve"> SEQ Figure \* ARABIC </w:instrText>
-                      </w:r>
-                      <w:r>
-                        <w:fldChar w:fldCharType="separate"/>
-                      </w:r>
-                      <w:r>
-                        <w:rPr>
-                          <w:noProof/>
-                        </w:rPr>
-                        <w:t>6</w:t>
-                      </w:r>
-                      <w:r>
-                        <w:rPr>
-                          <w:noProof/>
-                        </w:rPr>
-                        <w:fldChar w:fldCharType="end"/>
-                      </w:r>
+                      <w:fldSimple w:instr=" SEQ Figure \* ARABIC ">
+                        <w:r>
+                          <w:rPr>
+                            <w:noProof/>
+                          </w:rPr>
+                          <w:t>6</w:t>
+                        </w:r>
+                      </w:fldSimple>
                       <w:r>
                         <w:t>: MessageManager.SendMessage()’s updated case ReceiverPath, using the Message.GetReceiverParentID() public property.</w:t>
                       </w:r>
@@ -3620,6 +3464,21 @@
         <w:jc w:val="both"/>
       </w:pPr>
       <w:r>
+        <w:t>TODO: test pushing to cleaned out repo</w:t>
+      </w:r>
+      <w:bookmarkStart w:id="0" w:name="_GoBack"/>
+      <w:bookmarkEnd w:id="0"/>
+    </w:p>
+    <w:p>
+      <w:pPr>
+        <w:pStyle w:val="ListParagraph"/>
+        <w:numPr>
+          <w:ilvl w:val="0"/>
+          <w:numId w:val="12"/>
+        </w:numPr>
+        <w:jc w:val="both"/>
+      </w:pPr>
+      <w:r>
         <w:t>TODO: add Button, Landmine and Flammable Component classes</w:t>
       </w:r>
     </w:p>
@@ -3958,8 +3817,6 @@
       <w:r>
         <w:t>, including via the ComponentFactory.</w:t>
       </w:r>
-      <w:bookmarkStart w:id="0" w:name="_GoBack"/>
-      <w:bookmarkEnd w:id="0"/>
     </w:p>
     <w:p>
       <w:pPr>
@@ -4172,7 +4029,7 @@
       <w:rPr>
         <w:noProof/>
       </w:rPr>
-      <w:t>10/10/19</w:t>
+      <w:t>11/10/19</w:t>
     </w:r>
     <w:r>
       <w:fldChar w:fldCharType="end"/>

</xml_diff>

<commit_message>
Finished up handling of the new components in World.World() and the text file, started on CommandUse.
Former-commit-id: 5d923942d6fd8b1f9866b8cd543bb16dd9e02023
</commit_message>
<xml_diff>
--- a/19 - Spike (ext) - Messaging Comparison/Task 19 - Extension Report - Messaging Extended.docx
+++ b/19 - Spike (ext) - Messaging Comparison/Task 19 - Extension Report - Messaging Extended.docx
@@ -197,8 +197,13 @@
         </w:numPr>
       </w:pPr>
       <w:r>
-        <w:t>Updated working code demonstration within Zorkish</w:t>
-      </w:r>
+        <w:t xml:space="preserve">Updated working code demonstration within </w:t>
+      </w:r>
+      <w:proofErr w:type="spellStart"/>
+      <w:r>
+        <w:t>Zorkish</w:t>
+      </w:r>
+      <w:proofErr w:type="spellEnd"/>
     </w:p>
     <w:p>
       <w:pPr>
@@ -441,7 +446,15 @@
         <w:t xml:space="preserve">I copied the </w:t>
       </w:r>
       <w:r>
-        <w:t>“Zorkish Adventure” project and the task 1</w:t>
+        <w:t>“</w:t>
+      </w:r>
+      <w:proofErr w:type="spellStart"/>
+      <w:r>
+        <w:t>Zorkish</w:t>
+      </w:r>
+      <w:proofErr w:type="spellEnd"/>
+      <w:r>
+        <w:t xml:space="preserve"> Adventure” project and the task 1</w:t>
       </w:r>
       <w:r>
         <w:t>8</w:t>
@@ -549,16 +562,53 @@
                             <w:r>
                               <w:t xml:space="preserve">Figure </w:t>
                             </w:r>
-                            <w:fldSimple w:instr=" SEQ Figure \* ARABIC ">
-                              <w:r>
-                                <w:rPr>
-                                  <w:noProof/>
-                                </w:rPr>
-                                <w:t>1</w:t>
-                              </w:r>
-                            </w:fldSimple>
-                            <w:r>
-                              <w:t>: MessageManager’s Subscribe() and Unsubscribe() methods, with some open to convey how those ones specifically work, and give a general sense of how different GameObject types are handled.</w:t>
+                            <w:r>
+                              <w:fldChar w:fldCharType="begin"/>
+                            </w:r>
+                            <w:r>
+                              <w:instrText xml:space="preserve"> SEQ Figure \* ARABIC </w:instrText>
+                            </w:r>
+                            <w:r>
+                              <w:fldChar w:fldCharType="separate"/>
+                            </w:r>
+                            <w:r>
+                              <w:rPr>
+                                <w:noProof/>
+                              </w:rPr>
+                              <w:t>1</w:t>
+                            </w:r>
+                            <w:r>
+                              <w:rPr>
+                                <w:noProof/>
+                              </w:rPr>
+                              <w:fldChar w:fldCharType="end"/>
+                            </w:r>
+                            <w:r>
+                              <w:t xml:space="preserve">: </w:t>
+                            </w:r>
+                            <w:proofErr w:type="spellStart"/>
+                            <w:r>
+                              <w:t>MessageManager’s</w:t>
+                            </w:r>
+                            <w:proofErr w:type="spellEnd"/>
+                            <w:r>
+                              <w:t xml:space="preserve"> </w:t>
+                            </w:r>
+                            <w:proofErr w:type="gramStart"/>
+                            <w:r>
+                              <w:t>Subscribe(</w:t>
+                            </w:r>
+                            <w:proofErr w:type="gramEnd"/>
+                            <w:r>
+                              <w:t xml:space="preserve">) and Unsubscribe() methods, with some open to convey how those ones specifically work, and give a general sense of how different </w:t>
+                            </w:r>
+                            <w:proofErr w:type="spellStart"/>
+                            <w:r>
+                              <w:t>GameObject</w:t>
+                            </w:r>
+                            <w:proofErr w:type="spellEnd"/>
+                            <w:r>
+                              <w:t xml:space="preserve"> types are handled.</w:t>
                             </w:r>
                           </w:p>
                         </w:txbxContent>
@@ -597,16 +647,53 @@
                       <w:r>
                         <w:t xml:space="preserve">Figure </w:t>
                       </w:r>
-                      <w:fldSimple w:instr=" SEQ Figure \* ARABIC ">
-                        <w:r>
-                          <w:rPr>
-                            <w:noProof/>
-                          </w:rPr>
-                          <w:t>1</w:t>
-                        </w:r>
-                      </w:fldSimple>
-                      <w:r>
-                        <w:t>: MessageManager’s Subscribe() and Unsubscribe() methods, with some open to convey how those ones specifically work, and give a general sense of how different GameObject types are handled.</w:t>
+                      <w:r>
+                        <w:fldChar w:fldCharType="begin"/>
+                      </w:r>
+                      <w:r>
+                        <w:instrText xml:space="preserve"> SEQ Figure \* ARABIC </w:instrText>
+                      </w:r>
+                      <w:r>
+                        <w:fldChar w:fldCharType="separate"/>
+                      </w:r>
+                      <w:r>
+                        <w:rPr>
+                          <w:noProof/>
+                        </w:rPr>
+                        <w:t>1</w:t>
+                      </w:r>
+                      <w:r>
+                        <w:rPr>
+                          <w:noProof/>
+                        </w:rPr>
+                        <w:fldChar w:fldCharType="end"/>
+                      </w:r>
+                      <w:r>
+                        <w:t xml:space="preserve">: </w:t>
+                      </w:r>
+                      <w:proofErr w:type="spellStart"/>
+                      <w:r>
+                        <w:t>MessageManager’s</w:t>
+                      </w:r>
+                      <w:proofErr w:type="spellEnd"/>
+                      <w:r>
+                        <w:t xml:space="preserve"> </w:t>
+                      </w:r>
+                      <w:proofErr w:type="gramStart"/>
+                      <w:r>
+                        <w:t>Subscribe(</w:t>
+                      </w:r>
+                      <w:proofErr w:type="gramEnd"/>
+                      <w:r>
+                        <w:t xml:space="preserve">) and Unsubscribe() methods, with some open to convey how those ones specifically work, and give a general sense of how different </w:t>
+                      </w:r>
+                      <w:proofErr w:type="spellStart"/>
+                      <w:r>
+                        <w:t>GameObject</w:t>
+                      </w:r>
+                      <w:proofErr w:type="spellEnd"/>
+                      <w:r>
+                        <w:t xml:space="preserve"> types are handled.</w:t>
                       </w:r>
                     </w:p>
                   </w:txbxContent>
@@ -618,7 +705,23 @@
         </mc:AlternateContent>
       </w:r>
       <w:r>
-        <w:t xml:space="preserve">I removed MessageManager’s existing one-size-fits-all Subscribe(), Unsubscribe() and subscribers members, and replaced them with members suited for storing and handling </w:t>
+        <w:t xml:space="preserve">I removed </w:t>
+      </w:r>
+      <w:proofErr w:type="spellStart"/>
+      <w:r>
+        <w:t>MessageManager’s</w:t>
+      </w:r>
+      <w:proofErr w:type="spellEnd"/>
+      <w:r>
+        <w:t xml:space="preserve"> existing one-size-fits-all </w:t>
+      </w:r>
+      <w:proofErr w:type="gramStart"/>
+      <w:r>
+        <w:t>Subscribe(</w:t>
+      </w:r>
+      <w:proofErr w:type="gramEnd"/>
+      <w:r>
+        <w:t xml:space="preserve">), Unsubscribe() and subscribers members, and replaced them with members suited for storing and handling </w:t>
       </w:r>
       <w:r>
         <w:rPr>
@@ -680,16 +783,45 @@
                             <w:r>
                               <w:t xml:space="preserve">Figure </w:t>
                             </w:r>
-                            <w:fldSimple w:instr=" SEQ Figure \* ARABIC ">
-                              <w:r>
-                                <w:rPr>
-                                  <w:noProof/>
-                                </w:rPr>
-                                <w:t>2</w:t>
-                              </w:r>
-                            </w:fldSimple>
-                            <w:r>
-                              <w:t>: MessageManager.SendMessage()’s overloads and how they handle their respective GameObject types.</w:t>
+                            <w:r>
+                              <w:fldChar w:fldCharType="begin"/>
+                            </w:r>
+                            <w:r>
+                              <w:instrText xml:space="preserve"> SEQ Figure \* ARABIC </w:instrText>
+                            </w:r>
+                            <w:r>
+                              <w:fldChar w:fldCharType="separate"/>
+                            </w:r>
+                            <w:r>
+                              <w:rPr>
+                                <w:noProof/>
+                              </w:rPr>
+                              <w:t>2</w:t>
+                            </w:r>
+                            <w:r>
+                              <w:rPr>
+                                <w:noProof/>
+                              </w:rPr>
+                              <w:fldChar w:fldCharType="end"/>
+                            </w:r>
+                            <w:r>
+                              <w:t xml:space="preserve">: </w:t>
+                            </w:r>
+                            <w:proofErr w:type="spellStart"/>
+                            <w:r>
+                              <w:t>MessageManager.SendMessage</w:t>
+                            </w:r>
+                            <w:proofErr w:type="spellEnd"/>
+                            <w:r>
+                              <w:t xml:space="preserve">()’s overloads and how they handle their respective </w:t>
+                            </w:r>
+                            <w:proofErr w:type="spellStart"/>
+                            <w:r>
+                              <w:t>GameObject</w:t>
+                            </w:r>
+                            <w:proofErr w:type="spellEnd"/>
+                            <w:r>
+                              <w:t xml:space="preserve"> types.</w:t>
                             </w:r>
                           </w:p>
                         </w:txbxContent>
@@ -727,16 +859,45 @@
                       <w:r>
                         <w:t xml:space="preserve">Figure </w:t>
                       </w:r>
-                      <w:fldSimple w:instr=" SEQ Figure \* ARABIC ">
-                        <w:r>
-                          <w:rPr>
-                            <w:noProof/>
-                          </w:rPr>
-                          <w:t>2</w:t>
-                        </w:r>
-                      </w:fldSimple>
-                      <w:r>
-                        <w:t>: MessageManager.SendMessage()’s overloads and how they handle their respective GameObject types.</w:t>
+                      <w:r>
+                        <w:fldChar w:fldCharType="begin"/>
+                      </w:r>
+                      <w:r>
+                        <w:instrText xml:space="preserve"> SEQ Figure \* ARABIC </w:instrText>
+                      </w:r>
+                      <w:r>
+                        <w:fldChar w:fldCharType="separate"/>
+                      </w:r>
+                      <w:r>
+                        <w:rPr>
+                          <w:noProof/>
+                        </w:rPr>
+                        <w:t>2</w:t>
+                      </w:r>
+                      <w:r>
+                        <w:rPr>
+                          <w:noProof/>
+                        </w:rPr>
+                        <w:fldChar w:fldCharType="end"/>
+                      </w:r>
+                      <w:r>
+                        <w:t xml:space="preserve">: </w:t>
+                      </w:r>
+                      <w:proofErr w:type="spellStart"/>
+                      <w:r>
+                        <w:t>MessageManager.SendMessage</w:t>
+                      </w:r>
+                      <w:proofErr w:type="spellEnd"/>
+                      <w:r>
+                        <w:t xml:space="preserve">()’s overloads and how they handle their respective </w:t>
+                      </w:r>
+                      <w:proofErr w:type="spellStart"/>
+                      <w:r>
+                        <w:t>GameObject</w:t>
+                      </w:r>
+                      <w:proofErr w:type="spellEnd"/>
+                      <w:r>
+                        <w:t xml:space="preserve"> types.</w:t>
                       </w:r>
                     </w:p>
                   </w:txbxContent>
@@ -810,7 +971,28 @@
         <w:t>(fig. 1</w:t>
       </w:r>
       <w:r>
-        <w:t>). I then updated SendMessage() to distinguish between types of Message recipients through an enum-using switch statement, and pass the message to objects in the appropriate list</w:t>
+        <w:t xml:space="preserve">). I then updated </w:t>
+      </w:r>
+      <w:proofErr w:type="spellStart"/>
+      <w:proofErr w:type="gramStart"/>
+      <w:r>
+        <w:t>SendMessage</w:t>
+      </w:r>
+      <w:proofErr w:type="spellEnd"/>
+      <w:r>
+        <w:t>(</w:t>
+      </w:r>
+      <w:proofErr w:type="gramEnd"/>
+      <w:r>
+        <w:t xml:space="preserve">) to distinguish between types of Message recipients through an </w:t>
+      </w:r>
+      <w:proofErr w:type="spellStart"/>
+      <w:r>
+        <w:t>enum</w:t>
+      </w:r>
+      <w:proofErr w:type="spellEnd"/>
+      <w:r>
+        <w:t>-using switch statement, and pass the message to objects in the appropriate list</w:t>
       </w:r>
       <w:r>
         <w:t xml:space="preserve"> (</w:t>
@@ -955,16 +1137,37 @@
                             <w:r>
                               <w:t xml:space="preserve">Figure </w:t>
                             </w:r>
-                            <w:fldSimple w:instr=" SEQ Figure \* ARABIC ">
-                              <w:r>
-                                <w:rPr>
-                                  <w:noProof/>
-                                </w:rPr>
-                                <w:t>3</w:t>
-                              </w:r>
-                            </w:fldSimple>
-                            <w:r>
-                              <w:t>: Notifiable.cpp. Notifiable only has its constructor and the virtual method Notify() as members.</w:t>
+                            <w:r>
+                              <w:fldChar w:fldCharType="begin"/>
+                            </w:r>
+                            <w:r>
+                              <w:instrText xml:space="preserve"> SEQ Figure \* ARABIC </w:instrText>
+                            </w:r>
+                            <w:r>
+                              <w:fldChar w:fldCharType="separate"/>
+                            </w:r>
+                            <w:r>
+                              <w:rPr>
+                                <w:noProof/>
+                              </w:rPr>
+                              <w:t>3</w:t>
+                            </w:r>
+                            <w:r>
+                              <w:rPr>
+                                <w:noProof/>
+                              </w:rPr>
+                              <w:fldChar w:fldCharType="end"/>
+                            </w:r>
+                            <w:r>
+                              <w:t xml:space="preserve">: Notifiable.cpp. Notifiable only has its constructor and the virtual method </w:t>
+                            </w:r>
+                            <w:proofErr w:type="gramStart"/>
+                            <w:r>
+                              <w:t>Notify(</w:t>
+                            </w:r>
+                            <w:proofErr w:type="gramEnd"/>
+                            <w:r>
+                              <w:t>) as members.</w:t>
                             </w:r>
                           </w:p>
                         </w:txbxContent>
@@ -999,16 +1202,37 @@
                       <w:r>
                         <w:t xml:space="preserve">Figure </w:t>
                       </w:r>
-                      <w:fldSimple w:instr=" SEQ Figure \* ARABIC ">
-                        <w:r>
-                          <w:rPr>
-                            <w:noProof/>
-                          </w:rPr>
-                          <w:t>3</w:t>
-                        </w:r>
-                      </w:fldSimple>
-                      <w:r>
-                        <w:t>: Notifiable.cpp. Notifiable only has its constructor and the virtual method Notify() as members.</w:t>
+                      <w:r>
+                        <w:fldChar w:fldCharType="begin"/>
+                      </w:r>
+                      <w:r>
+                        <w:instrText xml:space="preserve"> SEQ Figure \* ARABIC </w:instrText>
+                      </w:r>
+                      <w:r>
+                        <w:fldChar w:fldCharType="separate"/>
+                      </w:r>
+                      <w:r>
+                        <w:rPr>
+                          <w:noProof/>
+                        </w:rPr>
+                        <w:t>3</w:t>
+                      </w:r>
+                      <w:r>
+                        <w:rPr>
+                          <w:noProof/>
+                        </w:rPr>
+                        <w:fldChar w:fldCharType="end"/>
+                      </w:r>
+                      <w:r>
+                        <w:t xml:space="preserve">: Notifiable.cpp. Notifiable only has its constructor and the virtual method </w:t>
+                      </w:r>
+                      <w:proofErr w:type="gramStart"/>
+                      <w:r>
+                        <w:t>Notify(</w:t>
+                      </w:r>
+                      <w:proofErr w:type="gramEnd"/>
+                      <w:r>
+                        <w:t>) as members.</w:t>
                       </w:r>
                     </w:p>
                   </w:txbxContent>
@@ -1078,16 +1302,50 @@
                             <w:r>
                               <w:t xml:space="preserve">Figure </w:t>
                             </w:r>
-                            <w:fldSimple w:instr=" SEQ Figure \* ARABIC ">
-                              <w:r>
-                                <w:rPr>
-                                  <w:noProof/>
-                                </w:rPr>
-                                <w:t>4</w:t>
-                              </w:r>
-                            </w:fldSimple>
-                            <w:r>
-                              <w:t>: Container’s updated AddItem() and RemoveItem() methods.</w:t>
+                            <w:r>
+                              <w:fldChar w:fldCharType="begin"/>
+                            </w:r>
+                            <w:r>
+                              <w:instrText xml:space="preserve"> SEQ Figure \* ARABIC </w:instrText>
+                            </w:r>
+                            <w:r>
+                              <w:fldChar w:fldCharType="separate"/>
+                            </w:r>
+                            <w:r>
+                              <w:rPr>
+                                <w:noProof/>
+                              </w:rPr>
+                              <w:t>4</w:t>
+                            </w:r>
+                            <w:r>
+                              <w:rPr>
+                                <w:noProof/>
+                              </w:rPr>
+                              <w:fldChar w:fldCharType="end"/>
+                            </w:r>
+                            <w:r>
+                              <w:t xml:space="preserve">: Container’s updated </w:t>
+                            </w:r>
+                            <w:proofErr w:type="spellStart"/>
+                            <w:proofErr w:type="gramStart"/>
+                            <w:r>
+                              <w:t>AddItem</w:t>
+                            </w:r>
+                            <w:proofErr w:type="spellEnd"/>
+                            <w:r>
+                              <w:t>(</w:t>
+                            </w:r>
+                            <w:proofErr w:type="gramEnd"/>
+                            <w:r>
+                              <w:t xml:space="preserve">) and </w:t>
+                            </w:r>
+                            <w:proofErr w:type="spellStart"/>
+                            <w:r>
+                              <w:t>RemoveItem</w:t>
+                            </w:r>
+                            <w:proofErr w:type="spellEnd"/>
+                            <w:r>
+                              <w:t>() methods.</w:t>
                             </w:r>
                           </w:p>
                         </w:txbxContent>
@@ -1125,16 +1383,50 @@
                       <w:r>
                         <w:t xml:space="preserve">Figure </w:t>
                       </w:r>
-                      <w:fldSimple w:instr=" SEQ Figure \* ARABIC ">
-                        <w:r>
-                          <w:rPr>
-                            <w:noProof/>
-                          </w:rPr>
-                          <w:t>4</w:t>
-                        </w:r>
-                      </w:fldSimple>
-                      <w:r>
-                        <w:t>: Container’s updated AddItem() and RemoveItem() methods.</w:t>
+                      <w:r>
+                        <w:fldChar w:fldCharType="begin"/>
+                      </w:r>
+                      <w:r>
+                        <w:instrText xml:space="preserve"> SEQ Figure \* ARABIC </w:instrText>
+                      </w:r>
+                      <w:r>
+                        <w:fldChar w:fldCharType="separate"/>
+                      </w:r>
+                      <w:r>
+                        <w:rPr>
+                          <w:noProof/>
+                        </w:rPr>
+                        <w:t>4</w:t>
+                      </w:r>
+                      <w:r>
+                        <w:rPr>
+                          <w:noProof/>
+                        </w:rPr>
+                        <w:fldChar w:fldCharType="end"/>
+                      </w:r>
+                      <w:r>
+                        <w:t xml:space="preserve">: Container’s updated </w:t>
+                      </w:r>
+                      <w:proofErr w:type="spellStart"/>
+                      <w:proofErr w:type="gramStart"/>
+                      <w:r>
+                        <w:t>AddItem</w:t>
+                      </w:r>
+                      <w:proofErr w:type="spellEnd"/>
+                      <w:r>
+                        <w:t>(</w:t>
+                      </w:r>
+                      <w:proofErr w:type="gramEnd"/>
+                      <w:r>
+                        <w:t xml:space="preserve">) and </w:t>
+                      </w:r>
+                      <w:proofErr w:type="spellStart"/>
+                      <w:r>
+                        <w:t>RemoveItem</w:t>
+                      </w:r>
+                      <w:proofErr w:type="spellEnd"/>
+                      <w:r>
+                        <w:t>() methods.</w:t>
                       </w:r>
                     </w:p>
                   </w:txbxContent>
@@ -1208,7 +1500,31 @@
         </w:drawing>
       </w:r>
       <w:r>
-        <w:t>I went through World.World() and found all now erroneous calls to MessageManager.Subscribe(), and updated them on a type-by-type basis to use the correct, overloaded Subscribe() method for that type.</w:t>
+        <w:t xml:space="preserve">I went through </w:t>
+      </w:r>
+      <w:proofErr w:type="spellStart"/>
+      <w:r>
+        <w:t>World.World</w:t>
+      </w:r>
+      <w:proofErr w:type="spellEnd"/>
+      <w:r>
+        <w:t xml:space="preserve">() and found all now erroneous calls to </w:t>
+      </w:r>
+      <w:proofErr w:type="spellStart"/>
+      <w:r>
+        <w:t>MessageManager.Subscribe</w:t>
+      </w:r>
+      <w:proofErr w:type="spellEnd"/>
+      <w:r>
+        <w:t xml:space="preserve">(), and updated them on a type-by-type basis to use the correct, overloaded </w:t>
+      </w:r>
+      <w:proofErr w:type="gramStart"/>
+      <w:r>
+        <w:t>Subscribe(</w:t>
+      </w:r>
+      <w:proofErr w:type="gramEnd"/>
+      <w:r>
+        <w:t>) method for that type.</w:t>
       </w:r>
       <w:r>
         <w:t xml:space="preserve"> </w:t>
@@ -1216,9 +1532,30 @@
       <w:r>
         <w:t xml:space="preserve">I removed the </w:t>
       </w:r>
+      <w:proofErr w:type="gramStart"/>
       <w:r>
         <w:lastRenderedPageBreak/>
-        <w:t xml:space="preserve">Subscribe() call for items, and added Subscribe() and Unsubscribe() calls to Container.AddItem() and RemoveItem() respectively to ensure Items are subscribed under the correct </w:t>
+        <w:t>Subscribe(</w:t>
+      </w:r>
+      <w:proofErr w:type="gramEnd"/>
+      <w:r>
+        <w:t xml:space="preserve">) call for items, and added Subscribe() and Unsubscribe() calls to </w:t>
+      </w:r>
+      <w:proofErr w:type="spellStart"/>
+      <w:r>
+        <w:t>Container.AddItem</w:t>
+      </w:r>
+      <w:proofErr w:type="spellEnd"/>
+      <w:r>
+        <w:t xml:space="preserve">() and </w:t>
+      </w:r>
+      <w:proofErr w:type="spellStart"/>
+      <w:r>
+        <w:t>RemoveItem</w:t>
+      </w:r>
+      <w:proofErr w:type="spellEnd"/>
+      <w:r>
+        <w:t xml:space="preserve">() respectively to ensure Items are subscribed under the correct </w:t>
       </w:r>
       <w:r>
         <w:t>container (</w:t>
@@ -1240,7 +1577,23 @@
         <w:jc w:val="both"/>
       </w:pPr>
       <w:r>
-        <w:t>I went through each class that had a Notify() method and made it or its parent class inherit from Notifiable, with Notify() being a virtual method of Notifiable that just returns a nullptr unless overridden</w:t>
+        <w:t xml:space="preserve">I went through each class that had a </w:t>
+      </w:r>
+      <w:proofErr w:type="gramStart"/>
+      <w:r>
+        <w:t>Notify(</w:t>
+      </w:r>
+      <w:proofErr w:type="gramEnd"/>
+      <w:r>
+        <w:t xml:space="preserve">) method and made it or its parent class inherit from Notifiable, with Notify() being a virtual method of Notifiable that just returns a </w:t>
+      </w:r>
+      <w:proofErr w:type="spellStart"/>
+      <w:r>
+        <w:t>nullptr</w:t>
+      </w:r>
+      <w:proofErr w:type="spellEnd"/>
+      <w:r>
+        <w:t xml:space="preserve"> unless overridden</w:t>
       </w:r>
       <w:r>
         <w:t xml:space="preserve"> </w:t>
@@ -1268,7 +1621,103 @@
         <w:jc w:val="both"/>
       </w:pPr>
       <w:r>
-        <w:t>I added to GameObject a field containerId to store the ID of the Container Item or Location holding a GameObject, and added to Container.AddItem(), Container.RemoveItem() and Location.AddPath() calls to public properties to set the GameObject’s containerId to be the GameObject.id of the containing GameObject. While doing so, I also updated Location.AddPath() to subscribe the added path to the MessageManager under the Location’s ID, and removed the call for that in World.World().</w:t>
+        <w:t xml:space="preserve">I added to </w:t>
+      </w:r>
+      <w:proofErr w:type="spellStart"/>
+      <w:r>
+        <w:t>GameObject</w:t>
+      </w:r>
+      <w:proofErr w:type="spellEnd"/>
+      <w:r>
+        <w:t xml:space="preserve"> a field </w:t>
+      </w:r>
+      <w:proofErr w:type="spellStart"/>
+      <w:r>
+        <w:t>containerId</w:t>
+      </w:r>
+      <w:proofErr w:type="spellEnd"/>
+      <w:r>
+        <w:t xml:space="preserve"> to store the ID of the Container Item or Location holding a </w:t>
+      </w:r>
+      <w:proofErr w:type="spellStart"/>
+      <w:r>
+        <w:t>GameObject</w:t>
+      </w:r>
+      <w:proofErr w:type="spellEnd"/>
+      <w:r>
+        <w:t xml:space="preserve">, and added to </w:t>
+      </w:r>
+      <w:proofErr w:type="spellStart"/>
+      <w:r>
+        <w:t>Container.AddItem</w:t>
+      </w:r>
+      <w:proofErr w:type="spellEnd"/>
+      <w:r>
+        <w:t xml:space="preserve">(), </w:t>
+      </w:r>
+      <w:proofErr w:type="spellStart"/>
+      <w:r>
+        <w:t>Container.RemoveItem</w:t>
+      </w:r>
+      <w:proofErr w:type="spellEnd"/>
+      <w:r>
+        <w:t xml:space="preserve">() and </w:t>
+      </w:r>
+      <w:proofErr w:type="spellStart"/>
+      <w:r>
+        <w:t>Location.AddPath</w:t>
+      </w:r>
+      <w:proofErr w:type="spellEnd"/>
+      <w:r>
+        <w:t xml:space="preserve">() calls to public properties to set the </w:t>
+      </w:r>
+      <w:proofErr w:type="spellStart"/>
+      <w:r>
+        <w:t>GameObject’s</w:t>
+      </w:r>
+      <w:proofErr w:type="spellEnd"/>
+      <w:r>
+        <w:t xml:space="preserve"> </w:t>
+      </w:r>
+      <w:proofErr w:type="spellStart"/>
+      <w:r>
+        <w:t>containerId</w:t>
+      </w:r>
+      <w:proofErr w:type="spellEnd"/>
+      <w:r>
+        <w:t xml:space="preserve"> to be the GameObject.id of the containing </w:t>
+      </w:r>
+      <w:proofErr w:type="spellStart"/>
+      <w:r>
+        <w:t>GameObject</w:t>
+      </w:r>
+      <w:proofErr w:type="spellEnd"/>
+      <w:r>
+        <w:t xml:space="preserve">. While doing so, I also updated </w:t>
+      </w:r>
+      <w:proofErr w:type="spellStart"/>
+      <w:r>
+        <w:t>Location.AddPath</w:t>
+      </w:r>
+      <w:proofErr w:type="spellEnd"/>
+      <w:r>
+        <w:t xml:space="preserve">() to subscribe the added path to the </w:t>
+      </w:r>
+      <w:proofErr w:type="spellStart"/>
+      <w:r>
+        <w:t>MessageManager</w:t>
+      </w:r>
+      <w:proofErr w:type="spellEnd"/>
+      <w:r>
+        <w:t xml:space="preserve"> under the Location’s ID, and removed the call for that in </w:t>
+      </w:r>
+      <w:proofErr w:type="spellStart"/>
+      <w:r>
+        <w:t>World.World</w:t>
+      </w:r>
+      <w:proofErr w:type="spellEnd"/>
+      <w:r>
+        <w:t>().</w:t>
       </w:r>
     </w:p>
     <w:p>
@@ -1339,14 +1788,27 @@
                             <w:r>
                               <w:t xml:space="preserve">Figure </w:t>
                             </w:r>
-                            <w:fldSimple w:instr=" SEQ Figure \* ARABIC ">
-                              <w:r>
-                                <w:rPr>
-                                  <w:noProof/>
-                                </w:rPr>
-                                <w:t>5</w:t>
-                              </w:r>
-                            </w:fldSimple>
+                            <w:r>
+                              <w:fldChar w:fldCharType="begin"/>
+                            </w:r>
+                            <w:r>
+                              <w:instrText xml:space="preserve"> SEQ Figure \* ARABIC </w:instrText>
+                            </w:r>
+                            <w:r>
+                              <w:fldChar w:fldCharType="separate"/>
+                            </w:r>
+                            <w:r>
+                              <w:rPr>
+                                <w:noProof/>
+                              </w:rPr>
+                              <w:t>5</w:t>
+                            </w:r>
+                            <w:r>
+                              <w:rPr>
+                                <w:noProof/>
+                              </w:rPr>
+                              <w:fldChar w:fldCharType="end"/>
+                            </w:r>
                             <w:r>
                               <w:t>: a new message in Container.cpp using the new parameter setup.</w:t>
                             </w:r>
@@ -1383,14 +1845,27 @@
                       <w:r>
                         <w:t xml:space="preserve">Figure </w:t>
                       </w:r>
-                      <w:fldSimple w:instr=" SEQ Figure \* ARABIC ">
-                        <w:r>
-                          <w:rPr>
-                            <w:noProof/>
-                          </w:rPr>
-                          <w:t>5</w:t>
-                        </w:r>
-                      </w:fldSimple>
+                      <w:r>
+                        <w:fldChar w:fldCharType="begin"/>
+                      </w:r>
+                      <w:r>
+                        <w:instrText xml:space="preserve"> SEQ Figure \* ARABIC </w:instrText>
+                      </w:r>
+                      <w:r>
+                        <w:fldChar w:fldCharType="separate"/>
+                      </w:r>
+                      <w:r>
+                        <w:rPr>
+                          <w:noProof/>
+                        </w:rPr>
+                        <w:t>5</w:t>
+                      </w:r>
+                      <w:r>
+                        <w:rPr>
+                          <w:noProof/>
+                        </w:rPr>
+                        <w:fldChar w:fldCharType="end"/>
+                      </w:r>
                       <w:r>
                         <w:t>: a new message in Container.cpp using the new parameter setup.</w:t>
                       </w:r>
@@ -1469,13 +1944,58 @@
         <w:t>I updated</w:t>
       </w:r>
       <w:r>
-        <w:t xml:space="preserve"> Message’s constructor to request the ID and type of the Message’s sender and recipient Notifiables, storing them in appropriate fields and accessible with appropriate public properties. Then, I updated all calls to Message’s constructor to fit the new parameters (</w:t>
+        <w:t xml:space="preserve"> Message’s constructor to request the ID and type of the Message’s sender and recipient </w:t>
+      </w:r>
+      <w:proofErr w:type="spellStart"/>
+      <w:r>
+        <w:t>Notifiables</w:t>
+      </w:r>
+      <w:proofErr w:type="spellEnd"/>
+      <w:r>
+        <w:t>, storing them in appropriate fields and accessible with appropriate public properties. Then, I updated all calls to Message’s constructor to fit the new parameters (</w:t>
       </w:r>
       <w:r>
         <w:t>fig. 5</w:t>
       </w:r>
       <w:r>
-        <w:t>), before combining MessageManager’s overloaded SendMessage() methods, with the cases that would have used the passed string parameter now calling message-&gt;GetReceiverParentID() instead</w:t>
+        <w:t xml:space="preserve">), before combining </w:t>
+      </w:r>
+      <w:proofErr w:type="spellStart"/>
+      <w:r>
+        <w:t>MessageManager’s</w:t>
+      </w:r>
+      <w:proofErr w:type="spellEnd"/>
+      <w:r>
+        <w:t xml:space="preserve"> overloaded </w:t>
+      </w:r>
+      <w:proofErr w:type="spellStart"/>
+      <w:proofErr w:type="gramStart"/>
+      <w:r>
+        <w:t>SendMessage</w:t>
+      </w:r>
+      <w:proofErr w:type="spellEnd"/>
+      <w:r>
+        <w:t>(</w:t>
+      </w:r>
+      <w:proofErr w:type="gramEnd"/>
+      <w:r>
+        <w:t xml:space="preserve">) methods, with the cases that would have used the </w:t>
+      </w:r>
+      <w:proofErr w:type="spellStart"/>
+      <w:r>
+        <w:t>passed</w:t>
+      </w:r>
+      <w:proofErr w:type="spellEnd"/>
+      <w:r>
+        <w:t xml:space="preserve"> string parameter now calling message-&gt;</w:t>
+      </w:r>
+      <w:proofErr w:type="spellStart"/>
+      <w:r>
+        <w:t>GetReceiverParentID</w:t>
+      </w:r>
+      <w:proofErr w:type="spellEnd"/>
+      <w:r>
+        <w:t>() instead</w:t>
       </w:r>
       <w:r>
         <w:t xml:space="preserve"> (fig. 6)</w:t>
@@ -1487,7 +2007,20 @@
         <w:t>Next</w:t>
       </w:r>
       <w:r>
-        <w:t>, I updated all calls to SendMessage() to not pass any string parameters.</w:t>
+        <w:t xml:space="preserve">, I updated all calls to </w:t>
+      </w:r>
+      <w:proofErr w:type="spellStart"/>
+      <w:proofErr w:type="gramStart"/>
+      <w:r>
+        <w:t>SendMessage</w:t>
+      </w:r>
+      <w:proofErr w:type="spellEnd"/>
+      <w:r>
+        <w:t>(</w:t>
+      </w:r>
+      <w:proofErr w:type="gramEnd"/>
+      <w:r>
+        <w:t>) to not pass any string parameters.</w:t>
       </w:r>
     </w:p>
     <w:p>
@@ -1558,16 +2091,53 @@
                             <w:r>
                               <w:t xml:space="preserve">Figure </w:t>
                             </w:r>
-                            <w:fldSimple w:instr=" SEQ Figure \* ARABIC ">
-                              <w:r>
-                                <w:rPr>
-                                  <w:noProof/>
-                                </w:rPr>
-                                <w:t>6</w:t>
-                              </w:r>
-                            </w:fldSimple>
-                            <w:r>
-                              <w:t>: MessageManager.SendMessage()’s updated case ReceiverPath, using the Message.GetReceiverParentID() public property.</w:t>
+                            <w:r>
+                              <w:fldChar w:fldCharType="begin"/>
+                            </w:r>
+                            <w:r>
+                              <w:instrText xml:space="preserve"> SEQ Figure \* ARABIC </w:instrText>
+                            </w:r>
+                            <w:r>
+                              <w:fldChar w:fldCharType="separate"/>
+                            </w:r>
+                            <w:r>
+                              <w:rPr>
+                                <w:noProof/>
+                              </w:rPr>
+                              <w:t>6</w:t>
+                            </w:r>
+                            <w:r>
+                              <w:rPr>
+                                <w:noProof/>
+                              </w:rPr>
+                              <w:fldChar w:fldCharType="end"/>
+                            </w:r>
+                            <w:r>
+                              <w:t xml:space="preserve">: </w:t>
+                            </w:r>
+                            <w:proofErr w:type="spellStart"/>
+                            <w:r>
+                              <w:t>MessageManager.SendMessage</w:t>
+                            </w:r>
+                            <w:proofErr w:type="spellEnd"/>
+                            <w:r>
+                              <w:t xml:space="preserve">()’s updated case </w:t>
+                            </w:r>
+                            <w:proofErr w:type="spellStart"/>
+                            <w:r>
+                              <w:t>ReceiverPath</w:t>
+                            </w:r>
+                            <w:proofErr w:type="spellEnd"/>
+                            <w:r>
+                              <w:t xml:space="preserve">, using the </w:t>
+                            </w:r>
+                            <w:proofErr w:type="spellStart"/>
+                            <w:r>
+                              <w:t>Message.GetReceiverParentID</w:t>
+                            </w:r>
+                            <w:proofErr w:type="spellEnd"/>
+                            <w:r>
+                              <w:t>() public property.</w:t>
                             </w:r>
                           </w:p>
                         </w:txbxContent>
@@ -1602,16 +2172,53 @@
                       <w:r>
                         <w:t xml:space="preserve">Figure </w:t>
                       </w:r>
-                      <w:fldSimple w:instr=" SEQ Figure \* ARABIC ">
-                        <w:r>
-                          <w:rPr>
-                            <w:noProof/>
-                          </w:rPr>
-                          <w:t>6</w:t>
-                        </w:r>
-                      </w:fldSimple>
-                      <w:r>
-                        <w:t>: MessageManager.SendMessage()’s updated case ReceiverPath, using the Message.GetReceiverParentID() public property.</w:t>
+                      <w:r>
+                        <w:fldChar w:fldCharType="begin"/>
+                      </w:r>
+                      <w:r>
+                        <w:instrText xml:space="preserve"> SEQ Figure \* ARABIC </w:instrText>
+                      </w:r>
+                      <w:r>
+                        <w:fldChar w:fldCharType="separate"/>
+                      </w:r>
+                      <w:r>
+                        <w:rPr>
+                          <w:noProof/>
+                        </w:rPr>
+                        <w:t>6</w:t>
+                      </w:r>
+                      <w:r>
+                        <w:rPr>
+                          <w:noProof/>
+                        </w:rPr>
+                        <w:fldChar w:fldCharType="end"/>
+                      </w:r>
+                      <w:r>
+                        <w:t xml:space="preserve">: </w:t>
+                      </w:r>
+                      <w:proofErr w:type="spellStart"/>
+                      <w:r>
+                        <w:t>MessageManager.SendMessage</w:t>
+                      </w:r>
+                      <w:proofErr w:type="spellEnd"/>
+                      <w:r>
+                        <w:t xml:space="preserve">()’s updated case </w:t>
+                      </w:r>
+                      <w:proofErr w:type="spellStart"/>
+                      <w:r>
+                        <w:t>ReceiverPath</w:t>
+                      </w:r>
+                      <w:proofErr w:type="spellEnd"/>
+                      <w:r>
+                        <w:t xml:space="preserve">, using the </w:t>
+                      </w:r>
+                      <w:proofErr w:type="spellStart"/>
+                      <w:r>
+                        <w:t>Message.GetReceiverParentID</w:t>
+                      </w:r>
+                      <w:proofErr w:type="spellEnd"/>
+                      <w:r>
+                        <w:t>() public property.</w:t>
                       </w:r>
                     </w:p>
                   </w:txbxContent>
@@ -1791,7 +2398,15 @@
                               </w:rPr>
                             </w:pPr>
                             <w:r>
-                              <w:t>Figure 7: MessageManager.Notify()</w:t>
+                              <w:t xml:space="preserve">Figure 7: </w:t>
+                            </w:r>
+                            <w:proofErr w:type="spellStart"/>
+                            <w:r>
+                              <w:t>MessageManager.Notify</w:t>
+                            </w:r>
+                            <w:proofErr w:type="spellEnd"/>
+                            <w:r>
+                              <w:t>()</w:t>
                             </w:r>
                           </w:p>
                         </w:txbxContent>
@@ -1827,7 +2442,15 @@
                         </w:rPr>
                       </w:pPr>
                       <w:r>
-                        <w:t>Figure 7: MessageManager.Notify()</w:t>
+                        <w:t xml:space="preserve">Figure 7: </w:t>
+                      </w:r>
+                      <w:proofErr w:type="spellStart"/>
+                      <w:r>
+                        <w:t>MessageManager.Notify</w:t>
+                      </w:r>
+                      <w:proofErr w:type="spellEnd"/>
+                      <w:r>
+                        <w:t>()</w:t>
                       </w:r>
                     </w:p>
                   </w:txbxContent>
@@ -1839,10 +2462,42 @@
         </mc:AlternateContent>
       </w:r>
       <w:r>
-        <w:t>I made MessageManager inherit from Notifiable and implemented for it a Notify() method that could handle queries for if an Item is accessible to the player from their current location, which is specified in the query Message so that MessageManager only checks with the Player and current Location, effectively filtering out all other Locations or Containers the Item could be in.</w:t>
-      </w:r>
-      <w:r>
-        <w:t xml:space="preserve"> All Containers and Locations need be subscribed to MessageManager for this to work, as MessageManager needs a </w:t>
+        <w:t xml:space="preserve">I made </w:t>
+      </w:r>
+      <w:proofErr w:type="spellStart"/>
+      <w:r>
+        <w:t>MessageManager</w:t>
+      </w:r>
+      <w:proofErr w:type="spellEnd"/>
+      <w:r>
+        <w:t xml:space="preserve"> inherit from Notifiable and implemented for it a Notify() method that could handle queries for if an Item is accessible to the player from their current location, which is specified in the query Message so that </w:t>
+      </w:r>
+      <w:proofErr w:type="spellStart"/>
+      <w:r>
+        <w:t>MessageManager</w:t>
+      </w:r>
+      <w:proofErr w:type="spellEnd"/>
+      <w:r>
+        <w:t xml:space="preserve"> only checks with the Player and current Location, effectively filtering out all other Locations or Containers the Item could be in.</w:t>
+      </w:r>
+      <w:r>
+        <w:t xml:space="preserve"> All Containers and Locations need be subscribed to </w:t>
+      </w:r>
+      <w:proofErr w:type="spellStart"/>
+      <w:r>
+        <w:t>MessageManager</w:t>
+      </w:r>
+      <w:proofErr w:type="spellEnd"/>
+      <w:r>
+        <w:t xml:space="preserve"> for this to work, as </w:t>
+      </w:r>
+      <w:proofErr w:type="spellStart"/>
+      <w:r>
+        <w:t>MessageManager</w:t>
+      </w:r>
+      <w:proofErr w:type="spellEnd"/>
+      <w:r>
+        <w:t xml:space="preserve"> needs a </w:t>
       </w:r>
       <w:r>
         <w:rPr>
@@ -1970,7 +2625,15 @@
                               <w:t>9</w:t>
                             </w:r>
                             <w:r>
-                              <w:t>: Lock.Notify() handling queries about its status.</w:t>
+                              <w:t xml:space="preserve">: </w:t>
+                            </w:r>
+                            <w:proofErr w:type="spellStart"/>
+                            <w:r>
+                              <w:t>Lock.Notify</w:t>
+                            </w:r>
+                            <w:proofErr w:type="spellEnd"/>
+                            <w:r>
+                              <w:t>() handling queries about its status.</w:t>
                             </w:r>
                           </w:p>
                         </w:txbxContent>
@@ -2012,7 +2675,15 @@
                         <w:t>9</w:t>
                       </w:r>
                       <w:r>
-                        <w:t>: Lock.Notify() handling queries about its status.</w:t>
+                        <w:t xml:space="preserve">: </w:t>
+                      </w:r>
+                      <w:proofErr w:type="spellStart"/>
+                      <w:r>
+                        <w:t>Lock.Notify</w:t>
+                      </w:r>
+                      <w:proofErr w:type="spellEnd"/>
+                      <w:r>
+                        <w:t>() handling queries about its status.</w:t>
                       </w:r>
                     </w:p>
                   </w:txbxContent>
@@ -2080,7 +2751,15 @@
                               </w:rPr>
                             </w:pPr>
                             <w:r>
-                              <w:t>Figure 8: GameObject.Notify() handling queries about the Components it has.</w:t>
+                              <w:t xml:space="preserve">Figure 8: </w:t>
+                            </w:r>
+                            <w:proofErr w:type="spellStart"/>
+                            <w:r>
+                              <w:t>GameObject.Notify</w:t>
+                            </w:r>
+                            <w:proofErr w:type="spellEnd"/>
+                            <w:r>
+                              <w:t>() handling queries about the Components it has.</w:t>
                             </w:r>
                           </w:p>
                         </w:txbxContent>
@@ -2116,7 +2795,15 @@
                         </w:rPr>
                       </w:pPr>
                       <w:r>
-                        <w:t>Figure 8: GameObject.Notify() handling queries about the Components it has.</w:t>
+                        <w:t xml:space="preserve">Figure 8: </w:t>
+                      </w:r>
+                      <w:proofErr w:type="spellStart"/>
+                      <w:r>
+                        <w:t>GameObject.Notify</w:t>
+                      </w:r>
+                      <w:proofErr w:type="spellEnd"/>
+                      <w:r>
+                        <w:t>() handling queries about the Components it has.</w:t>
                       </w:r>
                     </w:p>
                   </w:txbxContent>
@@ -2209,7 +2896,15 @@
         <w:t xml:space="preserve">    </w:t>
       </w:r>
       <w:r>
-        <w:t>reference to them to access their public members, or to call their Notify() method if I were to change the query handling to use Messages.</w:t>
+        <w:t xml:space="preserve">reference to them to access their public members, or to call their </w:t>
+      </w:r>
+      <w:proofErr w:type="gramStart"/>
+      <w:r>
+        <w:t>Notify(</w:t>
+      </w:r>
+      <w:proofErr w:type="gramEnd"/>
+      <w:r>
+        <w:t>) method if I were to change the query handling to use Messages.</w:t>
       </w:r>
     </w:p>
     <w:p>
@@ -2222,7 +2917,15 @@
         <w:jc w:val="both"/>
       </w:pPr>
       <w:r>
-        <w:t>I updated GameObject.Notify to be able to take queries for if it has a particular Components</w:t>
+        <w:t xml:space="preserve">I updated </w:t>
+      </w:r>
+      <w:proofErr w:type="spellStart"/>
+      <w:r>
+        <w:t>GameObject.Notify</w:t>
+      </w:r>
+      <w:proofErr w:type="spellEnd"/>
+      <w:r>
+        <w:t xml:space="preserve"> to be able to take queries for if it has a particular Components</w:t>
       </w:r>
       <w:r>
         <w:t xml:space="preserve"> (fig. 8)</w:t>
@@ -2327,7 +3030,15 @@
         </w:drawing>
       </w:r>
       <w:r>
-        <w:t>I updated CommandOpen.Process() to operate entirely using messages rather than directly accessing Items</w:t>
+        <w:t xml:space="preserve">I updated </w:t>
+      </w:r>
+      <w:proofErr w:type="spellStart"/>
+      <w:r>
+        <w:t>CommandOpen.Process</w:t>
+      </w:r>
+      <w:proofErr w:type="spellEnd"/>
+      <w:r>
+        <w:t>() to operate entirely using messages rather than directly accessing Items</w:t>
       </w:r>
       <w:r>
         <w:t xml:space="preserve"> (fig. 1</w:t>
@@ -2420,7 +3131,15 @@
                               <w:t>10</w:t>
                             </w:r>
                             <w:r>
-                              <w:t>: Container.Notify() handling queries about its status.</w:t>
+                              <w:t xml:space="preserve">: </w:t>
+                            </w:r>
+                            <w:proofErr w:type="spellStart"/>
+                            <w:r>
+                              <w:t>Container.Notify</w:t>
+                            </w:r>
+                            <w:proofErr w:type="spellEnd"/>
+                            <w:r>
+                              <w:t>() handling queries about its status.</w:t>
                             </w:r>
                           </w:p>
                         </w:txbxContent>
@@ -2462,7 +3181,15 @@
                         <w:t>10</w:t>
                       </w:r>
                       <w:r>
-                        <w:t>: Container.Notify() handling queries about its status.</w:t>
+                        <w:t xml:space="preserve">: </w:t>
+                      </w:r>
+                      <w:proofErr w:type="spellStart"/>
+                      <w:r>
+                        <w:t>Container.Notify</w:t>
+                      </w:r>
+                      <w:proofErr w:type="spellEnd"/>
+                      <w:r>
+                        <w:t>() handling queries about its status.</w:t>
                       </w:r>
                     </w:p>
                   </w:txbxContent>
@@ -2592,7 +3319,15 @@
                               <w:t>1</w:t>
                             </w:r>
                             <w:r>
-                              <w:t>: CommandOpen.Process() querying if the Player can access an Item at their current Location, and if it’s a Container, via messages. If Containers require a key to open, the key’s availability is queried in the same manner.</w:t>
+                              <w:t xml:space="preserve">: </w:t>
+                            </w:r>
+                            <w:proofErr w:type="spellStart"/>
+                            <w:r>
+                              <w:t>CommandOpen.Process</w:t>
+                            </w:r>
+                            <w:proofErr w:type="spellEnd"/>
+                            <w:r>
+                              <w:t>() querying if the Player can access an Item at their current Location, and if it’s a Container, via messages. If Containers require a key to open, the key’s availability is queried in the same manner.</w:t>
                             </w:r>
                           </w:p>
                         </w:txbxContent>
@@ -2634,7 +3369,15 @@
                         <w:t>1</w:t>
                       </w:r>
                       <w:r>
-                        <w:t>: CommandOpen.Process() querying if the Player can access an Item at their current Location, and if it’s a Container, via messages. If Containers require a key to open, the key’s availability is queried in the same manner.</w:t>
+                        <w:t xml:space="preserve">: </w:t>
+                      </w:r>
+                      <w:proofErr w:type="spellStart"/>
+                      <w:r>
+                        <w:t>CommandOpen.Process</w:t>
+                      </w:r>
+                      <w:proofErr w:type="spellEnd"/>
+                      <w:r>
+                        <w:t>() querying if the Player can access an Item at their current Location, and if it’s a Container, via messages. If Containers require a key to open, the key’s availability is queried in the same manner.</w:t>
                       </w:r>
                     </w:p>
                   </w:txbxContent>
@@ -2652,13 +3395,29 @@
         <w:t xml:space="preserve"> (fig. 13)</w:t>
       </w:r>
       <w:r>
-        <w:t>. To enable it to reply with a “burst into flames” message and then be destroyed, I added to MessageManager methods for queueing Messages and for triggering the sending of queued Messages with a particular tag</w:t>
+        <w:t xml:space="preserve">. To enable it to reply with a “burst into flames” message and then be destroyed, I added to </w:t>
+      </w:r>
+      <w:proofErr w:type="spellStart"/>
+      <w:r>
+        <w:t>MessageManager</w:t>
+      </w:r>
+      <w:proofErr w:type="spellEnd"/>
+      <w:r>
+        <w:t xml:space="preserve"> methods for queueing Messages and for triggering the sending of queued Messages with a particular tag</w:t>
       </w:r>
       <w:r>
         <w:t xml:space="preserve"> (fig. 14)</w:t>
       </w:r>
       <w:r>
-        <w:t xml:space="preserve">. I then added to MessageManager.SendMessage() a check for if a Message is overriding filtering, necessitated </w:t>
+        <w:t xml:space="preserve">. I then added to </w:t>
+      </w:r>
+      <w:proofErr w:type="spellStart"/>
+      <w:r>
+        <w:t>MessageManager.SendMessage</w:t>
+      </w:r>
+      <w:proofErr w:type="spellEnd"/>
+      <w:r>
+        <w:t xml:space="preserve">() a check for if a Message is overriding filtering, necessitated </w:t>
       </w:r>
       <w:r>
         <w:lastRenderedPageBreak/>
@@ -2777,7 +3536,31 @@
                               </w:rPr>
                             </w:pPr>
                             <w:r>
-                              <w:t>Figure 13: Flammable.Notify(), which queues a Message for Flammable.gameObject’s container to remove Flammable.gameObject.</w:t>
+                              <w:t xml:space="preserve">Figure 13: </w:t>
+                            </w:r>
+                            <w:proofErr w:type="spellStart"/>
+                            <w:r>
+                              <w:t>Flammable.Notify</w:t>
+                            </w:r>
+                            <w:proofErr w:type="spellEnd"/>
+                            <w:r>
+                              <w:t xml:space="preserve">(), which queues a Message for </w:t>
+                            </w:r>
+                            <w:proofErr w:type="spellStart"/>
+                            <w:r>
+                              <w:t>Flammable.gameObject’s</w:t>
+                            </w:r>
+                            <w:proofErr w:type="spellEnd"/>
+                            <w:r>
+                              <w:t xml:space="preserve"> container to remove </w:t>
+                            </w:r>
+                            <w:proofErr w:type="spellStart"/>
+                            <w:r>
+                              <w:t>Flammable.gameObject</w:t>
+                            </w:r>
+                            <w:proofErr w:type="spellEnd"/>
+                            <w:r>
+                              <w:t>.</w:t>
                             </w:r>
                           </w:p>
                         </w:txbxContent>
@@ -2810,7 +3593,31 @@
                         </w:rPr>
                       </w:pPr>
                       <w:r>
-                        <w:t>Figure 13: Flammable.Notify(), which queues a Message for Flammable.gameObject’s container to remove Flammable.gameObject.</w:t>
+                        <w:t xml:space="preserve">Figure 13: </w:t>
+                      </w:r>
+                      <w:proofErr w:type="spellStart"/>
+                      <w:r>
+                        <w:t>Flammable.Notify</w:t>
+                      </w:r>
+                      <w:proofErr w:type="spellEnd"/>
+                      <w:r>
+                        <w:t xml:space="preserve">(), which queues a Message for </w:t>
+                      </w:r>
+                      <w:proofErr w:type="spellStart"/>
+                      <w:r>
+                        <w:t>Flammable.gameObject’s</w:t>
+                      </w:r>
+                      <w:proofErr w:type="spellEnd"/>
+                      <w:r>
+                        <w:t xml:space="preserve"> container to remove </w:t>
+                      </w:r>
+                      <w:proofErr w:type="spellStart"/>
+                      <w:r>
+                        <w:t>Flammable.gameObject</w:t>
+                      </w:r>
+                      <w:proofErr w:type="spellEnd"/>
+                      <w:r>
+                        <w:t>.</w:t>
                       </w:r>
                     </w:p>
                   </w:txbxContent>
@@ -3008,7 +3815,15 @@
                               <w:t>2</w:t>
                             </w:r>
                             <w:r>
-                              <w:t>: CommandOpen.Process()</w:t>
+                              <w:t xml:space="preserve">: </w:t>
+                            </w:r>
+                            <w:proofErr w:type="spellStart"/>
+                            <w:r>
+                              <w:t>CommandOpen.Process</w:t>
+                            </w:r>
+                            <w:proofErr w:type="spellEnd"/>
+                            <w:r>
+                              <w:t>()</w:t>
                             </w:r>
                             <w:r>
                               <w:t xml:space="preserve"> opening Containers, processing the results, and verifying if Containers have been opened, via messages.</w:t>
@@ -3053,7 +3868,15 @@
                         <w:t>2</w:t>
                       </w:r>
                       <w:r>
-                        <w:t>: CommandOpen.Process()</w:t>
+                        <w:t xml:space="preserve">: </w:t>
+                      </w:r>
+                      <w:proofErr w:type="spellStart"/>
+                      <w:r>
+                        <w:t>CommandOpen.Process</w:t>
+                      </w:r>
+                      <w:proofErr w:type="spellEnd"/>
+                      <w:r>
+                        <w:t>()</w:t>
                       </w:r>
                       <w:r>
                         <w:t xml:space="preserve"> opening Containers, processing the results, and verifying if Containers have been opened, via messages.</w:t>
@@ -3212,7 +4035,15 @@
                               </w:rPr>
                             </w:pPr>
                             <w:r>
-                              <w:t>Figure 15: MessageManager.SendMessage()’s new checks for overriding filtering. Locations are handled normally, but Paths and Items cycle through</w:t>
+                              <w:t xml:space="preserve">Figure 15: </w:t>
+                            </w:r>
+                            <w:proofErr w:type="spellStart"/>
+                            <w:r>
+                              <w:t>MessageManager.SendMessage</w:t>
+                            </w:r>
+                            <w:proofErr w:type="spellEnd"/>
+                            <w:r>
+                              <w:t>()’s new checks for overriding filtering. Locations are handled normally, but Paths and Items cycle through</w:t>
                             </w:r>
                             <w:r>
                               <w:t xml:space="preserve"> their containing Locations / Containers for the one that contains them, rather than checking if a specified one has them.</w:t>
@@ -3248,7 +4079,15 @@
                         </w:rPr>
                       </w:pPr>
                       <w:r>
-                        <w:t>Figure 15: MessageManager.SendMessage()’s new checks for overriding filtering. Locations are handled normally, but Paths and Items cycle through</w:t>
+                        <w:t xml:space="preserve">Figure 15: </w:t>
+                      </w:r>
+                      <w:proofErr w:type="spellStart"/>
+                      <w:r>
+                        <w:t>MessageManager.SendMessage</w:t>
+                      </w:r>
+                      <w:proofErr w:type="spellEnd"/>
+                      <w:r>
+                        <w:t>()’s new checks for overriding filtering. Locations are handled normally, but Paths and Items cycle through</w:t>
                       </w:r>
                       <w:r>
                         <w:t xml:space="preserve"> their containing Locations / Containers for the one that contains them, rather than checking if a specified one has them.</w:t>
@@ -3319,7 +4158,23 @@
                               </w:rPr>
                             </w:pPr>
                             <w:r>
-                              <w:t>Figure 14: MessageManager.QueueMessage() and MessageManager.SendQueuedMessages().</w:t>
+                              <w:t xml:space="preserve">Figure 14: </w:t>
+                            </w:r>
+                            <w:proofErr w:type="spellStart"/>
+                            <w:r>
+                              <w:t>MessageManager.QueueMessage</w:t>
+                            </w:r>
+                            <w:proofErr w:type="spellEnd"/>
+                            <w:r>
+                              <w:t xml:space="preserve">() and </w:t>
+                            </w:r>
+                            <w:proofErr w:type="spellStart"/>
+                            <w:r>
+                              <w:t>MessageManager.SendQueuedMessages</w:t>
+                            </w:r>
+                            <w:proofErr w:type="spellEnd"/>
+                            <w:r>
+                              <w:t>().</w:t>
                             </w:r>
                           </w:p>
                         </w:txbxContent>
@@ -3355,7 +4210,23 @@
                         </w:rPr>
                       </w:pPr>
                       <w:r>
-                        <w:t>Figure 14: MessageManager.QueueMessage() and MessageManager.SendQueuedMessages().</w:t>
+                        <w:t xml:space="preserve">Figure 14: </w:t>
+                      </w:r>
+                      <w:proofErr w:type="spellStart"/>
+                      <w:r>
+                        <w:t>MessageManager.QueueMessage</w:t>
+                      </w:r>
+                      <w:proofErr w:type="spellEnd"/>
+                      <w:r>
+                        <w:t xml:space="preserve">() and </w:t>
+                      </w:r>
+                      <w:proofErr w:type="spellStart"/>
+                      <w:r>
+                        <w:t>MessageManager.SendQueuedMessages</w:t>
+                      </w:r>
+                      <w:proofErr w:type="spellEnd"/>
+                      <w:r>
+                        <w:t>().</w:t>
                       </w:r>
                     </w:p>
                   </w:txbxContent>
@@ -3367,7 +4238,47 @@
         </mc:AlternateContent>
       </w:r>
       <w:r>
-        <w:t>I implemented Button and Landmine’s Notify() methods, adding handling for trigger Messages that would broadcast to each triggerable GameObject at the target Location a trigger message (fig, 16). Then I added to MessageManager.SendMessage()’s case for handling non-overridden Items a check for if a Message’s receiverID is “all”, looping through all Items subscribed under a particular Location’s ID and sending them the sent Message, compiling any non-nullptr responses into a vector of void*’s and returning that to the messenger that sent the broadcast message.</w:t>
+        <w:t xml:space="preserve">I implemented Button and Landmine’s </w:t>
+      </w:r>
+      <w:proofErr w:type="gramStart"/>
+      <w:r>
+        <w:t>Notify(</w:t>
+      </w:r>
+      <w:proofErr w:type="gramEnd"/>
+      <w:r>
+        <w:t xml:space="preserve">) methods, adding handling for trigger Messages that would broadcast to each triggerable </w:t>
+      </w:r>
+      <w:proofErr w:type="spellStart"/>
+      <w:r>
+        <w:t>GameObject</w:t>
+      </w:r>
+      <w:proofErr w:type="spellEnd"/>
+      <w:r>
+        <w:t xml:space="preserve"> at the target Location a trigger message (fig, 16). Then I added to </w:t>
+      </w:r>
+      <w:proofErr w:type="spellStart"/>
+      <w:r>
+        <w:t>MessageManager.SendMessage</w:t>
+      </w:r>
+      <w:proofErr w:type="spellEnd"/>
+      <w:r>
+        <w:t xml:space="preserve">()’s case for handling non-overridden Items a check for if a Message’s </w:t>
+      </w:r>
+      <w:proofErr w:type="spellStart"/>
+      <w:r>
+        <w:t>receiverID</w:t>
+      </w:r>
+      <w:proofErr w:type="spellEnd"/>
+      <w:r>
+        <w:t xml:space="preserve"> is “all”, looping through all Items subscribed under a particular Location’s ID and sending them the sent Message, compiling any non-</w:t>
+      </w:r>
+      <w:proofErr w:type="spellStart"/>
+      <w:r>
+        <w:t>nullptr</w:t>
+      </w:r>
+      <w:proofErr w:type="spellEnd"/>
+      <w:r>
+        <w:t xml:space="preserve"> responses into a vector of void*’s and returning that to the messenger that sent the broadcast message.</w:t>
       </w:r>
     </w:p>
     <w:p>
@@ -3445,14 +4356,14 @@
           </wp:anchor>
         </w:drawing>
       </w:r>
-      <w:r>
-        <w:t>GameObjects, and a use Command, and added a Location to the Dungeon World to demonstrate their use (fig. 17).</w:t>
-      </w:r>
-    </w:p>
-    <w:p>
-      <w:pPr>
-        <w:pStyle w:val="ListParagraph"/>
-      </w:pPr>
+      <w:proofErr w:type="spellStart"/>
+      <w:r>
+        <w:t>GameObjects</w:t>
+      </w:r>
+      <w:proofErr w:type="spellEnd"/>
+      <w:r>
+        <w:t>, and a use Command, and added a Location to the Dungeon World to demonstrate their use (fig. 17).</w:t>
+      </w:r>
     </w:p>
     <w:p>
       <w:pPr>
@@ -3464,81 +4375,19 @@
         <w:jc w:val="both"/>
       </w:pPr>
       <w:r>
-        <w:t>TODO: test pushing to cleaned out repo</w:t>
-      </w:r>
-      <w:bookmarkStart w:id="0" w:name="_GoBack"/>
-      <w:bookmarkEnd w:id="0"/>
-    </w:p>
-    <w:p>
-      <w:pPr>
-        <w:pStyle w:val="ListParagraph"/>
-        <w:numPr>
-          <w:ilvl w:val="0"/>
-          <w:numId w:val="12"/>
-        </w:numPr>
-        <w:jc w:val="both"/>
-      </w:pPr>
-      <w:r>
-        <w:t>TODO: add Button, Landmine and Flammable Component classes</w:t>
-      </w:r>
-    </w:p>
-    <w:p>
-      <w:pPr>
-        <w:pStyle w:val="ListParagraph"/>
-        <w:numPr>
-          <w:ilvl w:val="1"/>
-          <w:numId w:val="12"/>
-        </w:numPr>
-        <w:jc w:val="both"/>
-      </w:pPr>
-      <w:r>
-        <w:t>Skeletons</w:t>
-      </w:r>
-      <w:r>
-        <w:tab/>
-        <w:t>DONE</w:t>
-      </w:r>
-    </w:p>
-    <w:p>
-      <w:pPr>
-        <w:pStyle w:val="ListParagraph"/>
-        <w:numPr>
-          <w:ilvl w:val="1"/>
-          <w:numId w:val="12"/>
-        </w:numPr>
-        <w:jc w:val="both"/>
-      </w:pPr>
-      <w:r>
-        <w:t>Notify() methods</w:t>
-      </w:r>
-      <w:r>
-        <w:tab/>
-        <w:t>DONE</w:t>
-      </w:r>
-    </w:p>
-    <w:p>
-      <w:pPr>
-        <w:pStyle w:val="ListParagraph"/>
-        <w:numPr>
-          <w:ilvl w:val="1"/>
-          <w:numId w:val="12"/>
-        </w:numPr>
-        <w:jc w:val="both"/>
-      </w:pPr>
-      <w:r>
         <w:rPr>
           <w:noProof/>
         </w:rPr>
         <mc:AlternateContent>
           <mc:Choice Requires="wps">
             <w:drawing>
-              <wp:anchor distT="0" distB="0" distL="114300" distR="114300" simplePos="0" relativeHeight="251724800" behindDoc="1" locked="0" layoutInCell="1" allowOverlap="1" wp14:anchorId="2E3B0957" wp14:editId="224E0C1E">
+              <wp:anchor distT="0" distB="0" distL="114300" distR="114300" simplePos="0" relativeHeight="251724800" behindDoc="1" locked="0" layoutInCell="1" allowOverlap="1" wp14:anchorId="2E3B0957" wp14:editId="11A2F496">
                 <wp:simplePos x="0" y="0"/>
                 <wp:positionH relativeFrom="margin">
                   <wp:align>right</wp:align>
                 </wp:positionH>
                 <wp:positionV relativeFrom="paragraph">
-                  <wp:posOffset>158750</wp:posOffset>
+                  <wp:posOffset>1019175</wp:posOffset>
                 </wp:positionV>
                 <wp:extent cx="3086100" cy="438150"/>
                 <wp:effectExtent l="0" t="0" r="0" b="0"/>
@@ -3579,7 +4428,31 @@
                               <w:pStyle w:val="Caption"/>
                             </w:pPr>
                             <w:r>
-                              <w:t>Figure 16: Landmine.Notify(), which, when triggered by a Button, broadcasts to all Flammable GameObjects in its GameObject’s parent that they should all trigger, and “ignite”.</w:t>
+                              <w:t xml:space="preserve">Figure 16: </w:t>
+                            </w:r>
+                            <w:proofErr w:type="spellStart"/>
+                            <w:r>
+                              <w:t>Landmine.Notify</w:t>
+                            </w:r>
+                            <w:proofErr w:type="spellEnd"/>
+                            <w:r>
+                              <w:t xml:space="preserve">(), which, when triggered by a Button, broadcasts to all Flammable </w:t>
+                            </w:r>
+                            <w:proofErr w:type="spellStart"/>
+                            <w:r>
+                              <w:t>GameObjects</w:t>
+                            </w:r>
+                            <w:proofErr w:type="spellEnd"/>
+                            <w:r>
+                              <w:t xml:space="preserve"> in its </w:t>
+                            </w:r>
+                            <w:proofErr w:type="spellStart"/>
+                            <w:r>
+                              <w:t>GameObject’s</w:t>
+                            </w:r>
+                            <w:proofErr w:type="spellEnd"/>
+                            <w:r>
+                              <w:t xml:space="preserve"> parent that they should all trigger, and “ignite”.</w:t>
                             </w:r>
                           </w:p>
                         </w:txbxContent>
@@ -3601,7 +4474,7 @@
           </mc:Choice>
           <mc:Fallback>
             <w:pict>
-              <v:shape w14:anchorId="2E3B0957" id="Text Box 34" o:spid="_x0000_s1041" type="#_x0000_t202" style="position:absolute;left:0;text-align:left;margin-left:191.8pt;margin-top:12.5pt;width:243pt;height:34.5pt;z-index:-251591680;visibility:visible;mso-wrap-style:square;mso-height-percent:0;mso-wrap-distance-left:9pt;mso-wrap-distance-top:0;mso-wrap-distance-right:9pt;mso-wrap-distance-bottom:0;mso-position-horizontal:right;mso-position-horizontal-relative:margin;mso-position-vertical:absolute;mso-position-vertical-relative:text;mso-height-percent:0;mso-height-relative:margin;v-text-anchor:top" o:gfxdata="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" stroked="f">
+              <v:shape w14:anchorId="2E3B0957" id="Text Box 34" o:spid="_x0000_s1041" type="#_x0000_t202" style="position:absolute;left:0;text-align:left;margin-left:191.8pt;margin-top:80.25pt;width:243pt;height:34.5pt;z-index:-251591680;visibility:visible;mso-wrap-style:square;mso-height-percent:0;mso-wrap-distance-left:9pt;mso-wrap-distance-top:0;mso-wrap-distance-right:9pt;mso-wrap-distance-bottom:0;mso-position-horizontal:right;mso-position-horizontal-relative:margin;mso-position-vertical:absolute;mso-position-vertical-relative:text;mso-height-percent:0;mso-height-relative:margin;v-text-anchor:top" o:gfxdata="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" stroked="f">
                 <v:textbox inset="0,0,0,0">
                   <w:txbxContent>
                     <w:p>
@@ -3609,7 +4482,31 @@
                         <w:pStyle w:val="Caption"/>
                       </w:pPr>
                       <w:r>
-                        <w:t>Figure 16: Landmine.Notify(), which, when triggered by a Button, broadcasts to all Flammable GameObjects in its GameObject’s parent that they should all trigger, and “ignite”.</w:t>
+                        <w:t xml:space="preserve">Figure 16: </w:t>
+                      </w:r>
+                      <w:proofErr w:type="spellStart"/>
+                      <w:r>
+                        <w:t>Landmine.Notify</w:t>
+                      </w:r>
+                      <w:proofErr w:type="spellEnd"/>
+                      <w:r>
+                        <w:t xml:space="preserve">(), which, when triggered by a Button, broadcasts to all Flammable </w:t>
+                      </w:r>
+                      <w:proofErr w:type="spellStart"/>
+                      <w:r>
+                        <w:t>GameObjects</w:t>
+                      </w:r>
+                      <w:proofErr w:type="spellEnd"/>
+                      <w:r>
+                        <w:t xml:space="preserve"> in its </w:t>
+                      </w:r>
+                      <w:proofErr w:type="spellStart"/>
+                      <w:r>
+                        <w:t>GameObject’s</w:t>
+                      </w:r>
+                      <w:proofErr w:type="spellEnd"/>
+                      <w:r>
+                        <w:t xml:space="preserve"> parent that they should all trigger, and “ignite”.</w:t>
                       </w:r>
                     </w:p>
                   </w:txbxContent>
@@ -3621,22 +4518,157 @@
         </mc:AlternateContent>
       </w:r>
       <w:r>
-        <w:t>MessageManager.SendMessage() handling</w:t>
-      </w:r>
-      <w:r>
-        <w:tab/>
-        <w:t>DONE</w:t>
+        <w:t xml:space="preserve">I updated </w:t>
+      </w:r>
+      <w:proofErr w:type="spellStart"/>
+      <w:r>
+        <w:t>ComponentFactory</w:t>
+      </w:r>
+      <w:proofErr w:type="spellEnd"/>
+      <w:r>
+        <w:t xml:space="preserve"> to include enumerated values for Flammable, Landmine and Button Components, to create Flammable and Landmine Components upon request, and to return via </w:t>
+      </w:r>
+      <w:proofErr w:type="spellStart"/>
+      <w:proofErr w:type="gramStart"/>
+      <w:r>
+        <w:t>ComponentTypeExists</w:t>
+      </w:r>
+      <w:proofErr w:type="spellEnd"/>
+      <w:r>
+        <w:t>(</w:t>
+      </w:r>
+      <w:proofErr w:type="gramEnd"/>
+      <w:r>
+        <w:t>) if a passed string matches a type of Component.</w:t>
       </w:r>
     </w:p>
     <w:p>
       <w:pPr>
         <w:pStyle w:val="ListParagraph"/>
         <w:numPr>
-          <w:ilvl w:val="1"/>
+          <w:ilvl w:val="0"/>
           <w:numId w:val="12"/>
         </w:numPr>
         <w:jc w:val="both"/>
       </w:pPr>
+      <w:r>
+        <w:rPr>
+          <w:noProof/>
+        </w:rPr>
+        <w:drawing>
+          <wp:anchor distT="0" distB="0" distL="114300" distR="114300" simplePos="0" relativeHeight="251728896" behindDoc="0" locked="0" layoutInCell="1" allowOverlap="1" wp14:anchorId="7DE59F1A" wp14:editId="6FA71C00">
+            <wp:simplePos x="0" y="0"/>
+            <wp:positionH relativeFrom="margin">
+              <wp:posOffset>0</wp:posOffset>
+            </wp:positionH>
+            <wp:positionV relativeFrom="paragraph">
+              <wp:posOffset>2440305</wp:posOffset>
+            </wp:positionV>
+            <wp:extent cx="4401820" cy="1974850"/>
+            <wp:effectExtent l="0" t="0" r="0" b="6350"/>
+            <wp:wrapTight wrapText="bothSides">
+              <wp:wrapPolygon edited="0">
+                <wp:start x="0" y="0"/>
+                <wp:lineTo x="0" y="21461"/>
+                <wp:lineTo x="21500" y="21461"/>
+                <wp:lineTo x="21500" y="0"/>
+                <wp:lineTo x="0" y="0"/>
+              </wp:wrapPolygon>
+            </wp:wrapTight>
+            <wp:docPr id="27" name="Picture 27"/>
+            <wp:cNvGraphicFramePr>
+              <a:graphicFrameLocks xmlns:a="http://schemas.openxmlformats.org/drawingml/2006/main" noChangeAspect="1"/>
+            </wp:cNvGraphicFramePr>
+            <a:graphic xmlns:a="http://schemas.openxmlformats.org/drawingml/2006/main">
+              <a:graphicData uri="http://schemas.openxmlformats.org/drawingml/2006/picture">
+                <pic:pic xmlns:pic="http://schemas.openxmlformats.org/drawingml/2006/picture">
+                  <pic:nvPicPr>
+                    <pic:cNvPr id="1" name=""/>
+                    <pic:cNvPicPr/>
+                  </pic:nvPicPr>
+                  <pic:blipFill>
+                    <a:blip r:embed="rId23"/>
+                    <a:stretch>
+                      <a:fillRect/>
+                    </a:stretch>
+                  </pic:blipFill>
+                  <pic:spPr>
+                    <a:xfrm>
+                      <a:off x="0" y="0"/>
+                      <a:ext cx="4401820" cy="1974850"/>
+                    </a:xfrm>
+                    <a:prstGeom prst="rect">
+                      <a:avLst/>
+                    </a:prstGeom>
+                  </pic:spPr>
+                </pic:pic>
+              </a:graphicData>
+            </a:graphic>
+            <wp14:sizeRelH relativeFrom="margin">
+              <wp14:pctWidth>0</wp14:pctWidth>
+            </wp14:sizeRelH>
+            <wp14:sizeRelV relativeFrom="margin">
+              <wp14:pctHeight>0</wp14:pctHeight>
+            </wp14:sizeRelV>
+          </wp:anchor>
+        </w:drawing>
+      </w:r>
+      <w:r>
+        <w:rPr>
+          <w:noProof/>
+        </w:rPr>
+        <w:drawing>
+          <wp:anchor distT="0" distB="0" distL="114300" distR="114300" simplePos="0" relativeHeight="251720704" behindDoc="0" locked="0" layoutInCell="1" allowOverlap="1" wp14:anchorId="0E8A3DF7" wp14:editId="4710CEE3">
+            <wp:simplePos x="0" y="0"/>
+            <wp:positionH relativeFrom="margin">
+              <wp:posOffset>-2540</wp:posOffset>
+            </wp:positionH>
+            <wp:positionV relativeFrom="paragraph">
+              <wp:posOffset>260985</wp:posOffset>
+            </wp:positionV>
+            <wp:extent cx="6116320" cy="1252855"/>
+            <wp:effectExtent l="0" t="0" r="0" b="4445"/>
+            <wp:wrapTight wrapText="bothSides">
+              <wp:wrapPolygon edited="0">
+                <wp:start x="0" y="0"/>
+                <wp:lineTo x="0" y="21348"/>
+                <wp:lineTo x="21528" y="21348"/>
+                <wp:lineTo x="21528" y="0"/>
+                <wp:lineTo x="0" y="0"/>
+              </wp:wrapPolygon>
+            </wp:wrapTight>
+            <wp:docPr id="32" name="Picture 32"/>
+            <wp:cNvGraphicFramePr>
+              <a:graphicFrameLocks xmlns:a="http://schemas.openxmlformats.org/drawingml/2006/main" noChangeAspect="1"/>
+            </wp:cNvGraphicFramePr>
+            <a:graphic xmlns:a="http://schemas.openxmlformats.org/drawingml/2006/main">
+              <a:graphicData uri="http://schemas.openxmlformats.org/drawingml/2006/picture">
+                <pic:pic xmlns:pic="http://schemas.openxmlformats.org/drawingml/2006/picture">
+                  <pic:nvPicPr>
+                    <pic:cNvPr id="1" name=""/>
+                    <pic:cNvPicPr/>
+                  </pic:nvPicPr>
+                  <pic:blipFill>
+                    <a:blip r:embed="rId24"/>
+                    <a:stretch>
+                      <a:fillRect/>
+                    </a:stretch>
+                  </pic:blipFill>
+                  <pic:spPr>
+                    <a:xfrm>
+                      <a:off x="0" y="0"/>
+                      <a:ext cx="6116320" cy="1252855"/>
+                    </a:xfrm>
+                    <a:prstGeom prst="rect">
+                      <a:avLst/>
+                    </a:prstGeom>
+                  </pic:spPr>
+                </pic:pic>
+              </a:graphicData>
+            </a:graphic>
+          </wp:anchor>
+        </w:drawing>
+      </w:r>
       <w:r>
         <w:rPr>
           <w:noProof/>
@@ -3644,13 +4676,13 @@
         <mc:AlternateContent>
           <mc:Choice Requires="wps">
             <w:drawing>
-              <wp:anchor distT="0" distB="0" distL="114300" distR="114300" simplePos="0" relativeHeight="251726848" behindDoc="1" locked="0" layoutInCell="1" allowOverlap="1" wp14:anchorId="34920BC5" wp14:editId="1F493641">
+              <wp:anchor distT="0" distB="0" distL="114300" distR="114300" simplePos="0" relativeHeight="251726848" behindDoc="1" locked="0" layoutInCell="1" allowOverlap="1" wp14:anchorId="34920BC5" wp14:editId="6ADDBFB1">
                 <wp:simplePos x="0" y="0"/>
                 <wp:positionH relativeFrom="column">
-                  <wp:posOffset>-5715</wp:posOffset>
+                  <wp:posOffset>-6985</wp:posOffset>
                 </wp:positionH>
                 <wp:positionV relativeFrom="paragraph">
-                  <wp:posOffset>1573530</wp:posOffset>
+                  <wp:posOffset>1570990</wp:posOffset>
                 </wp:positionV>
                 <wp:extent cx="6116320" cy="304800"/>
                 <wp:effectExtent l="0" t="0" r="0" b="0"/>
@@ -3716,7 +4748,7 @@
           </mc:Choice>
           <mc:Fallback>
             <w:pict>
-              <v:shape w14:anchorId="34920BC5" id="Text Box 35" o:spid="_x0000_s1042" type="#_x0000_t202" style="position:absolute;left:0;text-align:left;margin-left:-.45pt;margin-top:123.9pt;width:481.6pt;height:24pt;z-index:-251589632;visibility:visible;mso-wrap-style:square;mso-height-percent:0;mso-wrap-distance-left:9pt;mso-wrap-distance-top:0;mso-wrap-distance-right:9pt;mso-wrap-distance-bottom:0;mso-position-horizontal:absolute;mso-position-horizontal-relative:text;mso-position-vertical:absolute;mso-position-vertical-relative:text;mso-height-percent:0;mso-height-relative:margin;v-text-anchor:top" o:gfxdata="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" stroked="f">
+              <v:shape w14:anchorId="34920BC5" id="Text Box 35" o:spid="_x0000_s1042" type="#_x0000_t202" style="position:absolute;left:0;text-align:left;margin-left:-.55pt;margin-top:123.7pt;width:481.6pt;height:24pt;z-index:-251589632;visibility:visible;mso-wrap-style:square;mso-height-percent:0;mso-wrap-distance-left:9pt;mso-wrap-distance-top:0;mso-wrap-distance-right:9pt;mso-wrap-distance-bottom:0;mso-position-horizontal:absolute;mso-position-horizontal-relative:text;mso-position-vertical:absolute;mso-position-vertical-relative:text;mso-height-percent:0;mso-height-relative:margin;v-text-anchor:top" o:gfxdata="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" stroked="f">
                 <v:textbox inset="0,0,0,0">
                   <w:txbxContent>
                     <w:p>
@@ -3739,67 +4771,184 @@
         </mc:AlternateContent>
       </w:r>
       <w:r>
+        <w:t xml:space="preserve">I updated </w:t>
+      </w:r>
+      <w:proofErr w:type="spellStart"/>
+      <w:r>
+        <w:t>World.World</w:t>
+      </w:r>
+      <w:proofErr w:type="spellEnd"/>
+      <w:r>
+        <w:t>() to handle when a world text file specifies a Button, Landmine or Flammable component is to be custom created; the former requires some Component-specific handling, while the latter two are handled more or less the same as Movable Components.</w:t>
+      </w:r>
+      <w:r>
+        <w:t xml:space="preserve"> I also had it use </w:t>
+      </w:r>
+      <w:proofErr w:type="spellStart"/>
+      <w:r>
+        <w:t>ComponentFactory.ComponentTypeExists</w:t>
+      </w:r>
+      <w:proofErr w:type="spellEnd"/>
+      <w:r>
+        <w:t>() to verify that component types specified in world text files for adding a Component or linking a button to a type of Component are valid Component types.</w:t>
+      </w:r>
+      <w:r>
         <w:rPr>
           <w:noProof/>
         </w:rPr>
-        <w:drawing>
-          <wp:anchor distT="0" distB="0" distL="114300" distR="114300" simplePos="0" relativeHeight="251720704" behindDoc="0" locked="0" layoutInCell="1" allowOverlap="1" wp14:anchorId="0E8A3DF7" wp14:editId="1496A639">
-            <wp:simplePos x="0" y="0"/>
-            <wp:positionH relativeFrom="margin">
-              <wp:posOffset>-1270</wp:posOffset>
-            </wp:positionH>
-            <wp:positionV relativeFrom="paragraph">
-              <wp:posOffset>263525</wp:posOffset>
-            </wp:positionV>
-            <wp:extent cx="6116320" cy="1252855"/>
-            <wp:effectExtent l="0" t="0" r="0" b="4445"/>
-            <wp:wrapTight wrapText="bothSides">
-              <wp:wrapPolygon edited="0">
-                <wp:start x="0" y="0"/>
-                <wp:lineTo x="0" y="21348"/>
-                <wp:lineTo x="21528" y="21348"/>
-                <wp:lineTo x="21528" y="0"/>
-                <wp:lineTo x="0" y="0"/>
-              </wp:wrapPolygon>
-            </wp:wrapTight>
-            <wp:docPr id="32" name="Picture 32"/>
-            <wp:cNvGraphicFramePr>
-              <a:graphicFrameLocks xmlns:a="http://schemas.openxmlformats.org/drawingml/2006/main" noChangeAspect="1"/>
-            </wp:cNvGraphicFramePr>
-            <a:graphic xmlns:a="http://schemas.openxmlformats.org/drawingml/2006/main">
-              <a:graphicData uri="http://schemas.openxmlformats.org/drawingml/2006/picture">
-                <pic:pic xmlns:pic="http://schemas.openxmlformats.org/drawingml/2006/picture">
-                  <pic:nvPicPr>
-                    <pic:cNvPr id="1" name=""/>
-                    <pic:cNvPicPr/>
-                  </pic:nvPicPr>
-                  <pic:blipFill>
-                    <a:blip r:embed="rId23"/>
-                    <a:stretch>
-                      <a:fillRect/>
-                    </a:stretch>
-                  </pic:blipFill>
-                  <pic:spPr>
-                    <a:xfrm>
-                      <a:off x="0" y="0"/>
-                      <a:ext cx="6116320" cy="1252855"/>
-                    </a:xfrm>
-                    <a:prstGeom prst="rect">
-                      <a:avLst/>
-                    </a:prstGeom>
-                  </pic:spPr>
-                </pic:pic>
-              </a:graphicData>
-            </a:graphic>
-          </wp:anchor>
-        </w:drawing>
-      </w:r>
-      <w:r>
-        <w:t>Text file specification</w:t>
-      </w:r>
-      <w:r>
-        <w:tab/>
-        <w:t>DONE</w:t>
+        <w:t xml:space="preserve"> </w:t>
+      </w:r>
+    </w:p>
+    <w:p>
+      <w:pPr>
+        <w:jc w:val="both"/>
+      </w:pPr>
+    </w:p>
+    <w:p>
+      <w:pPr>
+        <w:pStyle w:val="ListParagraph"/>
+        <w:numPr>
+          <w:ilvl w:val="0"/>
+          <w:numId w:val="12"/>
+        </w:numPr>
+        <w:jc w:val="both"/>
+      </w:pPr>
+      <w:r>
+        <w:t xml:space="preserve">TODO: </w:t>
+      </w:r>
+      <w:proofErr w:type="spellStart"/>
+      <w:r>
+        <w:t>Comma</w:t>
+      </w:r>
+      <w:bookmarkStart w:id="0" w:name="_GoBack"/>
+      <w:bookmarkEnd w:id="0"/>
+      <w:r>
+        <w:t>ndUse</w:t>
+      </w:r>
+      <w:proofErr w:type="spellEnd"/>
+    </w:p>
+    <w:p>
+      <w:pPr>
+        <w:pStyle w:val="ListParagraph"/>
+        <w:numPr>
+          <w:ilvl w:val="0"/>
+          <w:numId w:val="12"/>
+        </w:numPr>
+        <w:jc w:val="both"/>
+      </w:pPr>
+      <w:r>
+        <w:rPr>
+          <w:noProof/>
+        </w:rPr>
+        <mc:AlternateContent>
+          <mc:Choice Requires="wps">
+            <w:drawing>
+              <wp:anchor distT="0" distB="0" distL="114300" distR="114300" simplePos="0" relativeHeight="251730944" behindDoc="1" locked="0" layoutInCell="1" allowOverlap="1" wp14:anchorId="7DB4E365" wp14:editId="7E2028B5">
+                <wp:simplePos x="0" y="0"/>
+                <wp:positionH relativeFrom="margin">
+                  <wp:posOffset>0</wp:posOffset>
+                </wp:positionH>
+                <wp:positionV relativeFrom="paragraph">
+                  <wp:posOffset>686435</wp:posOffset>
+                </wp:positionV>
+                <wp:extent cx="4401820" cy="152400"/>
+                <wp:effectExtent l="0" t="0" r="0" b="0"/>
+                <wp:wrapTight wrapText="bothSides">
+                  <wp:wrapPolygon edited="0">
+                    <wp:start x="0" y="0"/>
+                    <wp:lineTo x="0" y="18900"/>
+                    <wp:lineTo x="21500" y="18900"/>
+                    <wp:lineTo x="21500" y="0"/>
+                    <wp:lineTo x="0" y="0"/>
+                  </wp:wrapPolygon>
+                </wp:wrapTight>
+                <wp:docPr id="36" name="Text Box 36"/>
+                <wp:cNvGraphicFramePr/>
+                <a:graphic xmlns:a="http://schemas.openxmlformats.org/drawingml/2006/main">
+                  <a:graphicData uri="http://schemas.microsoft.com/office/word/2010/wordprocessingShape">
+                    <wps:wsp>
+                      <wps:cNvSpPr txBox="1"/>
+                      <wps:spPr>
+                        <a:xfrm>
+                          <a:off x="0" y="0"/>
+                          <a:ext cx="4401820" cy="152400"/>
+                        </a:xfrm>
+                        <a:prstGeom prst="rect">
+                          <a:avLst/>
+                        </a:prstGeom>
+                        <a:solidFill>
+                          <a:prstClr val="white"/>
+                        </a:solidFill>
+                        <a:ln>
+                          <a:noFill/>
+                        </a:ln>
+                      </wps:spPr>
+                      <wps:txbx>
+                        <w:txbxContent>
+                          <w:p>
+                            <w:pPr>
+                              <w:pStyle w:val="Caption"/>
+                            </w:pPr>
+                            <w:r>
+                              <w:t xml:space="preserve">Figure 17: </w:t>
+                            </w:r>
+                            <w:proofErr w:type="spellStart"/>
+                            <w:r>
+                              <w:t>World.World</w:t>
+                            </w:r>
+                            <w:proofErr w:type="spellEnd"/>
+                            <w:r>
+                              <w:t>()’s handling of Button Components.</w:t>
+                            </w:r>
+                          </w:p>
+                        </w:txbxContent>
+                      </wps:txbx>
+                      <wps:bodyPr rot="0" spcFirstLastPara="0" vertOverflow="overflow" horzOverflow="overflow" vert="horz" wrap="square" lIns="0" tIns="0" rIns="0" bIns="0" numCol="1" spcCol="0" rtlCol="0" fromWordArt="0" anchor="t" anchorCtr="0" forceAA="0" compatLnSpc="1">
+                        <a:prstTxWarp prst="textNoShape">
+                          <a:avLst/>
+                        </a:prstTxWarp>
+                        <a:noAutofit/>
+                      </wps:bodyPr>
+                    </wps:wsp>
+                  </a:graphicData>
+                </a:graphic>
+                <wp14:sizeRelV relativeFrom="margin">
+                  <wp14:pctHeight>0</wp14:pctHeight>
+                </wp14:sizeRelV>
+              </wp:anchor>
+            </w:drawing>
+          </mc:Choice>
+          <mc:Fallback>
+            <w:pict>
+              <v:shape w14:anchorId="7DB4E365" id="Text Box 36" o:spid="_x0000_s1043" type="#_x0000_t202" style="position:absolute;left:0;text-align:left;margin-left:0;margin-top:54.05pt;width:346.6pt;height:12pt;z-index:-251585536;visibility:visible;mso-wrap-style:square;mso-height-percent:0;mso-wrap-distance-left:9pt;mso-wrap-distance-top:0;mso-wrap-distance-right:9pt;mso-wrap-distance-bottom:0;mso-position-horizontal:absolute;mso-position-horizontal-relative:margin;mso-position-vertical:absolute;mso-position-vertical-relative:text;mso-height-percent:0;mso-height-relative:margin;v-text-anchor:top" o:gfxdata="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" stroked="f">
+                <v:textbox inset="0,0,0,0">
+                  <w:txbxContent>
+                    <w:p>
+                      <w:pPr>
+                        <w:pStyle w:val="Caption"/>
+                      </w:pPr>
+                      <w:r>
+                        <w:t xml:space="preserve">Figure 17: </w:t>
+                      </w:r>
+                      <w:proofErr w:type="spellStart"/>
+                      <w:r>
+                        <w:t>World.World</w:t>
+                      </w:r>
+                      <w:proofErr w:type="spellEnd"/>
+                      <w:r>
+                        <w:t>()’s handling of Button Components.</w:t>
+                      </w:r>
+                    </w:p>
+                  </w:txbxContent>
+                </v:textbox>
+                <w10:wrap type="tight" anchorx="margin"/>
+              </v:shape>
+            </w:pict>
+          </mc:Fallback>
+        </mc:AlternateContent>
+      </w:r>
+      <w:r>
+        <w:t>TODO: if container is flammable, handle putting non-flammable contained items into current location.</w:t>
       </w:r>
     </w:p>
     <w:p>
@@ -3812,23 +4961,7 @@
         <w:jc w:val="both"/>
       </w:pPr>
       <w:r>
-        <w:t>World.World() handling</w:t>
-      </w:r>
-      <w:r>
-        <w:t>, including via the ComponentFactory.</w:t>
-      </w:r>
-    </w:p>
-    <w:p>
-      <w:pPr>
-        <w:pStyle w:val="ListParagraph"/>
-        <w:numPr>
-          <w:ilvl w:val="1"/>
-          <w:numId w:val="12"/>
-        </w:numPr>
-        <w:jc w:val="both"/>
-      </w:pPr>
-      <w:r>
-        <w:t>CommandUse</w:t>
+        <w:t>Internal behaviour</w:t>
       </w:r>
     </w:p>
     <w:p>
@@ -3841,20 +4974,7 @@
         <w:jc w:val="both"/>
       </w:pPr>
       <w:r>
-        <w:t>TODO: if container is flammable, handle putting non-flammable contained items into current location.</w:t>
-      </w:r>
-    </w:p>
-    <w:p>
-      <w:pPr>
-        <w:pStyle w:val="ListParagraph"/>
-        <w:numPr>
-          <w:ilvl w:val="1"/>
-          <w:numId w:val="12"/>
-        </w:numPr>
-        <w:jc w:val="both"/>
-      </w:pPr>
-      <w:r>
-        <w:t>Internal behaviour</w:t>
+        <w:t>TODO: once all programming is done, double check that UML is up to date</w:t>
       </w:r>
     </w:p>
     <w:p>
@@ -3911,7 +5031,15 @@
         <w:jc w:val="both"/>
       </w:pPr>
       <w:r>
-        <w:t>Using messages to request information from Items and GameObjects that could be obtained via public members of those classes helps decouple them from the requester, but the code for creating the Message, sending it, and interpreting the response can be somewhat longer depending on the case, and less efficient than using public members.</w:t>
+        <w:t xml:space="preserve">Using messages to request information from Items and </w:t>
+      </w:r>
+      <w:proofErr w:type="spellStart"/>
+      <w:r>
+        <w:t>GameObjects</w:t>
+      </w:r>
+      <w:proofErr w:type="spellEnd"/>
+      <w:r>
+        <w:t xml:space="preserve"> that could be obtained via public members of those classes helps decouple them from the requester, but the code for creating the Message, sending it, and interpreting the response can be somewhat longer depending on the case, and less efficient than using public members.</w:t>
       </w:r>
     </w:p>
     <w:p>
@@ -3924,7 +5052,99 @@
         <w:jc w:val="both"/>
       </w:pPr>
       <w:r>
-        <w:t>The way I’ve structured the hierarchy of GameObjects, GameObjects have the ID and type of any parent GameObject, but not those of the parent GameObject that their parent GameObject is childed to. Ideally, this would be dealt with by having all GameObjects be able to access a reference to their parent GameObject, but I’m wary of including such references in C++; in C# this would be fine, but I didn’t want to deal with weird circular referencing crap in C++, so I kept the string ID and type fields and just let Flammable Components bypass needing the ID and type of any parent GameObjects of their own GameObject’s parent GameObject.</w:t>
+        <w:t xml:space="preserve">The way I’ve structured the hierarchy of </w:t>
+      </w:r>
+      <w:proofErr w:type="spellStart"/>
+      <w:r>
+        <w:t>GameObjects</w:t>
+      </w:r>
+      <w:proofErr w:type="spellEnd"/>
+      <w:r>
+        <w:t xml:space="preserve">, </w:t>
+      </w:r>
+      <w:proofErr w:type="spellStart"/>
+      <w:r>
+        <w:t>GameObjects</w:t>
+      </w:r>
+      <w:proofErr w:type="spellEnd"/>
+      <w:r>
+        <w:t xml:space="preserve"> have the ID and type of any parent </w:t>
+      </w:r>
+      <w:proofErr w:type="spellStart"/>
+      <w:r>
+        <w:t>GameObject</w:t>
+      </w:r>
+      <w:proofErr w:type="spellEnd"/>
+      <w:r>
+        <w:t xml:space="preserve">, but not those of the parent </w:t>
+      </w:r>
+      <w:proofErr w:type="spellStart"/>
+      <w:r>
+        <w:t>GameObject</w:t>
+      </w:r>
+      <w:proofErr w:type="spellEnd"/>
+      <w:r>
+        <w:t xml:space="preserve"> that their parent </w:t>
+      </w:r>
+      <w:proofErr w:type="spellStart"/>
+      <w:r>
+        <w:t>GameObject</w:t>
+      </w:r>
+      <w:proofErr w:type="spellEnd"/>
+      <w:r>
+        <w:t xml:space="preserve"> is </w:t>
+      </w:r>
+      <w:proofErr w:type="spellStart"/>
+      <w:r>
+        <w:t>childed</w:t>
+      </w:r>
+      <w:proofErr w:type="spellEnd"/>
+      <w:r>
+        <w:t xml:space="preserve"> to. Ideally, this would be dealt with by having all </w:t>
+      </w:r>
+      <w:proofErr w:type="spellStart"/>
+      <w:r>
+        <w:t>GameObjects</w:t>
+      </w:r>
+      <w:proofErr w:type="spellEnd"/>
+      <w:r>
+        <w:t xml:space="preserve"> be able to access a reference to their </w:t>
+      </w:r>
+      <w:r>
+        <w:lastRenderedPageBreak/>
+        <w:t xml:space="preserve">parent </w:t>
+      </w:r>
+      <w:proofErr w:type="spellStart"/>
+      <w:r>
+        <w:t>GameObject</w:t>
+      </w:r>
+      <w:proofErr w:type="spellEnd"/>
+      <w:r>
+        <w:t xml:space="preserve">, but I’m wary of including such references in C++; in C# this would be fine, but I didn’t want to deal with weird circular referencing crap in C++, so I kept the string ID and type fields and just let Flammable Components bypass needing the ID and type of any parent </w:t>
+      </w:r>
+      <w:proofErr w:type="spellStart"/>
+      <w:r>
+        <w:t>GameObjects</w:t>
+      </w:r>
+      <w:proofErr w:type="spellEnd"/>
+      <w:r>
+        <w:t xml:space="preserve"> of their own </w:t>
+      </w:r>
+      <w:proofErr w:type="spellStart"/>
+      <w:r>
+        <w:t>GameObject’s</w:t>
+      </w:r>
+      <w:proofErr w:type="spellEnd"/>
+      <w:r>
+        <w:t xml:space="preserve"> parent </w:t>
+      </w:r>
+      <w:proofErr w:type="spellStart"/>
+      <w:r>
+        <w:t>GameObject</w:t>
+      </w:r>
+      <w:proofErr w:type="spellEnd"/>
+      <w:r>
+        <w:t>.</w:t>
       </w:r>
       <w:r>
         <w:br w:type="page"/>
@@ -3953,7 +5173,7 @@
     </w:p>
     <w:p/>
     <w:sectPr>
-      <w:headerReference w:type="default" r:id="rId24"/>
+      <w:headerReference w:type="default" r:id="rId25"/>
       <w:pgSz w:w="11900" w:h="16840"/>
       <w:pgMar w:top="1440" w:right="1134" w:bottom="1440" w:left="1134" w:header="709" w:footer="709" w:gutter="0"/>
       <w:cols w:space="708"/>
@@ -4029,7 +5249,7 @@
       <w:rPr>
         <w:noProof/>
       </w:rPr>
-      <w:t>11/10/19</w:t>
+      <w:t>13/10/19</w:t>
     </w:r>
     <w:r>
       <w:fldChar w:fldCharType="end"/>

</xml_diff>